<commit_message>
Enrichissement de la doc pour client Git
</commit_message>
<xml_diff>
--- a/documentation/OpenArchaeo-doc-administration.docx
+++ b/documentation/OpenArchaeo-doc-administration.docx
@@ -61,6 +61,11 @@
         <w:dataBinding w:prefixMappings="xmlns:ns0='http://purl.org/dc/elements/1.1/' xmlns:ns1='http://schemas.openxmlformats.org/package/2006/metadata/core-properties' " w:xpath="/ns1:coreProperties[1]/ns0:title[1]" w:storeItemID="{6C3C8BC8-F283-45AE-878A-BAB7291924A1}"/>
         <w:text/>
       </w:sdtPr>
+      <w:sdtEndPr>
+        <w:rPr>
+          <w:rStyle w:val="TitreCar"/>
+        </w:rPr>
+      </w:sdtEndPr>
       <w:sdtContent>
         <w:p>
           <w:pPr>
@@ -71,40 +76,13 @@
               <w:lang w:val="en-GB"/>
             </w:rPr>
           </w:pPr>
-          <w:proofErr w:type="spellStart"/>
-          <w:proofErr w:type="gramStart"/>
           <w:r>
             <w:rPr>
               <w:rStyle w:val="TitreCar"/>
               <w:lang w:val="en-GB"/>
             </w:rPr>
-            <w:t>OpenArchaeo</w:t>
+            <w:t>OpenArchaeo : doc d’administration</w:t>
           </w:r>
-          <w:proofErr w:type="spellEnd"/>
-          <w:r>
-            <w:rPr>
-              <w:rStyle w:val="TitreCar"/>
-              <w:lang w:val="en-GB"/>
-            </w:rPr>
-            <w:t xml:space="preserve"> :</w:t>
-          </w:r>
-          <w:proofErr w:type="gramEnd"/>
-          <w:r>
-            <w:rPr>
-              <w:rStyle w:val="TitreCar"/>
-              <w:lang w:val="en-GB"/>
-            </w:rPr>
-            <w:t xml:space="preserve"> doc </w:t>
-          </w:r>
-          <w:proofErr w:type="spellStart"/>
-          <w:r>
-            <w:rPr>
-              <w:rStyle w:val="TitreCar"/>
-              <w:lang w:val="en-GB"/>
-            </w:rPr>
-            <w:t>d’administration</w:t>
-          </w:r>
-          <w:proofErr w:type="spellEnd"/>
         </w:p>
       </w:sdtContent>
     </w:sdt>
@@ -155,21 +133,12 @@
                 <w:lang w:val="en-GB"/>
               </w:rPr>
             </w:pPr>
-            <w:proofErr w:type="spellStart"/>
             <w:r>
               <w:rPr>
                 <w:b/>
                 <w:lang w:val="en-GB"/>
               </w:rPr>
-              <w:t>Historique</w:t>
-            </w:r>
-            <w:proofErr w:type="spellEnd"/>
-            <w:r>
-              <w:rPr>
-                <w:b/>
-                <w:lang w:val="en-GB"/>
-              </w:rPr>
-              <w:t xml:space="preserve"> des versions</w:t>
+              <w:t>Historique des versions</w:t>
             </w:r>
           </w:p>
         </w:tc>
@@ -354,13 +323,8 @@
               <w:pStyle w:val="Contenudetableau"/>
             </w:pPr>
             <w:r>
-              <w:t xml:space="preserve">Thomas </w:t>
-            </w:r>
-            <w:proofErr w:type="spellStart"/>
-            <w:r>
-              <w:t>Francart</w:t>
-            </w:r>
-            <w:proofErr w:type="spellEnd"/>
+              <w:t>Thomas Francart</w:t>
+            </w:r>
           </w:p>
         </w:tc>
         <w:tc>
@@ -384,17 +348,8 @@
                 <w:i/>
                 <w:lang w:val="en-GB"/>
               </w:rPr>
-              <w:t xml:space="preserve">Version </w:t>
-            </w:r>
-            <w:proofErr w:type="spellStart"/>
-            <w:r>
-              <w:rPr>
-                <w:i/>
-                <w:lang w:val="en-GB"/>
-              </w:rPr>
-              <w:t>initiale</w:t>
-            </w:r>
-            <w:proofErr w:type="spellEnd"/>
+              <w:t>Version initiale</w:t>
+            </w:r>
           </w:p>
         </w:tc>
       </w:tr>
@@ -2827,21 +2782,7 @@
         <w:rPr>
           <w:lang w:val="fr-FR"/>
         </w:rPr>
-        <w:t xml:space="preserve">écrit les procédures d’administration de la plateforme </w:t>
-      </w:r>
-      <w:proofErr w:type="spellStart"/>
-      <w:r>
-        <w:rPr>
-          <w:lang w:val="fr-FR"/>
-        </w:rPr>
-        <w:t>OpenArchaeo</w:t>
-      </w:r>
-      <w:proofErr w:type="spellEnd"/>
-      <w:r>
-        <w:rPr>
-          <w:lang w:val="fr-FR"/>
-        </w:rPr>
-        <w:t>.</w:t>
+        <w:t>écrit les procédures d’administration de la plateforme OpenArchaeo.</w:t>
       </w:r>
     </w:p>
     <w:p>
@@ -2910,21 +2851,7 @@
         <w:rPr>
           <w:lang w:val="fr-FR"/>
         </w:rPr>
-        <w:t xml:space="preserve">pour l’accès à </w:t>
-      </w:r>
-      <w:proofErr w:type="spellStart"/>
-      <w:r>
-        <w:rPr>
-          <w:lang w:val="fr-FR"/>
-        </w:rPr>
-        <w:t>GraphDB</w:t>
-      </w:r>
-      <w:proofErr w:type="spellEnd"/>
-      <w:r>
-        <w:rPr>
-          <w:lang w:val="fr-FR"/>
-        </w:rPr>
-        <w:t xml:space="preserve"> (voir ci-dessous) ;</w:t>
+        <w:t>pour l’accès à GraphDB (voir ci-dessous) ;</w:t>
       </w:r>
     </w:p>
     <w:p>
@@ -3005,22 +2932,9 @@
       </w:pPr>
       <w:bookmarkStart w:id="4" w:name="_Toc1470444"/>
       <w:r>
-        <w:t xml:space="preserve">Administrer le </w:t>
-      </w:r>
-      <w:proofErr w:type="spellStart"/>
-      <w:r>
-        <w:t>tripletore</w:t>
-      </w:r>
-      <w:proofErr w:type="spellEnd"/>
-      <w:r>
-        <w:t xml:space="preserve"> </w:t>
-      </w:r>
-      <w:proofErr w:type="spellStart"/>
-      <w:r>
-        <w:t>OpenArchaeo</w:t>
+        <w:t>Administrer le tripletore OpenArchaeo</w:t>
       </w:r>
       <w:bookmarkEnd w:id="4"/>
-      <w:proofErr w:type="spellEnd"/>
     </w:p>
     <w:p>
       <w:pPr>
@@ -3037,15 +2951,7 @@
         <w:pStyle w:val="Corpsdetexte"/>
       </w:pPr>
       <w:r>
-        <w:t xml:space="preserve">Le triplestore </w:t>
-      </w:r>
-      <w:proofErr w:type="spellStart"/>
-      <w:r>
-        <w:t>OpenArchaeo</w:t>
-      </w:r>
-      <w:proofErr w:type="spellEnd"/>
-      <w:r>
-        <w:t xml:space="preserve"> est accessible à </w:t>
+        <w:t xml:space="preserve">Le triplestore OpenArchaeo est accessible à </w:t>
       </w:r>
       <w:hyperlink r:id="rId11" w:history="1">
         <w:r>
@@ -3075,8 +2981,6 @@
           <w:numId w:val="24"/>
         </w:numPr>
       </w:pPr>
-      <w:proofErr w:type="spellStart"/>
-      <w:proofErr w:type="gramStart"/>
       <w:r>
         <w:rPr>
           <w:b/>
@@ -3089,8 +2993,6 @@
         </w:rPr>
         <w:t>penarchaeo</w:t>
       </w:r>
-      <w:proofErr w:type="spellEnd"/>
-      <w:proofErr w:type="gramEnd"/>
       <w:r>
         <w:t xml:space="preserve"> : </w:t>
       </w:r>
@@ -3109,43 +3011,17 @@
           <w:numId w:val="24"/>
         </w:numPr>
       </w:pPr>
-      <w:proofErr w:type="spellStart"/>
-      <w:proofErr w:type="gramStart"/>
       <w:r>
         <w:rPr>
           <w:b/>
         </w:rPr>
-        <w:t>openarchaeo</w:t>
-      </w:r>
-      <w:proofErr w:type="gramEnd"/>
-      <w:r>
-        <w:rPr>
-          <w:b/>
-        </w:rPr>
-        <w:t>-referentiels</w:t>
-      </w:r>
-      <w:proofErr w:type="spellEnd"/>
+        <w:t>openarchaeo-referentiels</w:t>
+      </w:r>
       <w:r>
         <w:t> : repository contenant les données récupérées automatiquement des référentiels</w:t>
       </w:r>
       <w:r>
-        <w:t xml:space="preserve"> (</w:t>
-      </w:r>
-      <w:proofErr w:type="spellStart"/>
-      <w:r>
-        <w:t>Geonames</w:t>
-      </w:r>
-      <w:proofErr w:type="spellEnd"/>
-      <w:r>
-        <w:t xml:space="preserve"> et </w:t>
-      </w:r>
-      <w:proofErr w:type="spellStart"/>
-      <w:r>
-        <w:t>Pactols</w:t>
-      </w:r>
-      <w:proofErr w:type="spellEnd"/>
-      <w:r>
-        <w:t>)</w:t>
+        <w:t xml:space="preserve"> (Geonames et Pactols)</w:t>
       </w:r>
       <w:r>
         <w:t>;</w:t>
@@ -3157,14 +3033,9 @@
       </w:pPr>
       <w:bookmarkStart w:id="6" w:name="_Toc1470446"/>
       <w:r>
-        <w:t xml:space="preserve">Charger un jeu de données dans le triplestore </w:t>
-      </w:r>
-      <w:proofErr w:type="spellStart"/>
-      <w:r>
-        <w:t>OpenArchaeo</w:t>
+        <w:t>Charger un jeu de données dans le triplestore OpenArchaeo</w:t>
       </w:r>
       <w:bookmarkEnd w:id="6"/>
-      <w:proofErr w:type="spellEnd"/>
     </w:p>
     <w:p>
       <w:pPr>
@@ -3185,14 +3056,12 @@
       <w:r>
         <w:t xml:space="preserve">Se connecter au repository </w:t>
       </w:r>
-      <w:proofErr w:type="spellStart"/>
       <w:r>
         <w:rPr>
           <w:b/>
         </w:rPr>
         <w:t>openarchaeo</w:t>
       </w:r>
-      <w:proofErr w:type="spellEnd"/>
       <w:r>
         <w:t> ;</w:t>
       </w:r>
@@ -3207,7 +3076,7 @@
         </w:rPr>
         <w:lastRenderedPageBreak/>
         <w:drawing>
-          <wp:inline distT="0" distB="0" distL="0" distR="0">
+          <wp:inline distT="0" distB="0" distL="0" distR="0" wp14:anchorId="01CD1EE0" wp14:editId="352630B2">
             <wp:extent cx="5732145" cy="3157220"/>
             <wp:effectExtent l="0" t="0" r="1905" b="5080"/>
             <wp:docPr id="2" name="Image 2"/>
@@ -3283,7 +3152,7 @@
         </w:rPr>
         <w:lastRenderedPageBreak/>
         <w:drawing>
-          <wp:inline distT="0" distB="0" distL="0" distR="0">
+          <wp:inline distT="0" distB="0" distL="0" distR="0" wp14:anchorId="1526F4C9" wp14:editId="12897E84">
             <wp:extent cx="2809875" cy="5553075"/>
             <wp:effectExtent l="0" t="0" r="9525" b="9525"/>
             <wp:docPr id="3" name="Image 3"/>
@@ -3350,7 +3219,7 @@
         </w:rPr>
         <w:lastRenderedPageBreak/>
         <w:drawing>
-          <wp:inline distT="0" distB="0" distL="0" distR="0">
+          <wp:inline distT="0" distB="0" distL="0" distR="0" wp14:anchorId="3FC749F9" wp14:editId="5B6D9BE3">
             <wp:extent cx="5732145" cy="3218815"/>
             <wp:effectExtent l="0" t="0" r="1905" b="635"/>
             <wp:docPr id="4" name="Image 4"/>
@@ -3431,28 +3300,18 @@
           <w:lang w:val="en-GB"/>
         </w:rPr>
       </w:pPr>
-      <w:proofErr w:type="spellStart"/>
       <w:r>
         <w:rPr>
           <w:lang w:val="en-GB"/>
         </w:rPr>
         <w:t>Sélectionner</w:t>
       </w:r>
-      <w:proofErr w:type="spellEnd"/>
       <w:r>
         <w:rPr>
           <w:lang w:val="en-GB"/>
         </w:rPr>
-        <w:t xml:space="preserve"> </w:t>
-      </w:r>
-      <w:proofErr w:type="spellStart"/>
-      <w:r>
-        <w:rPr>
-          <w:lang w:val="en-GB"/>
-        </w:rPr>
-        <w:t>l’option</w:t>
-      </w:r>
-      <w:proofErr w:type="spellEnd"/>
+        <w:t xml:space="preserve"> l’option</w:t>
+      </w:r>
       <w:r>
         <w:rPr>
           <w:lang w:val="en-GB"/>
@@ -3487,54 +3346,23 @@
       <w:r>
         <w:t xml:space="preserve"> dans lequel les données seront enregistrées ; cette URI de graphe nommé devra être répercutée dans le fichier de config </w:t>
       </w:r>
-      <w:proofErr w:type="spellStart"/>
       <w:r>
         <w:rPr>
           <w:rFonts w:ascii="Consolas" w:hAnsi="Consolas"/>
           <w:shd w:val="clear" w:color="auto" w:fill="D9D9D9" w:themeFill="background1" w:themeFillShade="D9"/>
         </w:rPr>
-        <w:t>federation</w:t>
-      </w:r>
-      <w:proofErr w:type="spellEnd"/>
+        <w:t>federation/sources.ttl</w:t>
+      </w:r>
       <w:r>
         <w:rPr>
           <w:rFonts w:ascii="Consolas" w:hAnsi="Consolas"/>
           <w:shd w:val="clear" w:color="auto" w:fill="D9D9D9" w:themeFill="background1" w:themeFillShade="D9"/>
         </w:rPr>
-        <w:t>/</w:t>
-      </w:r>
-      <w:proofErr w:type="spellStart"/>
-      <w:r>
-        <w:rPr>
-          <w:rFonts w:ascii="Consolas" w:hAnsi="Consolas"/>
-          <w:shd w:val="clear" w:color="auto" w:fill="D9D9D9" w:themeFill="background1" w:themeFillShade="D9"/>
-        </w:rPr>
-        <w:t>sources.ttl</w:t>
-      </w:r>
-      <w:proofErr w:type="spellEnd"/>
-      <w:r>
-        <w:rPr>
-          <w:rFonts w:ascii="Consolas" w:hAnsi="Consolas"/>
-          <w:shd w:val="clear" w:color="auto" w:fill="D9D9D9" w:themeFill="background1" w:themeFillShade="D9"/>
-        </w:rPr>
         <w:t xml:space="preserve"> </w:t>
       </w:r>
       <w:r>
-        <w:t>(</w:t>
-      </w:r>
-      <w:proofErr w:type="spellStart"/>
-      <w:r>
-        <w:t>cf</w:t>
-      </w:r>
-      <w:proofErr w:type="spellEnd"/>
-      <w:r>
-        <w:t xml:space="preserve"> procédure </w:t>
-      </w:r>
-      <w:proofErr w:type="spellStart"/>
-      <w:r>
-        <w:t>correspondate</w:t>
-      </w:r>
-      <w:proofErr w:type="spellEnd"/>
+        <w:t>(cf procédure correspondate</w:t>
+      </w:r>
       <w:r>
         <w:t xml:space="preserve"> plus bas</w:t>
       </w:r>
@@ -3575,7 +3403,7 @@
           <w:noProof/>
         </w:rPr>
         <w:drawing>
-          <wp:inline distT="0" distB="0" distL="0" distR="0">
+          <wp:inline distT="0" distB="0" distL="0" distR="0" wp14:anchorId="170249C8" wp14:editId="4DD529DD">
             <wp:extent cx="5732145" cy="2209800"/>
             <wp:effectExtent l="0" t="0" r="1905" b="0"/>
             <wp:docPr id="5" name="Image 5"/>
@@ -3626,16 +3454,8 @@
         <w:rPr>
           <w:b/>
         </w:rPr>
-        <w:t xml:space="preserve">Explore &gt; Graphs </w:t>
-      </w:r>
-      <w:proofErr w:type="spellStart"/>
-      <w:r>
-        <w:rPr>
-          <w:b/>
-        </w:rPr>
-        <w:t>Overview</w:t>
-      </w:r>
-      <w:proofErr w:type="spellEnd"/>
+        <w:t>Explore &gt; Graphs Overview</w:t>
+      </w:r>
       <w:r>
         <w:t> :</w:t>
       </w:r>
@@ -3674,15 +3494,7 @@
       </w:pPr>
       <w:r>
         <w:lastRenderedPageBreak/>
-        <w:t xml:space="preserve">Dans l’administration de la </w:t>
-      </w:r>
-      <w:proofErr w:type="spellStart"/>
-      <w:r>
-        <w:t>federation</w:t>
-      </w:r>
-      <w:proofErr w:type="spellEnd"/>
-      <w:r>
-        <w:t>,</w:t>
+        <w:t>Dans l’administration de la federation,</w:t>
       </w:r>
       <w:r>
         <w:t xml:space="preserve"> déclarer une nouvelle source, puis</w:t>
@@ -3715,14 +3527,9 @@
       </w:pPr>
       <w:bookmarkStart w:id="7" w:name="_Toc1470447"/>
       <w:r>
-        <w:t xml:space="preserve">Supprimer un jeu de données dans le triplestore </w:t>
-      </w:r>
-      <w:proofErr w:type="spellStart"/>
-      <w:r>
-        <w:t>OpenArchaeo</w:t>
+        <w:t>Supprimer un jeu de données dans le triplestore OpenArchaeo</w:t>
       </w:r>
       <w:bookmarkEnd w:id="7"/>
-      <w:proofErr w:type="spellEnd"/>
     </w:p>
     <w:p>
       <w:pPr>
@@ -3747,16 +3554,8 @@
         <w:rPr>
           <w:b/>
         </w:rPr>
-        <w:t xml:space="preserve">Explore &gt; Graphs </w:t>
-      </w:r>
-      <w:proofErr w:type="spellStart"/>
-      <w:r>
-        <w:rPr>
-          <w:b/>
-        </w:rPr>
-        <w:t>Overview</w:t>
-      </w:r>
-      <w:proofErr w:type="spellEnd"/>
+        <w:t>Explore &gt; Graphs Overview</w:t>
+      </w:r>
       <w:r>
         <w:t> ;</w:t>
       </w:r>
@@ -3791,7 +3590,7 @@
           <w:noProof/>
         </w:rPr>
         <w:drawing>
-          <wp:inline distT="0" distB="0" distL="0" distR="0">
+          <wp:inline distT="0" distB="0" distL="0" distR="0" wp14:anchorId="05B3E392" wp14:editId="612E1B2C">
             <wp:extent cx="5732145" cy="5097780"/>
             <wp:effectExtent l="0" t="0" r="1905" b="7620"/>
             <wp:docPr id="6" name="Image 6"/>
@@ -3856,13 +3655,8 @@
           <w:numId w:val="26"/>
         </w:numPr>
       </w:pPr>
-      <w:proofErr w:type="gramStart"/>
-      <w:r>
-        <w:t>de</w:t>
-      </w:r>
-      <w:proofErr w:type="gramEnd"/>
-      <w:r>
-        <w:t xml:space="preserve"> supprimer l’ancienne version, puis de recharger la nouvelle version dans le même graphe nommé</w:t>
+      <w:r>
+        <w:t>de supprimer l’ancienne version, puis de recharger la nouvelle version dans le même graphe nommé</w:t>
       </w:r>
       <w:r>
         <w:t>. Cf les 2 autres procédures ci-dessus</w:t>
@@ -3884,21 +3678,11 @@
         <w:t>De recalculer les index de la source </w:t>
       </w:r>
       <w:r>
-        <w:t xml:space="preserve">(cf. procédure </w:t>
-      </w:r>
-      <w:proofErr w:type="spellStart"/>
-      <w:r>
-        <w:t>correspondate</w:t>
-      </w:r>
-      <w:proofErr w:type="spellEnd"/>
-      <w:proofErr w:type="gramStart"/>
-      <w:r>
-        <w:t>)</w:t>
+        <w:t>(cf. procédure correspondate)</w:t>
       </w:r>
       <w:r>
         <w:t>;</w:t>
       </w:r>
-      <w:proofErr w:type="gramEnd"/>
     </w:p>
     <w:p>
       <w:pPr>
@@ -3925,33 +3709,93 @@
         <w:pStyle w:val="Corpsdetexte"/>
       </w:pPr>
       <w:r>
-        <w:t xml:space="preserve">Les fichiers de configuration de la fédération ou de l’explorateur </w:t>
-      </w:r>
-      <w:proofErr w:type="spellStart"/>
-      <w:r>
-        <w:t>OpenArchaeo</w:t>
-      </w:r>
-      <w:proofErr w:type="spellEnd"/>
-      <w:r>
-        <w:t xml:space="preserve"> sont accessibles et modifiables dans un dépôt Git sur le serveur </w:t>
-      </w:r>
-      <w:proofErr w:type="spellStart"/>
-      <w:r>
-        <w:t>OpenArchaeo</w:t>
-      </w:r>
-      <w:proofErr w:type="spellEnd"/>
+        <w:t xml:space="preserve">Les fichiers de configuration de la fédération ou de l’explorateur OpenArchaeo sont accessibles et modifiables dans un dépôt Git sur le serveur OpenArchaeo. </w:t>
+      </w:r>
+      <w:r>
+        <w:rPr>
+          <w:i/>
+        </w:rPr>
+        <w:t>Toute modification faite sur ces fichiers et transmises au serveur déclenche de façon automatique le déploiement de la nouvelle configuration et le redémarrage automatique des applications pour prendre en compte la nouvelle config</w:t>
+      </w:r>
+      <w:r>
+        <w:t>.</w:t>
+      </w:r>
+    </w:p>
+    <w:p>
+      <w:pPr>
+        <w:pStyle w:val="Corpsdetexte"/>
+        <w:pBdr>
+          <w:top w:val="single" w:sz="4" w:space="1" w:color="auto"/>
+          <w:left w:val="single" w:sz="4" w:space="4" w:color="auto"/>
+          <w:bottom w:val="single" w:sz="4" w:space="1" w:color="auto"/>
+          <w:right w:val="single" w:sz="4" w:space="4" w:color="auto"/>
+        </w:pBdr>
+      </w:pPr>
+      <w:r>
+        <w:t xml:space="preserve">Toute la procédure décrite ci-dessous en ligne de commande </w:t>
+      </w:r>
+      <w:r>
+        <w:t>nécessite l’installation de « git »</w:t>
+      </w:r>
+      <w:r>
+        <w:t xml:space="preserve">. Il faut installer pour cela « Git for windows » depuis </w:t>
+      </w:r>
+      <w:hyperlink r:id="rId17" w:history="1">
+        <w:r>
+          <w:rPr>
+            <w:rStyle w:val="Lienhypertexte"/>
+          </w:rPr>
+          <w:t>https://gitforwindows.org/</w:t>
+        </w:r>
+      </w:hyperlink>
       <w:r>
         <w:t xml:space="preserve">. </w:t>
       </w:r>
       <w:r>
-        <w:rPr>
-          <w:i/>
-        </w:rPr>
-        <w:t>Toute modification faite sur ces fichiers et transmises au serveur déclenche de façon automatique le déploiement de la nouvelle configuration et le redémarrage automatique des applications pour prendre en compte la nouvelle config</w:t>
-      </w:r>
-      <w:r>
-        <w:t>.</w:t>
-      </w:r>
+        <w:t xml:space="preserve"> </w:t>
+      </w:r>
+      <w:r>
+        <w:t xml:space="preserve">La séquence de lignes de commandes peut </w:t>
+      </w:r>
+      <w:r>
+        <w:t>aussi être réalisé</w:t>
+      </w:r>
+      <w:r>
+        <w:t>e</w:t>
+      </w:r>
+      <w:r>
+        <w:t xml:space="preserve"> avec </w:t>
+      </w:r>
+      <w:r>
+        <w:t>une application Git pour Windows</w:t>
+      </w:r>
+      <w:r>
+        <w:t xml:space="preserve"> tel que</w:t>
+      </w:r>
+      <w:r>
+        <w:t xml:space="preserve"> TortoiseGit à</w:t>
+      </w:r>
+      <w:bookmarkStart w:id="11" w:name="_GoBack"/>
+      <w:bookmarkEnd w:id="11"/>
+      <w:r>
+        <w:t xml:space="preserve"> </w:t>
+      </w:r>
+      <w:hyperlink r:id="rId18" w:history="1">
+        <w:r>
+          <w:rPr>
+            <w:rStyle w:val="Lienhypertexte"/>
+          </w:rPr>
+          <w:t>https://tortoisegit.org/</w:t>
+        </w:r>
+      </w:hyperlink>
+      <w:r>
+        <w:t xml:space="preserve">. </w:t>
+      </w:r>
+    </w:p>
+    <w:p>
+      <w:pPr>
+        <w:pStyle w:val="Corpsdetexte"/>
+      </w:pPr>
     </w:p>
     <w:p>
       <w:pPr>
@@ -3972,7 +3816,7 @@
       <w:r>
         <w:t xml:space="preserve">Cloner le dépôt git à l’adresse </w:t>
       </w:r>
-      <w:hyperlink r:id="rId17" w:history="1">
+      <w:hyperlink r:id="rId19" w:history="1">
         <w:r>
           <w:rPr>
             <w:rStyle w:val="Lienhypertexte"/>
@@ -4005,23 +3849,14 @@
           <w:lang w:val="fr-FR"/>
         </w:rPr>
       </w:pPr>
-      <w:proofErr w:type="gramStart"/>
       <w:r>
         <w:rPr>
           <w:rFonts w:ascii="Consolas" w:hAnsi="Consolas"/>
           <w:lang w:val="fr-FR"/>
         </w:rPr>
-        <w:t>git</w:t>
-      </w:r>
-      <w:proofErr w:type="gramEnd"/>
-      <w:r>
-        <w:rPr>
-          <w:rFonts w:ascii="Consolas" w:hAnsi="Consolas"/>
-          <w:lang w:val="fr-FR"/>
-        </w:rPr>
-        <w:t xml:space="preserve"> clone </w:t>
-      </w:r>
-      <w:hyperlink r:id="rId18" w:history="1">
+        <w:t xml:space="preserve">git clone </w:t>
+      </w:r>
+      <w:hyperlink r:id="rId20" w:history="1">
         <w:r>
           <w:rPr>
             <w:rStyle w:val="Lienhypertexte"/>
@@ -4043,26 +3878,14 @@
       <w:r>
         <w:t xml:space="preserve">Le mot de passe est </w:t>
       </w:r>
-      <w:proofErr w:type="spellStart"/>
-      <w:proofErr w:type="gramStart"/>
       <w:r>
         <w:rPr>
           <w:rFonts w:ascii="Consolas" w:hAnsi="Consolas"/>
           <w:b/>
           <w:highlight w:val="white"/>
         </w:rPr>
-        <w:t>oaGIT</w:t>
-      </w:r>
-      <w:proofErr w:type="spellEnd"/>
-      <w:r>
-        <w:rPr>
-          <w:rFonts w:ascii="Consolas" w:hAnsi="Consolas"/>
-          <w:b/>
-          <w:highlight w:val="white"/>
-        </w:rPr>
-        <w:t>!</w:t>
-      </w:r>
-      <w:proofErr w:type="gramEnd"/>
+        <w:t>oaGIT!</w:t>
+      </w:r>
     </w:p>
     <w:p>
       <w:pPr>
@@ -4085,15 +3908,7 @@
         </w:numPr>
       </w:pPr>
       <w:r>
-        <w:t>« </w:t>
-      </w:r>
-      <w:proofErr w:type="spellStart"/>
-      <w:r>
-        <w:t>Commiter</w:t>
-      </w:r>
-      <w:proofErr w:type="spellEnd"/>
-      <w:r>
-        <w:t> » les modifications. Typiquement avec la ligne de commande :</w:t>
+        <w:t>« Commiter » les modifications. Typiquement avec la ligne de commande :</w:t>
       </w:r>
     </w:p>
     <w:p>
@@ -4108,37 +3923,11 @@
           <w:rFonts w:ascii="Consolas" w:hAnsi="Consolas"/>
         </w:rPr>
       </w:pPr>
-      <w:proofErr w:type="gramStart"/>
-      <w:r>
-        <w:rPr>
-          <w:rFonts w:ascii="Consolas" w:hAnsi="Consolas"/>
-        </w:rPr>
-        <w:t>g</w:t>
-      </w:r>
-      <w:r>
-        <w:rPr>
-          <w:rFonts w:ascii="Consolas" w:hAnsi="Consolas"/>
-        </w:rPr>
-        <w:t>it</w:t>
-      </w:r>
-      <w:proofErr w:type="gramEnd"/>
-      <w:r>
-        <w:rPr>
-          <w:rFonts w:ascii="Consolas" w:hAnsi="Consolas"/>
-        </w:rPr>
-        <w:t xml:space="preserve"> push</w:t>
-      </w:r>
-    </w:p>
-    <w:p>
-      <w:pPr>
-        <w:pStyle w:val="Corpsdetexte"/>
-        <w:numPr>
-          <w:ilvl w:val="0"/>
-          <w:numId w:val="14"/>
-        </w:numPr>
-      </w:pPr>
-      <w:r>
-        <w:t>« Pousser » les modifications sur le serveur. Typiquement avec la ligne de commande :</w:t>
+      <w:r>
+        <w:rPr>
+          <w:rFonts w:ascii="Consolas" w:hAnsi="Consolas"/>
+        </w:rPr>
+        <w:t>git add &lt;nom du fichier modifié&gt;</w:t>
       </w:r>
     </w:p>
     <w:p>
@@ -4153,7 +3942,6 @@
           <w:rFonts w:ascii="Consolas" w:hAnsi="Consolas"/>
         </w:rPr>
       </w:pPr>
-      <w:proofErr w:type="gramStart"/>
       <w:r>
         <w:rPr>
           <w:rFonts w:ascii="Consolas" w:hAnsi="Consolas"/>
@@ -4164,14 +3952,13 @@
         <w:rPr>
           <w:rFonts w:ascii="Consolas" w:hAnsi="Consolas"/>
         </w:rPr>
-        <w:t>it</w:t>
-      </w:r>
-      <w:proofErr w:type="gramEnd"/>
-      <w:r>
-        <w:rPr>
-          <w:rFonts w:ascii="Consolas" w:hAnsi="Consolas"/>
-        </w:rPr>
-        <w:t xml:space="preserve"> push</w:t>
+        <w:t xml:space="preserve">it </w:t>
+      </w:r>
+      <w:r>
+        <w:rPr>
+          <w:rFonts w:ascii="Consolas" w:hAnsi="Consolas"/>
+        </w:rPr>
+        <w:t>commit</w:t>
       </w:r>
     </w:p>
     <w:p>
@@ -4183,6 +3970,43 @@
         </w:numPr>
       </w:pPr>
       <w:r>
+        <w:t>« Pousser » les modifications sur le serveur. Typiquement avec la ligne de commande :</w:t>
+      </w:r>
+    </w:p>
+    <w:p>
+      <w:pPr>
+        <w:pStyle w:val="Corpsdetexte"/>
+        <w:numPr>
+          <w:ilvl w:val="1"/>
+          <w:numId w:val="14"/>
+        </w:numPr>
+        <w:shd w:val="clear" w:color="auto" w:fill="D9D9D9" w:themeFill="background1" w:themeFillShade="D9"/>
+        <w:rPr>
+          <w:rFonts w:ascii="Consolas" w:hAnsi="Consolas"/>
+        </w:rPr>
+      </w:pPr>
+      <w:r>
+        <w:rPr>
+          <w:rFonts w:ascii="Consolas" w:hAnsi="Consolas"/>
+        </w:rPr>
+        <w:t>g</w:t>
+      </w:r>
+      <w:r>
+        <w:rPr>
+          <w:rFonts w:ascii="Consolas" w:hAnsi="Consolas"/>
+        </w:rPr>
+        <w:t>it push</w:t>
+      </w:r>
+    </w:p>
+    <w:p>
+      <w:pPr>
+        <w:pStyle w:val="Corpsdetexte"/>
+        <w:numPr>
+          <w:ilvl w:val="0"/>
+          <w:numId w:val="14"/>
+        </w:numPr>
+      </w:pPr>
+      <w:r>
         <w:t>La config est automatiquemen</w:t>
       </w:r>
       <w:r>
@@ -4214,11 +4038,12 @@
       <w:pPr>
         <w:pStyle w:val="Titre2"/>
       </w:pPr>
-      <w:bookmarkStart w:id="11" w:name="_Toc1470451"/>
-      <w:r>
+      <w:bookmarkStart w:id="12" w:name="_Toc1470451"/>
+      <w:r>
+        <w:lastRenderedPageBreak/>
         <w:t>Structure des répertoires de configuration</w:t>
       </w:r>
-      <w:bookmarkEnd w:id="11"/>
+      <w:bookmarkEnd w:id="12"/>
     </w:p>
     <w:p>
       <w:pPr>
@@ -4236,15 +4061,8 @@
           <w:numId w:val="16"/>
         </w:numPr>
       </w:pPr>
-      <w:proofErr w:type="spellStart"/>
-      <w:proofErr w:type="gramStart"/>
-      <w:r>
-        <w:t>openarchaeo</w:t>
-      </w:r>
-      <w:proofErr w:type="spellEnd"/>
-      <w:proofErr w:type="gramEnd"/>
-      <w:r>
-        <w:t>-config</w:t>
+      <w:r>
+        <w:t>openarchaeo-config</w:t>
       </w:r>
     </w:p>
     <w:p>
@@ -4282,15 +4100,12 @@
           <w:b/>
         </w:rPr>
       </w:pPr>
-      <w:proofErr w:type="gramStart"/>
       <w:r>
         <w:rPr>
           <w:b/>
         </w:rPr>
-        <w:lastRenderedPageBreak/>
         <w:t>explorateur</w:t>
       </w:r>
-      <w:proofErr w:type="gramEnd"/>
       <w:r>
         <w:rPr>
           <w:b/>
@@ -4306,16 +4121,12 @@
           <w:numId w:val="16"/>
         </w:numPr>
       </w:pPr>
-      <w:proofErr w:type="spellStart"/>
-      <w:proofErr w:type="gramStart"/>
       <w:r>
         <w:rPr>
           <w:b/>
         </w:rPr>
         <w:t>config.properties</w:t>
       </w:r>
-      <w:proofErr w:type="spellEnd"/>
-      <w:proofErr w:type="gramEnd"/>
       <w:r>
         <w:t> : configuration générale de l’application « explorateur », contenant en particulier les URLs d’appels à la fédération. Il n’est pas nécessaire de modifier ce fichier ;</w:t>
       </w:r>
@@ -4353,24 +4164,8 @@
         <w:rPr>
           <w:b/>
         </w:rPr>
-        <w:t xml:space="preserve">legalnotice_en.html + </w:t>
-      </w:r>
-      <w:proofErr w:type="spellStart"/>
-      <w:r>
-        <w:rPr>
-          <w:b/>
-        </w:rPr>
-        <w:t>legalnotice_</w:t>
-      </w:r>
-      <w:proofErr w:type="gramStart"/>
-      <w:r>
-        <w:rPr>
-          <w:b/>
-        </w:rPr>
-        <w:t>fr.htlml</w:t>
-      </w:r>
-      <w:proofErr w:type="spellEnd"/>
-      <w:proofErr w:type="gramEnd"/>
+        <w:t>legalnotice_en.html + legalnotice_fr.htlml</w:t>
+      </w:r>
       <w:r>
         <w:t xml:space="preserve"> : contenus HTML anglais et françai</w:t>
       </w:r>
@@ -4386,14 +4181,12 @@
           <w:numId w:val="16"/>
         </w:numPr>
       </w:pPr>
-      <w:proofErr w:type="spellStart"/>
       <w:r>
         <w:rPr>
           <w:b/>
         </w:rPr>
         <w:t>query_expansion.ttl</w:t>
       </w:r>
-      <w:proofErr w:type="spellEnd"/>
       <w:r>
         <w:t xml:space="preserve"> : fichier de</w:t>
       </w:r>
@@ -4415,32 +4208,14 @@
           <w:numId w:val="16"/>
         </w:numPr>
       </w:pPr>
-      <w:proofErr w:type="spellStart"/>
-      <w:proofErr w:type="gramStart"/>
       <w:r>
         <w:rPr>
           <w:b/>
         </w:rPr>
-        <w:t>spec</w:t>
-      </w:r>
-      <w:proofErr w:type="gramEnd"/>
-      <w:r>
-        <w:rPr>
-          <w:b/>
-        </w:rPr>
-        <w:t>-search.json</w:t>
-      </w:r>
-      <w:proofErr w:type="spellEnd"/>
-      <w:r>
-        <w:t xml:space="preserve"> : </w:t>
-      </w:r>
-      <w:proofErr w:type="spellStart"/>
-      <w:r>
-        <w:t>specifications</w:t>
-      </w:r>
-      <w:proofErr w:type="spellEnd"/>
-      <w:r>
-        <w:t xml:space="preserve"> du com</w:t>
+        <w:t>spec-search.json</w:t>
+      </w:r>
+      <w:r>
+        <w:t xml:space="preserve"> : specifications du com</w:t>
       </w:r>
       <w:r>
         <w:t>posant graphique du constructeur de requêtes ;</w:t>
@@ -4457,16 +4232,12 @@
           <w:b/>
         </w:rPr>
       </w:pPr>
-      <w:proofErr w:type="spellStart"/>
-      <w:proofErr w:type="gramStart"/>
       <w:r>
         <w:rPr>
           <w:b/>
         </w:rPr>
         <w:t>federation</w:t>
       </w:r>
-      <w:proofErr w:type="spellEnd"/>
-      <w:proofErr w:type="gramEnd"/>
       <w:r>
         <w:rPr>
           <w:b/>
@@ -4482,16 +4253,12 @@
           <w:numId w:val="16"/>
         </w:numPr>
       </w:pPr>
-      <w:proofErr w:type="spellStart"/>
-      <w:proofErr w:type="gramStart"/>
       <w:r>
         <w:rPr>
           <w:b/>
         </w:rPr>
         <w:t>config.properties</w:t>
       </w:r>
-      <w:proofErr w:type="spellEnd"/>
-      <w:proofErr w:type="gramEnd"/>
       <w:r>
         <w:t> : configuration générale de l’application de fédération ;</w:t>
       </w:r>
@@ -4504,34 +4271,14 @@
           <w:numId w:val="16"/>
         </w:numPr>
       </w:pPr>
-      <w:proofErr w:type="spellStart"/>
-      <w:proofErr w:type="gramStart"/>
       <w:r>
         <w:rPr>
           <w:b/>
         </w:rPr>
         <w:t>periodo.jsonld</w:t>
       </w:r>
-      <w:proofErr w:type="spellEnd"/>
-      <w:proofErr w:type="gramEnd"/>
-      <w:r>
-        <w:t xml:space="preserve"> : fichier contenant les périodes de </w:t>
-      </w:r>
-      <w:proofErr w:type="spellStart"/>
-      <w:r>
-        <w:t>Periodo</w:t>
-      </w:r>
-      <w:proofErr w:type="spellEnd"/>
-      <w:r>
-        <w:t xml:space="preserve"> (téléchargé directement depuis </w:t>
-      </w:r>
-      <w:proofErr w:type="spellStart"/>
-      <w:r>
-        <w:t>Periodo</w:t>
-      </w:r>
-      <w:proofErr w:type="spellEnd"/>
-      <w:r>
-        <w:t>)</w:t>
+      <w:r>
+        <w:t> : fichier contenant les périodes de Periodo (téléchargé directement depuis Periodo)</w:t>
       </w:r>
     </w:p>
     <w:p>
@@ -4542,22 +4289,12 @@
           <w:numId w:val="16"/>
         </w:numPr>
       </w:pPr>
-      <w:proofErr w:type="spellStart"/>
-      <w:proofErr w:type="gramStart"/>
       <w:r>
         <w:rPr>
           <w:b/>
         </w:rPr>
-        <w:t>query</w:t>
-      </w:r>
-      <w:proofErr w:type="gramEnd"/>
-      <w:r>
-        <w:rPr>
-          <w:b/>
-        </w:rPr>
-        <w:t>_examples.json</w:t>
-      </w:r>
-      <w:proofErr w:type="spellEnd"/>
+        <w:t>query_examples.json</w:t>
+      </w:r>
       <w:r>
         <w:t> : fichier conte</w:t>
       </w:r>
@@ -4573,22 +4310,12 @@
           <w:numId w:val="16"/>
         </w:numPr>
       </w:pPr>
-      <w:proofErr w:type="spellStart"/>
-      <w:proofErr w:type="gramStart"/>
       <w:r>
         <w:rPr>
           <w:b/>
         </w:rPr>
-        <w:t>query</w:t>
-      </w:r>
-      <w:proofErr w:type="gramEnd"/>
-      <w:r>
-        <w:rPr>
-          <w:b/>
-        </w:rPr>
-        <w:t>_expansion.json</w:t>
-      </w:r>
-      <w:proofErr w:type="spellEnd"/>
+        <w:t>query_expansion.json</w:t>
+      </w:r>
       <w:r>
         <w:t xml:space="preserve"> : fichier de configuration pour l’extension des requêtes SPARQL. </w:t>
       </w:r>
@@ -4619,79 +4346,49 @@
           <w:numId w:val="16"/>
         </w:numPr>
       </w:pPr>
-      <w:proofErr w:type="spellStart"/>
       <w:r>
         <w:rPr>
           <w:b/>
         </w:rPr>
         <w:t>sources.ttl</w:t>
       </w:r>
-      <w:proofErr w:type="spellEnd"/>
-      <w:r>
-        <w:t xml:space="preserve"> : fichier contenant la liste et la configuration des sources dans la fédération </w:t>
-      </w:r>
-      <w:proofErr w:type="spellStart"/>
-      <w:r>
-        <w:t>OpenArchaeo</w:t>
-      </w:r>
-      <w:proofErr w:type="spellEnd"/>
-      <w:r>
-        <w:t> ;</w:t>
+      <w:r>
+        <w:t> : fichier contenant la liste et la configuration des sources dans la fédération OpenArchaeo ;</w:t>
       </w:r>
     </w:p>
     <w:p>
       <w:pPr>
         <w:pStyle w:val="Titre1"/>
       </w:pPr>
-      <w:bookmarkStart w:id="12" w:name="_Toc1470452"/>
-      <w:r>
+      <w:bookmarkStart w:id="13" w:name="_Toc1470452"/>
+      <w:r>
+        <w:lastRenderedPageBreak/>
         <w:t>Administr</w:t>
       </w:r>
       <w:r>
         <w:t>er</w:t>
       </w:r>
       <w:r>
-        <w:t xml:space="preserve"> la fédération </w:t>
-      </w:r>
-      <w:proofErr w:type="spellStart"/>
-      <w:r>
-        <w:t>OpenArchaeo</w:t>
-      </w:r>
-      <w:bookmarkEnd w:id="12"/>
-      <w:proofErr w:type="spellEnd"/>
+        <w:t xml:space="preserve"> la fédération OpenArchaeo</w:t>
+      </w:r>
+      <w:bookmarkEnd w:id="13"/>
     </w:p>
     <w:p>
       <w:pPr>
         <w:pStyle w:val="Titre2"/>
       </w:pPr>
-      <w:bookmarkStart w:id="13" w:name="_Toc1470453"/>
+      <w:bookmarkStart w:id="14" w:name="_Toc1470453"/>
       <w:r>
         <w:t>Réindexer les données d’une source</w:t>
       </w:r>
-      <w:bookmarkEnd w:id="13"/>
-    </w:p>
-    <w:p>
-      <w:pPr>
-        <w:pStyle w:val="Corpsdetexte"/>
-      </w:pPr>
-      <w:r>
-        <w:t xml:space="preserve">Les recherche avec </w:t>
-      </w:r>
-      <w:proofErr w:type="spellStart"/>
-      <w:r>
-        <w:t>autocompletion</w:t>
-      </w:r>
-      <w:proofErr w:type="spellEnd"/>
-      <w:r>
-        <w:t xml:space="preserve"> fonctionnent sur la base d’index plein-texte </w:t>
-      </w:r>
-      <w:proofErr w:type="spellStart"/>
-      <w:r>
-        <w:t>Lucene</w:t>
-      </w:r>
-      <w:proofErr w:type="spellEnd"/>
-      <w:r>
-        <w:t xml:space="preserve"> qui doivent être précalculés à partir des données RDF.</w:t>
+      <w:bookmarkEnd w:id="14"/>
+    </w:p>
+    <w:p>
+      <w:pPr>
+        <w:pStyle w:val="Corpsdetexte"/>
+      </w:pPr>
+      <w:r>
+        <w:t>Les recherche avec autocompletion fonctionnent sur la base d’index plein-texte Lucene qui doivent être précalculés à partir des données RDF.</w:t>
       </w:r>
     </w:p>
     <w:p>
@@ -4719,10 +4416,9 @@
         </w:numPr>
       </w:pPr>
       <w:r>
-        <w:lastRenderedPageBreak/>
         <w:t xml:space="preserve">Se connecter dans la page d’admin de la fédération à </w:t>
       </w:r>
-      <w:hyperlink r:id="rId19" w:history="1">
+      <w:hyperlink r:id="rId21" w:history="1">
         <w:r>
           <w:rPr>
             <w:rStyle w:val="Lienhypertexte"/>
@@ -4768,15 +4464,7 @@
         <w:t>3 minutes sans recliquer </w:t>
       </w:r>
       <w:r>
-        <w:t xml:space="preserve">! un message s’affiche lorsque la </w:t>
-      </w:r>
-      <w:proofErr w:type="spellStart"/>
-      <w:r>
-        <w:t>réindexation</w:t>
-      </w:r>
-      <w:proofErr w:type="spellEnd"/>
-      <w:r>
-        <w:t xml:space="preserve"> est terminée ;</w:t>
+        <w:t>! un message s’affiche lorsque la réindexation est terminée ;</w:t>
       </w:r>
     </w:p>
     <w:p>
@@ -4788,7 +4476,7 @@
           <w:noProof/>
         </w:rPr>
         <w:drawing>
-          <wp:inline distT="0" distB="0" distL="0" distR="0">
+          <wp:inline distT="0" distB="0" distL="0" distR="0" wp14:anchorId="40D55D99" wp14:editId="54747EAA">
             <wp:extent cx="5732145" cy="2976245"/>
             <wp:effectExtent l="0" t="0" r="1905" b="0"/>
             <wp:docPr id="1" name="Image 1"/>
@@ -4803,7 +4491,7 @@
                     <pic:cNvPicPr/>
                   </pic:nvPicPr>
                   <pic:blipFill>
-                    <a:blip r:embed="rId20"/>
+                    <a:blip r:embed="rId22"/>
                     <a:stretch>
                       <a:fillRect/>
                     </a:stretch>
@@ -4833,26 +4521,18 @@
         </w:numPr>
       </w:pPr>
       <w:r>
-        <w:t xml:space="preserve">Tester la recherche dans un index en-dessous de l’écran : sélectionner </w:t>
-      </w:r>
-      <w:proofErr w:type="gramStart"/>
-      <w:r>
-        <w:t>un</w:t>
-      </w:r>
-      <w:proofErr w:type="gramEnd"/>
-      <w:r>
-        <w:t xml:space="preserve"> index, puis recherche quelque chose dans le champ de recherche ;</w:t>
+        <w:t>Tester la recherche dans un index en-dessous de l’écran : sélectionner un index, puis recherche quelque chose dans le champ de recherche ;</w:t>
       </w:r>
     </w:p>
     <w:p>
       <w:pPr>
         <w:pStyle w:val="Titre2"/>
       </w:pPr>
-      <w:bookmarkStart w:id="14" w:name="_Toc1470454"/>
+      <w:bookmarkStart w:id="15" w:name="_Toc1470454"/>
       <w:r>
         <w:t>Ajouter une source dans la fédération</w:t>
       </w:r>
-      <w:bookmarkEnd w:id="14"/>
+      <w:bookmarkEnd w:id="15"/>
     </w:p>
     <w:p>
       <w:pPr>
@@ -4873,41 +4553,15 @@
       <w:r>
         <w:t xml:space="preserve">Modifier le fichier de config </w:t>
       </w:r>
-      <w:proofErr w:type="spellStart"/>
       <w:r>
         <w:rPr>
           <w:rFonts w:ascii="Consolas" w:hAnsi="Consolas"/>
           <w:shd w:val="clear" w:color="auto" w:fill="D9D9D9" w:themeFill="background1" w:themeFillShade="D9"/>
         </w:rPr>
-        <w:t>federation</w:t>
-      </w:r>
-      <w:proofErr w:type="spellEnd"/>
-      <w:r>
-        <w:rPr>
-          <w:rFonts w:ascii="Consolas" w:hAnsi="Consolas"/>
-          <w:shd w:val="clear" w:color="auto" w:fill="D9D9D9" w:themeFill="background1" w:themeFillShade="D9"/>
-        </w:rPr>
-        <w:t>/</w:t>
-      </w:r>
-      <w:proofErr w:type="spellStart"/>
-      <w:r>
-        <w:rPr>
-          <w:rFonts w:ascii="Consolas" w:hAnsi="Consolas"/>
-          <w:shd w:val="clear" w:color="auto" w:fill="D9D9D9" w:themeFill="background1" w:themeFillShade="D9"/>
-        </w:rPr>
-        <w:t>sources.ttl</w:t>
-      </w:r>
-      <w:proofErr w:type="spellEnd"/>
-      <w:r>
-        <w:t xml:space="preserve"> (</w:t>
-      </w:r>
-      <w:proofErr w:type="spellStart"/>
-      <w:r>
-        <w:t>cf</w:t>
-      </w:r>
-      <w:proofErr w:type="spellEnd"/>
-      <w:r>
-        <w:t xml:space="preserve"> la procédure générale de modification de la config) ;</w:t>
+        <w:t>federation/sources.ttl</w:t>
+      </w:r>
+      <w:r>
+        <w:t xml:space="preserve"> (cf la procédure générale de modification de la config) ;</w:t>
       </w:r>
     </w:p>
     <w:p>
@@ -4945,12 +4599,9 @@
           <w:rFonts w:ascii="Consolas" w:hAnsi="Consolas"/>
           <w:sz w:val="20"/>
           <w:szCs w:val="20"/>
-          <w:lang w:val="en-GB"/>
         </w:rPr>
         <w:t xml:space="preserve">        </w:t>
       </w:r>
-      <w:proofErr w:type="spellStart"/>
-      <w:proofErr w:type="gramStart"/>
       <w:r>
         <w:rPr>
           <w:rFonts w:ascii="Consolas" w:hAnsi="Consolas"/>
@@ -4958,18 +4609,31 @@
           <w:szCs w:val="20"/>
           <w:lang w:val="en-GB"/>
         </w:rPr>
-        <w:t>sd:namedGraph</w:t>
-      </w:r>
-      <w:proofErr w:type="spellEnd"/>
-      <w:proofErr w:type="gramEnd"/>
-      <w:r>
+        <w:t>sd:namedGraph [</w:t>
+      </w:r>
+    </w:p>
+    <w:p>
+      <w:pPr>
+        <w:pStyle w:val="Corpsdetexte"/>
+        <w:shd w:val="clear" w:color="auto" w:fill="D9D9D9" w:themeFill="background1" w:themeFillShade="D9"/>
+        <w:spacing w:after="0"/>
+        <w:contextualSpacing/>
         <w:rPr>
           <w:rFonts w:ascii="Consolas" w:hAnsi="Consolas"/>
           <w:sz w:val="20"/>
           <w:szCs w:val="20"/>
           <w:lang w:val="en-GB"/>
         </w:rPr>
-        <w:t xml:space="preserve"> [</w:t>
+      </w:pPr>
+      <w:r>
+        <w:rPr>
+          <w:rFonts w:ascii="Consolas" w:hAnsi="Consolas"/>
+          <w:sz w:val="20"/>
+          <w:szCs w:val="20"/>
+          <w:lang w:val="en-GB"/>
+        </w:rPr>
+        <w:lastRenderedPageBreak/>
+        <w:t xml:space="preserve">            a sd:NamedGraph ;</w:t>
       </w:r>
     </w:p>
     <w:p>
@@ -4992,21 +4656,22 @@
           <w:szCs w:val="20"/>
           <w:lang w:val="en-GB"/>
         </w:rPr>
-        <w:t xml:space="preserve">            a </w:t>
-      </w:r>
-      <w:proofErr w:type="spellStart"/>
-      <w:proofErr w:type="gramStart"/>
-      <w:r>
+        <w:t xml:space="preserve">            # source IRI</w:t>
+      </w:r>
+    </w:p>
+    <w:p>
+      <w:pPr>
+        <w:pStyle w:val="Corpsdetexte"/>
+        <w:shd w:val="clear" w:color="auto" w:fill="D9D9D9" w:themeFill="background1" w:themeFillShade="D9"/>
+        <w:spacing w:after="0"/>
+        <w:contextualSpacing/>
         <w:rPr>
           <w:rFonts w:ascii="Consolas" w:hAnsi="Consolas"/>
           <w:sz w:val="20"/>
           <w:szCs w:val="20"/>
           <w:lang w:val="en-GB"/>
         </w:rPr>
-        <w:t>sd:NamedGraph</w:t>
-      </w:r>
-      <w:proofErr w:type="spellEnd"/>
-      <w:proofErr w:type="gramEnd"/>
+      </w:pPr>
       <w:r>
         <w:rPr>
           <w:rFonts w:ascii="Consolas" w:hAnsi="Consolas"/>
@@ -5014,7 +4679,7 @@
           <w:szCs w:val="20"/>
           <w:lang w:val="en-GB"/>
         </w:rPr>
-        <w:t xml:space="preserve"> ;</w:t>
+        <w:t xml:space="preserve">            sd:name &lt;http://openarchaeo.huma-num.fr/federation/sources/aerba&gt; ;</w:t>
       </w:r>
     </w:p>
     <w:p>
@@ -5037,7 +4702,7 @@
           <w:szCs w:val="20"/>
           <w:lang w:val="en-GB"/>
         </w:rPr>
-        <w:t xml:space="preserve">            # source IRI</w:t>
+        <w:t xml:space="preserve">            # source labels</w:t>
       </w:r>
     </w:p>
     <w:p>
@@ -5060,19 +4725,22 @@
           <w:szCs w:val="20"/>
           <w:lang w:val="en-GB"/>
         </w:rPr>
-        <w:t xml:space="preserve">            </w:t>
-      </w:r>
-      <w:proofErr w:type="spellStart"/>
-      <w:r>
+        <w:t xml:space="preserve">            dcterms:title "Aerba";</w:t>
+      </w:r>
+    </w:p>
+    <w:p>
+      <w:pPr>
+        <w:pStyle w:val="Corpsdetexte"/>
+        <w:shd w:val="clear" w:color="auto" w:fill="D9D9D9" w:themeFill="background1" w:themeFillShade="D9"/>
+        <w:spacing w:after="0"/>
+        <w:contextualSpacing/>
         <w:rPr>
           <w:rFonts w:ascii="Consolas" w:hAnsi="Consolas"/>
           <w:sz w:val="20"/>
           <w:szCs w:val="20"/>
           <w:lang w:val="en-GB"/>
         </w:rPr>
-        <w:t>sd:name</w:t>
-      </w:r>
-      <w:proofErr w:type="spellEnd"/>
+      </w:pPr>
       <w:r>
         <w:rPr>
           <w:rFonts w:ascii="Consolas" w:hAnsi="Consolas"/>
@@ -5080,19 +4748,31 @@
           <w:szCs w:val="20"/>
           <w:lang w:val="en-GB"/>
         </w:rPr>
-        <w:t xml:space="preserve"> &lt;http://openarchaeo.huma-num.fr/federation/sources/aerba</w:t>
-      </w:r>
-      <w:proofErr w:type="gramStart"/>
-      <w:r>
+        <w:t xml:space="preserve">            # source endpoint and graph</w:t>
+      </w:r>
+    </w:p>
+    <w:p>
+      <w:pPr>
+        <w:pStyle w:val="Corpsdetexte"/>
+        <w:shd w:val="clear" w:color="auto" w:fill="D9D9D9" w:themeFill="background1" w:themeFillShade="D9"/>
+        <w:spacing w:after="0"/>
+        <w:contextualSpacing/>
         <w:rPr>
           <w:rFonts w:ascii="Consolas" w:hAnsi="Consolas"/>
           <w:sz w:val="20"/>
           <w:szCs w:val="20"/>
           <w:lang w:val="en-GB"/>
         </w:rPr>
-        <w:t>&gt; ;</w:t>
-      </w:r>
-      <w:proofErr w:type="gramEnd"/>
+      </w:pPr>
+      <w:r>
+        <w:rPr>
+          <w:rFonts w:ascii="Consolas" w:hAnsi="Consolas"/>
+          <w:sz w:val="20"/>
+          <w:szCs w:val="20"/>
+          <w:lang w:val="en-GB"/>
+        </w:rPr>
+        <w:t xml:space="preserve">            void:sparqlEndpoint &lt;http://openarchaeo-graphdb.huma-num.fr/repositories/openarchaeo&gt; ;</w:t>
+      </w:r>
     </w:p>
     <w:p>
       <w:pPr>
@@ -5114,194 +4794,7 @@
           <w:szCs w:val="20"/>
           <w:lang w:val="en-GB"/>
         </w:rPr>
-        <w:t xml:space="preserve">            # source labels</w:t>
-      </w:r>
-    </w:p>
-    <w:p>
-      <w:pPr>
-        <w:pStyle w:val="Corpsdetexte"/>
-        <w:shd w:val="clear" w:color="auto" w:fill="D9D9D9" w:themeFill="background1" w:themeFillShade="D9"/>
-        <w:spacing w:after="0"/>
-        <w:contextualSpacing/>
-        <w:rPr>
-          <w:rFonts w:ascii="Consolas" w:hAnsi="Consolas"/>
-          <w:sz w:val="20"/>
-          <w:szCs w:val="20"/>
-          <w:lang w:val="en-GB"/>
-        </w:rPr>
-      </w:pPr>
-      <w:r>
-        <w:rPr>
-          <w:rFonts w:ascii="Consolas" w:hAnsi="Consolas"/>
-          <w:sz w:val="20"/>
-          <w:szCs w:val="20"/>
-          <w:lang w:val="en-GB"/>
-        </w:rPr>
-        <w:t xml:space="preserve">            </w:t>
-      </w:r>
-      <w:proofErr w:type="spellStart"/>
-      <w:proofErr w:type="gramStart"/>
-      <w:r>
-        <w:rPr>
-          <w:rFonts w:ascii="Consolas" w:hAnsi="Consolas"/>
-          <w:sz w:val="20"/>
-          <w:szCs w:val="20"/>
-          <w:lang w:val="en-GB"/>
-        </w:rPr>
-        <w:t>dcterms:title</w:t>
-      </w:r>
-      <w:proofErr w:type="spellEnd"/>
-      <w:proofErr w:type="gramEnd"/>
-      <w:r>
-        <w:rPr>
-          <w:rFonts w:ascii="Consolas" w:hAnsi="Consolas"/>
-          <w:sz w:val="20"/>
-          <w:szCs w:val="20"/>
-          <w:lang w:val="en-GB"/>
-        </w:rPr>
-        <w:t xml:space="preserve"> "</w:t>
-      </w:r>
-      <w:proofErr w:type="spellStart"/>
-      <w:r>
-        <w:rPr>
-          <w:rFonts w:ascii="Consolas" w:hAnsi="Consolas"/>
-          <w:sz w:val="20"/>
-          <w:szCs w:val="20"/>
-          <w:lang w:val="en-GB"/>
-        </w:rPr>
-        <w:t>Aerba</w:t>
-      </w:r>
-      <w:proofErr w:type="spellEnd"/>
-      <w:r>
-        <w:rPr>
-          <w:rFonts w:ascii="Consolas" w:hAnsi="Consolas"/>
-          <w:sz w:val="20"/>
-          <w:szCs w:val="20"/>
-          <w:lang w:val="en-GB"/>
-        </w:rPr>
-        <w:t>";</w:t>
-      </w:r>
-    </w:p>
-    <w:p>
-      <w:pPr>
-        <w:pStyle w:val="Corpsdetexte"/>
-        <w:shd w:val="clear" w:color="auto" w:fill="D9D9D9" w:themeFill="background1" w:themeFillShade="D9"/>
-        <w:spacing w:after="0"/>
-        <w:contextualSpacing/>
-        <w:rPr>
-          <w:rFonts w:ascii="Consolas" w:hAnsi="Consolas"/>
-          <w:sz w:val="20"/>
-          <w:szCs w:val="20"/>
-          <w:lang w:val="en-GB"/>
-        </w:rPr>
-      </w:pPr>
-      <w:r>
-        <w:rPr>
-          <w:rFonts w:ascii="Consolas" w:hAnsi="Consolas"/>
-          <w:sz w:val="20"/>
-          <w:szCs w:val="20"/>
-          <w:lang w:val="en-GB"/>
-        </w:rPr>
-        <w:t xml:space="preserve">            # source endpoint and graph</w:t>
-      </w:r>
-    </w:p>
-    <w:p>
-      <w:pPr>
-        <w:pStyle w:val="Corpsdetexte"/>
-        <w:shd w:val="clear" w:color="auto" w:fill="D9D9D9" w:themeFill="background1" w:themeFillShade="D9"/>
-        <w:spacing w:after="0"/>
-        <w:contextualSpacing/>
-        <w:rPr>
-          <w:rFonts w:ascii="Consolas" w:hAnsi="Consolas"/>
-          <w:sz w:val="20"/>
-          <w:szCs w:val="20"/>
-          <w:lang w:val="en-GB"/>
-        </w:rPr>
-      </w:pPr>
-      <w:r>
-        <w:rPr>
-          <w:rFonts w:ascii="Consolas" w:hAnsi="Consolas"/>
-          <w:sz w:val="20"/>
-          <w:szCs w:val="20"/>
-          <w:lang w:val="en-GB"/>
-        </w:rPr>
-        <w:t xml:space="preserve">            </w:t>
-      </w:r>
-      <w:proofErr w:type="spellStart"/>
-      <w:proofErr w:type="gramStart"/>
-      <w:r>
-        <w:rPr>
-          <w:rFonts w:ascii="Consolas" w:hAnsi="Consolas"/>
-          <w:sz w:val="20"/>
-          <w:szCs w:val="20"/>
-          <w:lang w:val="en-GB"/>
-        </w:rPr>
-        <w:t>void:sparqlEndpoint</w:t>
-      </w:r>
-      <w:proofErr w:type="spellEnd"/>
-      <w:proofErr w:type="gramEnd"/>
-      <w:r>
-        <w:rPr>
-          <w:rFonts w:ascii="Consolas" w:hAnsi="Consolas"/>
-          <w:sz w:val="20"/>
-          <w:szCs w:val="20"/>
-          <w:lang w:val="en-GB"/>
-        </w:rPr>
-        <w:t xml:space="preserve"> &lt;http://openarchaeo-graphdb.huma-num.fr/repositories/openarchaeo&gt; ;</w:t>
-      </w:r>
-    </w:p>
-    <w:p>
-      <w:pPr>
-        <w:pStyle w:val="Corpsdetexte"/>
-        <w:shd w:val="clear" w:color="auto" w:fill="D9D9D9" w:themeFill="background1" w:themeFillShade="D9"/>
-        <w:spacing w:after="0"/>
-        <w:contextualSpacing/>
-        <w:rPr>
-          <w:rFonts w:ascii="Consolas" w:hAnsi="Consolas"/>
-          <w:sz w:val="20"/>
-          <w:szCs w:val="20"/>
-          <w:lang w:val="en-GB"/>
-        </w:rPr>
-      </w:pPr>
-      <w:r>
-        <w:rPr>
-          <w:rFonts w:ascii="Consolas" w:hAnsi="Consolas"/>
-          <w:sz w:val="20"/>
-          <w:szCs w:val="20"/>
-          <w:lang w:val="en-GB"/>
-        </w:rPr>
-        <w:t xml:space="preserve">            </w:t>
-      </w:r>
-      <w:proofErr w:type="spellStart"/>
-      <w:r>
-        <w:rPr>
-          <w:rFonts w:ascii="Consolas" w:hAnsi="Consolas"/>
-          <w:sz w:val="20"/>
-          <w:szCs w:val="20"/>
-          <w:lang w:val="en-GB"/>
-        </w:rPr>
-        <w:t>fed-</w:t>
-      </w:r>
-      <w:proofErr w:type="gramStart"/>
-      <w:r>
-        <w:rPr>
-          <w:rFonts w:ascii="Consolas" w:hAnsi="Consolas"/>
-          <w:sz w:val="20"/>
-          <w:szCs w:val="20"/>
-          <w:lang w:val="en-GB"/>
-        </w:rPr>
-        <w:t>config:sparqlGraph</w:t>
-      </w:r>
-      <w:proofErr w:type="spellEnd"/>
-      <w:proofErr w:type="gramEnd"/>
-      <w:r>
-        <w:rPr>
-          <w:rFonts w:ascii="Consolas" w:hAnsi="Consolas"/>
-          <w:sz w:val="20"/>
-          <w:szCs w:val="20"/>
-          <w:lang w:val="en-GB"/>
-        </w:rPr>
-        <w:t xml:space="preserve"> &lt;http://aerba.univ-tours.fr&gt; ;</w:t>
+        <w:t xml:space="preserve">            fed-config:sparqlGraph &lt;http://aerba.univ-tours.fr&gt; ;</w:t>
       </w:r>
     </w:p>
     <w:p>
@@ -5359,25 +4852,13 @@
           <w:numId w:val="18"/>
         </w:numPr>
       </w:pPr>
-      <w:proofErr w:type="spellStart"/>
-      <w:proofErr w:type="gramStart"/>
       <w:r>
         <w:rPr>
           <w:rFonts w:ascii="Consolas" w:hAnsi="Consolas"/>
           <w:shd w:val="clear" w:color="auto" w:fill="D9D9D9" w:themeFill="background1" w:themeFillShade="D9"/>
         </w:rPr>
-        <w:lastRenderedPageBreak/>
-        <w:t>sd:</w:t>
-      </w:r>
-      <w:proofErr w:type="gramEnd"/>
-      <w:r>
-        <w:rPr>
-          <w:rFonts w:ascii="Consolas" w:hAnsi="Consolas"/>
-          <w:shd w:val="clear" w:color="auto" w:fill="D9D9D9" w:themeFill="background1" w:themeFillShade="D9"/>
-        </w:rPr>
-        <w:t>name</w:t>
-      </w:r>
-      <w:proofErr w:type="spellEnd"/>
+        <w:t>sd:name</w:t>
+      </w:r>
       <w:r>
         <w:t> : l’URI de la source telle qu’elle sera interrogeable en SPARQL, et telle qu’elle sera exposée « publiquement » ; cette URI devra être utilisée dans les clauses « FROM » du SPARQL pour interroger cette source ;</w:t>
       </w:r>
@@ -5390,8 +4871,6 @@
           <w:numId w:val="18"/>
         </w:numPr>
       </w:pPr>
-      <w:proofErr w:type="spellStart"/>
-      <w:proofErr w:type="gramStart"/>
       <w:r>
         <w:rPr>
           <w:rFonts w:ascii="Consolas" w:hAnsi="Consolas"/>
@@ -5399,26 +4878,8 @@
         </w:rPr>
         <w:t>dcterms:title</w:t>
       </w:r>
-      <w:proofErr w:type="spellEnd"/>
-      <w:proofErr w:type="gramEnd"/>
-      <w:r>
-        <w:t xml:space="preserve"> et toutes les autres métadonnées </w:t>
-      </w:r>
-      <w:proofErr w:type="spellStart"/>
-      <w:r>
-        <w:t>dcterms</w:t>
-      </w:r>
-      <w:proofErr w:type="spellEnd"/>
-      <w:r>
-        <w:t xml:space="preserve"> : les métadonnées </w:t>
-      </w:r>
-      <w:proofErr w:type="spellStart"/>
-      <w:r>
-        <w:t>dcterms</w:t>
-      </w:r>
-      <w:proofErr w:type="spellEnd"/>
-      <w:r>
-        <w:t xml:space="preserve"> présentes dans ce fichier seront ajoutées aux métadonnées lues dans la source pour l’affichage dans l’écran de choix des sources dans l’explorateur ;</w:t>
+      <w:r>
+        <w:t xml:space="preserve"> et toutes les autres métadonnées dcterms : les métadonnées dcterms présentes dans ce fichier seront ajoutées aux métadonnées lues dans la source pour l’affichage dans l’écran de choix des sources dans l’explorateur ;</w:t>
       </w:r>
     </w:p>
     <w:p>
@@ -5429,8 +4890,6 @@
           <w:numId w:val="18"/>
         </w:numPr>
       </w:pPr>
-      <w:proofErr w:type="spellStart"/>
-      <w:proofErr w:type="gramStart"/>
       <w:r>
         <w:rPr>
           <w:rFonts w:ascii="Consolas" w:hAnsi="Consolas"/>
@@ -5438,20 +4897,10 @@
         </w:rPr>
         <w:t>void:sparqlEndpoint</w:t>
       </w:r>
-      <w:proofErr w:type="spellEnd"/>
-      <w:proofErr w:type="gramEnd"/>
-      <w:r>
-        <w:t xml:space="preserve"> : l’URL du point d’accès SPARQL des données de cette source ; pour le triplestore </w:t>
-      </w:r>
-      <w:proofErr w:type="spellStart"/>
-      <w:r>
-        <w:t>OpenArchaeo</w:t>
-      </w:r>
-      <w:proofErr w:type="spellEnd"/>
-      <w:r>
-        <w:t xml:space="preserve">, l’URL est </w:t>
-      </w:r>
-      <w:hyperlink r:id="rId21" w:history="1">
+      <w:r>
+        <w:t xml:space="preserve"> : l’URL du point d’accès SPARQL des données de cette source ; pour le triplestore OpenArchaeo, l’URL est </w:t>
+      </w:r>
+      <w:hyperlink r:id="rId23" w:history="1">
         <w:r>
           <w:rPr>
             <w:rStyle w:val="Lienhypertexte"/>
@@ -5471,24 +4920,13 @@
           <w:numId w:val="18"/>
         </w:numPr>
       </w:pPr>
-      <w:proofErr w:type="spellStart"/>
-      <w:proofErr w:type="gramStart"/>
       <w:r>
         <w:rPr>
           <w:rFonts w:ascii="Consolas" w:hAnsi="Consolas"/>
           <w:shd w:val="clear" w:color="auto" w:fill="D9D9D9" w:themeFill="background1" w:themeFillShade="D9"/>
         </w:rPr>
-        <w:t>fed</w:t>
-      </w:r>
-      <w:proofErr w:type="gramEnd"/>
-      <w:r>
-        <w:rPr>
-          <w:rFonts w:ascii="Consolas" w:hAnsi="Consolas"/>
-          <w:shd w:val="clear" w:color="auto" w:fill="D9D9D9" w:themeFill="background1" w:themeFillShade="D9"/>
-        </w:rPr>
-        <w:t>-config:sparqlGraph</w:t>
-      </w:r>
-      <w:proofErr w:type="spellEnd"/>
+        <w:t>fed-config:sparqlGraph</w:t>
+      </w:r>
       <w:r>
         <w:t> : le graphe nommé au</w:t>
       </w:r>
@@ -5499,35 +4937,7 @@
         <w:rPr>
           <w:b/>
         </w:rPr>
-        <w:t xml:space="preserve">Dans le cas du triplestore </w:t>
-      </w:r>
-      <w:proofErr w:type="spellStart"/>
-      <w:r>
-        <w:rPr>
-          <w:b/>
-        </w:rPr>
-        <w:t>OpenArchaeo</w:t>
-      </w:r>
-      <w:proofErr w:type="spellEnd"/>
-      <w:r>
-        <w:rPr>
-          <w:b/>
-        </w:rPr>
-        <w:t xml:space="preserve">, il faut indiquer ici le graphe nommé dans lequel </w:t>
-      </w:r>
-      <w:proofErr w:type="gramStart"/>
-      <w:r>
-        <w:rPr>
-          <w:b/>
-        </w:rPr>
-        <w:t>on</w:t>
-      </w:r>
-      <w:proofErr w:type="gramEnd"/>
-      <w:r>
-        <w:rPr>
-          <w:b/>
-        </w:rPr>
-        <w:t xml:space="preserve"> été enregistré les données dans le triplestore</w:t>
+        <w:t>Dans le cas du triplestore OpenArchaeo, il faut indiquer ici le graphe nommé dans lequel on été enregistré les données dans le triplestore</w:t>
       </w:r>
       <w:r>
         <w:t> ;</w:t>
@@ -5541,13 +4951,8 @@
           <w:numId w:val="18"/>
         </w:numPr>
       </w:pPr>
-      <w:proofErr w:type="spellStart"/>
-      <w:r>
-        <w:t>Commiter</w:t>
-      </w:r>
-      <w:proofErr w:type="spellEnd"/>
-      <w:r>
-        <w:t xml:space="preserve"> et </w:t>
+      <w:r>
+        <w:t xml:space="preserve">Commiter et </w:t>
       </w:r>
       <w:r>
         <w:t>Pousser les modifications au serveur ;</w:t>
@@ -5581,11 +4986,11 @@
       <w:pPr>
         <w:pStyle w:val="Titre2"/>
       </w:pPr>
-      <w:bookmarkStart w:id="15" w:name="_Toc1470455"/>
+      <w:bookmarkStart w:id="16" w:name="_Toc1470455"/>
       <w:r>
         <w:t>Modifier les requêtes SPARQL d’exemple dans la fédération</w:t>
       </w:r>
-      <w:bookmarkEnd w:id="15"/>
+      <w:bookmarkEnd w:id="16"/>
     </w:p>
     <w:p>
       <w:pPr>
@@ -5606,55 +5011,36 @@
       <w:r>
         <w:t xml:space="preserve">Modifier le fichier de config </w:t>
       </w:r>
-      <w:proofErr w:type="spellStart"/>
       <w:r>
         <w:rPr>
           <w:rFonts w:ascii="Consolas" w:hAnsi="Consolas"/>
           <w:shd w:val="clear" w:color="auto" w:fill="D9D9D9" w:themeFill="background1" w:themeFillShade="D9"/>
         </w:rPr>
-        <w:t>federation</w:t>
-      </w:r>
-      <w:proofErr w:type="spellEnd"/>
+        <w:t>federation/</w:t>
+      </w:r>
       <w:r>
         <w:rPr>
           <w:rFonts w:ascii="Consolas" w:hAnsi="Consolas"/>
           <w:shd w:val="clear" w:color="auto" w:fill="D9D9D9" w:themeFill="background1" w:themeFillShade="D9"/>
         </w:rPr>
-        <w:t>/</w:t>
-      </w:r>
-      <w:proofErr w:type="spellStart"/>
+        <w:t>query_examples</w:t>
+      </w:r>
       <w:r>
         <w:rPr>
           <w:rFonts w:ascii="Consolas" w:hAnsi="Consolas"/>
           <w:shd w:val="clear" w:color="auto" w:fill="D9D9D9" w:themeFill="background1" w:themeFillShade="D9"/>
         </w:rPr>
-        <w:t>query_examples</w:t>
+        <w:t>.</w:t>
       </w:r>
       <w:r>
         <w:rPr>
           <w:rFonts w:ascii="Consolas" w:hAnsi="Consolas"/>
           <w:shd w:val="clear" w:color="auto" w:fill="D9D9D9" w:themeFill="background1" w:themeFillShade="D9"/>
         </w:rPr>
-        <w:t>.</w:t>
-      </w:r>
-      <w:r>
-        <w:rPr>
-          <w:rFonts w:ascii="Consolas" w:hAnsi="Consolas"/>
-          <w:shd w:val="clear" w:color="auto" w:fill="D9D9D9" w:themeFill="background1" w:themeFillShade="D9"/>
-        </w:rPr>
         <w:t>json</w:t>
       </w:r>
-      <w:proofErr w:type="spellEnd"/>
-      <w:r>
-        <w:t xml:space="preserve"> (</w:t>
-      </w:r>
-      <w:proofErr w:type="spellStart"/>
-      <w:r>
-        <w:t>cf</w:t>
-      </w:r>
-      <w:proofErr w:type="spellEnd"/>
-      <w:r>
-        <w:t xml:space="preserve"> la procédure générale de modification de la config) ;</w:t>
+      <w:r>
+        <w:t xml:space="preserve"> (cf la procédure générale de modification de la config) ;</w:t>
       </w:r>
     </w:p>
     <w:p>
@@ -5718,35 +5104,7 @@
           <w:szCs w:val="16"/>
         </w:rPr>
         <w:tab/>
-        <w:t>"</w:t>
-      </w:r>
-      <w:proofErr w:type="spellStart"/>
-      <w:r>
-        <w:rPr>
-          <w:rFonts w:ascii="Consolas" w:hAnsi="Consolas"/>
-          <w:sz w:val="16"/>
-          <w:szCs w:val="16"/>
-        </w:rPr>
-        <w:t>titles</w:t>
-      </w:r>
-      <w:proofErr w:type="spellEnd"/>
-      <w:proofErr w:type="gramStart"/>
-      <w:r>
-        <w:rPr>
-          <w:rFonts w:ascii="Consolas" w:hAnsi="Consolas"/>
-          <w:sz w:val="16"/>
-          <w:szCs w:val="16"/>
-        </w:rPr>
-        <w:t>":</w:t>
-      </w:r>
-      <w:proofErr w:type="gramEnd"/>
-      <w:r>
-        <w:rPr>
-          <w:rFonts w:ascii="Consolas" w:hAnsi="Consolas"/>
-          <w:sz w:val="16"/>
-          <w:szCs w:val="16"/>
-        </w:rPr>
-        <w:t xml:space="preserve"> {</w:t>
+        <w:t>"titles": {</w:t>
       </w:r>
     </w:p>
     <w:p>
@@ -5784,35 +5142,7 @@
           <w:szCs w:val="16"/>
         </w:rPr>
         <w:tab/>
-        <w:t>"</w:t>
-      </w:r>
-      <w:proofErr w:type="spellStart"/>
-      <w:r>
-        <w:rPr>
-          <w:rFonts w:ascii="Consolas" w:hAnsi="Consolas"/>
-          <w:sz w:val="16"/>
-          <w:szCs w:val="16"/>
-        </w:rPr>
-        <w:t>fr</w:t>
-      </w:r>
-      <w:proofErr w:type="spellEnd"/>
-      <w:proofErr w:type="gramStart"/>
-      <w:r>
-        <w:rPr>
-          <w:rFonts w:ascii="Consolas" w:hAnsi="Consolas"/>
-          <w:sz w:val="16"/>
-          <w:szCs w:val="16"/>
-        </w:rPr>
-        <w:t>":</w:t>
-      </w:r>
-      <w:proofErr w:type="gramEnd"/>
-      <w:r>
-        <w:rPr>
-          <w:rFonts w:ascii="Consolas" w:hAnsi="Consolas"/>
-          <w:sz w:val="16"/>
-          <w:szCs w:val="16"/>
-        </w:rPr>
-        <w:t xml:space="preserve"> "ARSOL/AERBA : Liste de tous les E27_Site",</w:t>
+        <w:t>"fr": "ARSOL/AERBA : Liste de tous les E27_Site",</w:t>
       </w:r>
     </w:p>
     <w:p>
@@ -5859,19 +5189,22 @@
           <w:szCs w:val="16"/>
           <w:lang w:val="en-GB"/>
         </w:rPr>
-        <w:t>"</w:t>
-      </w:r>
-      <w:proofErr w:type="spellStart"/>
-      <w:r>
+        <w:t>"en": "ARSOL/AERBA : List all E27_Site"</w:t>
+      </w:r>
+    </w:p>
+    <w:p>
+      <w:pPr>
+        <w:pStyle w:val="Corpsdetexte"/>
+        <w:shd w:val="clear" w:color="auto" w:fill="D9D9D9" w:themeFill="background1" w:themeFillShade="D9"/>
+        <w:spacing w:after="0"/>
+        <w:contextualSpacing/>
         <w:rPr>
           <w:rFonts w:ascii="Consolas" w:hAnsi="Consolas"/>
           <w:sz w:val="16"/>
           <w:szCs w:val="16"/>
           <w:lang w:val="en-GB"/>
         </w:rPr>
-        <w:t>en</w:t>
-      </w:r>
-      <w:proofErr w:type="spellEnd"/>
+      </w:pPr>
       <w:r>
         <w:rPr>
           <w:rFonts w:ascii="Consolas" w:hAnsi="Consolas"/>
@@ -5879,9 +5212,8 @@
           <w:szCs w:val="16"/>
           <w:lang w:val="en-GB"/>
         </w:rPr>
-        <w:t>": "ARSOL/</w:t>
-      </w:r>
-      <w:proofErr w:type="gramStart"/>
+        <w:tab/>
+      </w:r>
       <w:r>
         <w:rPr>
           <w:rFonts w:ascii="Consolas" w:hAnsi="Consolas"/>
@@ -5889,18 +5221,23 @@
           <w:szCs w:val="16"/>
           <w:lang w:val="en-GB"/>
         </w:rPr>
-        <w:t>AERBA :</w:t>
-      </w:r>
-      <w:proofErr w:type="gramEnd"/>
-      <w:r>
+        <w:tab/>
+        <w:t>},</w:t>
+      </w:r>
+    </w:p>
+    <w:p>
+      <w:pPr>
+        <w:pStyle w:val="Corpsdetexte"/>
+        <w:shd w:val="clear" w:color="auto" w:fill="D9D9D9" w:themeFill="background1" w:themeFillShade="D9"/>
+        <w:spacing w:after="0"/>
+        <w:contextualSpacing/>
         <w:rPr>
           <w:rFonts w:ascii="Consolas" w:hAnsi="Consolas"/>
           <w:sz w:val="16"/>
           <w:szCs w:val="16"/>
           <w:lang w:val="en-GB"/>
         </w:rPr>
-        <w:t xml:space="preserve"> List all E27_Site"</w:t>
-      </w:r>
+      </w:pPr>
     </w:p>
     <w:p>
       <w:pPr>
@@ -5922,6 +5259,7 @@
           <w:szCs w:val="16"/>
           <w:lang w:val="en-GB"/>
         </w:rPr>
+        <w:lastRenderedPageBreak/>
         <w:tab/>
       </w:r>
       <w:r>
@@ -5932,7 +5270,7 @@
           <w:lang w:val="en-GB"/>
         </w:rPr>
         <w:tab/>
-        <w:t>},</w:t>
+        <w:t>"query": [</w:t>
       </w:r>
     </w:p>
     <w:p>
@@ -5948,6 +5286,34 @@
           <w:lang w:val="en-GB"/>
         </w:rPr>
       </w:pPr>
+      <w:r>
+        <w:rPr>
+          <w:rFonts w:ascii="Consolas" w:hAnsi="Consolas"/>
+          <w:sz w:val="16"/>
+          <w:szCs w:val="16"/>
+          <w:lang w:val="en-GB"/>
+        </w:rPr>
+        <w:tab/>
+      </w:r>
+      <w:r>
+        <w:rPr>
+          <w:rFonts w:ascii="Consolas" w:hAnsi="Consolas"/>
+          <w:sz w:val="16"/>
+          <w:szCs w:val="16"/>
+          <w:lang w:val="en-GB"/>
+        </w:rPr>
+        <w:tab/>
+      </w:r>
+      <w:r>
+        <w:rPr>
+          <w:rFonts w:ascii="Consolas" w:hAnsi="Consolas"/>
+          <w:sz w:val="16"/>
+          <w:szCs w:val="16"/>
+          <w:lang w:val="en-GB"/>
+        </w:rPr>
+        <w:tab/>
+        <w:t>"PREFIX wficheweb: &lt;http://arsol.univ-tours.fr/4DACTION/WFICHEWEB/&gt;",</w:t>
+      </w:r>
     </w:p>
     <w:p>
       <w:pPr>
@@ -5979,7 +5345,16 @@
           <w:lang w:val="en-GB"/>
         </w:rPr>
         <w:tab/>
-        <w:t>"query": [</w:t>
+      </w:r>
+      <w:r>
+        <w:rPr>
+          <w:rFonts w:ascii="Consolas" w:hAnsi="Consolas"/>
+          <w:sz w:val="16"/>
+          <w:szCs w:val="16"/>
+          <w:lang w:val="en-GB"/>
+        </w:rPr>
+        <w:tab/>
+        <w:t>"PREFIX crmsci: &lt;http://www.ics.forth.gr/isl/CRMsci/&gt;",</w:t>
       </w:r>
     </w:p>
     <w:p>
@@ -6021,19 +5396,22 @@
           <w:lang w:val="en-GB"/>
         </w:rPr>
         <w:tab/>
-        <w:t xml:space="preserve">"PREFIX </w:t>
-      </w:r>
-      <w:proofErr w:type="spellStart"/>
-      <w:r>
+        <w:t>"PREFIX crmba: &lt;http://www.ics.forth.gr/isl/CRMba/&gt;",</w:t>
+      </w:r>
+    </w:p>
+    <w:p>
+      <w:pPr>
+        <w:pStyle w:val="Corpsdetexte"/>
+        <w:shd w:val="clear" w:color="auto" w:fill="D9D9D9" w:themeFill="background1" w:themeFillShade="D9"/>
+        <w:spacing w:after="0"/>
+        <w:contextualSpacing/>
         <w:rPr>
           <w:rFonts w:ascii="Consolas" w:hAnsi="Consolas"/>
           <w:sz w:val="16"/>
           <w:szCs w:val="16"/>
           <w:lang w:val="en-GB"/>
         </w:rPr>
-        <w:t>wficheweb</w:t>
-      </w:r>
-      <w:proofErr w:type="spellEnd"/>
+      </w:pPr>
       <w:r>
         <w:rPr>
           <w:rFonts w:ascii="Consolas" w:hAnsi="Consolas"/>
@@ -6041,7 +5419,26 @@
           <w:szCs w:val="16"/>
           <w:lang w:val="en-GB"/>
         </w:rPr>
-        <w:t>: &lt;http://arsol.univ-tours.fr/4DACTION/WFICHEWEB/&gt;",</w:t>
+        <w:tab/>
+      </w:r>
+      <w:r>
+        <w:rPr>
+          <w:rFonts w:ascii="Consolas" w:hAnsi="Consolas"/>
+          <w:sz w:val="16"/>
+          <w:szCs w:val="16"/>
+          <w:lang w:val="en-GB"/>
+        </w:rPr>
+        <w:tab/>
+      </w:r>
+      <w:r>
+        <w:rPr>
+          <w:rFonts w:ascii="Consolas" w:hAnsi="Consolas"/>
+          <w:sz w:val="16"/>
+          <w:szCs w:val="16"/>
+          <w:lang w:val="en-GB"/>
+        </w:rPr>
+        <w:tab/>
+        <w:t>"PREFIX crmarch: &lt;http://www.ics.forth.gr/isl/CRMarchaeo/&gt;",</w:t>
       </w:r>
     </w:p>
     <w:p>
@@ -6083,19 +5480,22 @@
           <w:lang w:val="en-GB"/>
         </w:rPr>
         <w:tab/>
-        <w:t xml:space="preserve">"PREFIX </w:t>
-      </w:r>
-      <w:proofErr w:type="spellStart"/>
-      <w:r>
+        <w:t>"PREFIX crm: &lt;http://www.cidoc-crm.org/cidoc-crm/&gt;",</w:t>
+      </w:r>
+    </w:p>
+    <w:p>
+      <w:pPr>
+        <w:pStyle w:val="Corpsdetexte"/>
+        <w:shd w:val="clear" w:color="auto" w:fill="D9D9D9" w:themeFill="background1" w:themeFillShade="D9"/>
+        <w:spacing w:after="0"/>
+        <w:contextualSpacing/>
         <w:rPr>
           <w:rFonts w:ascii="Consolas" w:hAnsi="Consolas"/>
           <w:sz w:val="16"/>
           <w:szCs w:val="16"/>
           <w:lang w:val="en-GB"/>
         </w:rPr>
-        <w:t>crmsci</w:t>
-      </w:r>
-      <w:proofErr w:type="spellEnd"/>
+      </w:pPr>
       <w:r>
         <w:rPr>
           <w:rFonts w:ascii="Consolas" w:hAnsi="Consolas"/>
@@ -6103,7 +5503,26 @@
           <w:szCs w:val="16"/>
           <w:lang w:val="en-GB"/>
         </w:rPr>
-        <w:t>: &lt;http://www.ics.forth.gr/isl/CRMsci/&gt;",</w:t>
+        <w:tab/>
+      </w:r>
+      <w:r>
+        <w:rPr>
+          <w:rFonts w:ascii="Consolas" w:hAnsi="Consolas"/>
+          <w:sz w:val="16"/>
+          <w:szCs w:val="16"/>
+          <w:lang w:val="en-GB"/>
+        </w:rPr>
+        <w:tab/>
+      </w:r>
+      <w:r>
+        <w:rPr>
+          <w:rFonts w:ascii="Consolas" w:hAnsi="Consolas"/>
+          <w:sz w:val="16"/>
+          <w:szCs w:val="16"/>
+          <w:lang w:val="en-GB"/>
+        </w:rPr>
+        <w:tab/>
+        <w:t>"PREFIX owl: &lt;http://www.w3.org/2002/07/owl#&gt;",</w:t>
       </w:r>
     </w:p>
     <w:p>
@@ -6145,19 +5564,22 @@
           <w:lang w:val="en-GB"/>
         </w:rPr>
         <w:tab/>
-        <w:t xml:space="preserve">"PREFIX </w:t>
-      </w:r>
-      <w:proofErr w:type="spellStart"/>
-      <w:r>
+        <w:t>"PREFIX xsd: &lt;http://www.w3.org/2001/XMLSchema#&gt;",</w:t>
+      </w:r>
+    </w:p>
+    <w:p>
+      <w:pPr>
+        <w:pStyle w:val="Corpsdetexte"/>
+        <w:shd w:val="clear" w:color="auto" w:fill="D9D9D9" w:themeFill="background1" w:themeFillShade="D9"/>
+        <w:spacing w:after="0"/>
+        <w:contextualSpacing/>
         <w:rPr>
           <w:rFonts w:ascii="Consolas" w:hAnsi="Consolas"/>
           <w:sz w:val="16"/>
           <w:szCs w:val="16"/>
           <w:lang w:val="en-GB"/>
         </w:rPr>
-        <w:t>crmba</w:t>
-      </w:r>
-      <w:proofErr w:type="spellEnd"/>
+      </w:pPr>
       <w:r>
         <w:rPr>
           <w:rFonts w:ascii="Consolas" w:hAnsi="Consolas"/>
@@ -6165,7 +5587,26 @@
           <w:szCs w:val="16"/>
           <w:lang w:val="en-GB"/>
         </w:rPr>
-        <w:t>: &lt;http://www.ics.forth.gr/isl/CRMba/&gt;",</w:t>
+        <w:tab/>
+      </w:r>
+      <w:r>
+        <w:rPr>
+          <w:rFonts w:ascii="Consolas" w:hAnsi="Consolas"/>
+          <w:sz w:val="16"/>
+          <w:szCs w:val="16"/>
+          <w:lang w:val="en-GB"/>
+        </w:rPr>
+        <w:tab/>
+      </w:r>
+      <w:r>
+        <w:rPr>
+          <w:rFonts w:ascii="Consolas" w:hAnsi="Consolas"/>
+          <w:sz w:val="16"/>
+          <w:szCs w:val="16"/>
+          <w:lang w:val="en-GB"/>
+        </w:rPr>
+        <w:tab/>
+        <w:t>"PREFIX rdfs: &lt;http://www.w3.org/2000/01/rdf-schema#&gt;",</w:t>
       </w:r>
     </w:p>
     <w:p>
@@ -6207,19 +5648,22 @@
           <w:lang w:val="en-GB"/>
         </w:rPr>
         <w:tab/>
-        <w:t xml:space="preserve">"PREFIX </w:t>
-      </w:r>
-      <w:proofErr w:type="spellStart"/>
-      <w:r>
+        <w:t>"PREFIX skos: &lt;http://www.w3.org/2004/02/skos/core#&gt;",</w:t>
+      </w:r>
+    </w:p>
+    <w:p>
+      <w:pPr>
+        <w:pStyle w:val="Corpsdetexte"/>
+        <w:shd w:val="clear" w:color="auto" w:fill="D9D9D9" w:themeFill="background1" w:themeFillShade="D9"/>
+        <w:spacing w:after="0"/>
+        <w:contextualSpacing/>
         <w:rPr>
           <w:rFonts w:ascii="Consolas" w:hAnsi="Consolas"/>
           <w:sz w:val="16"/>
           <w:szCs w:val="16"/>
           <w:lang w:val="en-GB"/>
         </w:rPr>
-        <w:t>crmarch</w:t>
-      </w:r>
-      <w:proofErr w:type="spellEnd"/>
+      </w:pPr>
       <w:r>
         <w:rPr>
           <w:rFonts w:ascii="Consolas" w:hAnsi="Consolas"/>
@@ -6227,7 +5671,26 @@
           <w:szCs w:val="16"/>
           <w:lang w:val="en-GB"/>
         </w:rPr>
-        <w:t>: &lt;http://www.ics.forth.gr/isl/CRMarchaeo/&gt;",</w:t>
+        <w:tab/>
+      </w:r>
+      <w:r>
+        <w:rPr>
+          <w:rFonts w:ascii="Consolas" w:hAnsi="Consolas"/>
+          <w:sz w:val="16"/>
+          <w:szCs w:val="16"/>
+          <w:lang w:val="en-GB"/>
+        </w:rPr>
+        <w:tab/>
+      </w:r>
+      <w:r>
+        <w:rPr>
+          <w:rFonts w:ascii="Consolas" w:hAnsi="Consolas"/>
+          <w:sz w:val="16"/>
+          <w:szCs w:val="16"/>
+          <w:lang w:val="en-GB"/>
+        </w:rPr>
+        <w:tab/>
+        <w:t>"SELECT  ?site ?nom",</w:t>
       </w:r>
     </w:p>
     <w:p>
@@ -6269,19 +5732,22 @@
           <w:lang w:val="en-GB"/>
         </w:rPr>
         <w:tab/>
-        <w:t xml:space="preserve">"PREFIX </w:t>
-      </w:r>
-      <w:proofErr w:type="spellStart"/>
-      <w:r>
+        <w:t>"FROM NAMED &lt;http://openarchaeo.huma-num.fr/federation/sources/arsol&gt;",</w:t>
+      </w:r>
+    </w:p>
+    <w:p>
+      <w:pPr>
+        <w:pStyle w:val="Corpsdetexte"/>
+        <w:shd w:val="clear" w:color="auto" w:fill="D9D9D9" w:themeFill="background1" w:themeFillShade="D9"/>
+        <w:spacing w:after="0"/>
+        <w:contextualSpacing/>
         <w:rPr>
           <w:rFonts w:ascii="Consolas" w:hAnsi="Consolas"/>
           <w:sz w:val="16"/>
           <w:szCs w:val="16"/>
           <w:lang w:val="en-GB"/>
         </w:rPr>
-        <w:t>crm</w:t>
-      </w:r>
-      <w:proofErr w:type="spellEnd"/>
+      </w:pPr>
       <w:r>
         <w:rPr>
           <w:rFonts w:ascii="Consolas" w:hAnsi="Consolas"/>
@@ -6289,7 +5755,26 @@
           <w:szCs w:val="16"/>
           <w:lang w:val="en-GB"/>
         </w:rPr>
-        <w:t>: &lt;http://www.cidoc-crm.org/cidoc-crm/&gt;",</w:t>
+        <w:tab/>
+      </w:r>
+      <w:r>
+        <w:rPr>
+          <w:rFonts w:ascii="Consolas" w:hAnsi="Consolas"/>
+          <w:sz w:val="16"/>
+          <w:szCs w:val="16"/>
+          <w:lang w:val="en-GB"/>
+        </w:rPr>
+        <w:tab/>
+      </w:r>
+      <w:r>
+        <w:rPr>
+          <w:rFonts w:ascii="Consolas" w:hAnsi="Consolas"/>
+          <w:sz w:val="16"/>
+          <w:szCs w:val="16"/>
+          <w:lang w:val="en-GB"/>
+        </w:rPr>
+        <w:tab/>
+        <w:t>"FROM NAMED &lt;http://openarchaeo.huma-num.fr/federation/sources/aerba&gt;",</w:t>
       </w:r>
     </w:p>
     <w:p>
@@ -6331,7 +5816,7 @@
           <w:lang w:val="en-GB"/>
         </w:rPr>
         <w:tab/>
-        <w:t>"PREFIX owl: &lt;http://www.w3.org/2002/07/owl#&gt;",</w:t>
+        <w:t>"WHERE {",</w:t>
       </w:r>
     </w:p>
     <w:p>
@@ -6344,7 +5829,6 @@
           <w:rFonts w:ascii="Consolas" w:hAnsi="Consolas"/>
           <w:sz w:val="16"/>
           <w:szCs w:val="16"/>
-          <w:lang w:val="en-GB"/>
         </w:rPr>
       </w:pPr>
       <w:r>
@@ -6373,27 +5857,14 @@
           <w:lang w:val="en-GB"/>
         </w:rPr>
         <w:tab/>
-        <w:t xml:space="preserve">"PREFIX </w:t>
-      </w:r>
-      <w:proofErr w:type="spellStart"/>
+      </w:r>
       <w:r>
         <w:rPr>
           <w:rFonts w:ascii="Consolas" w:hAnsi="Consolas"/>
           <w:sz w:val="16"/>
           <w:szCs w:val="16"/>
-          <w:lang w:val="en-GB"/>
-        </w:rPr>
-        <w:t>xsd</w:t>
-      </w:r>
-      <w:proofErr w:type="spellEnd"/>
-      <w:r>
-        <w:rPr>
-          <w:rFonts w:ascii="Consolas" w:hAnsi="Consolas"/>
-          <w:sz w:val="16"/>
-          <w:szCs w:val="16"/>
-          <w:lang w:val="en-GB"/>
-        </w:rPr>
-        <w:t>: &lt;http://www.w3.org/2001/XMLSchema#&gt;",</w:t>
+        </w:rPr>
+        <w:t>"  ?site a crm:E27_Site .",</w:t>
       </w:r>
     </w:p>
     <w:p>
@@ -6406,7 +5877,6 @@
           <w:rFonts w:ascii="Consolas" w:hAnsi="Consolas"/>
           <w:sz w:val="16"/>
           <w:szCs w:val="16"/>
-          <w:lang w:val="en-GB"/>
         </w:rPr>
       </w:pPr>
       <w:r>
@@ -6414,7 +5884,6 @@
           <w:rFonts w:ascii="Consolas" w:hAnsi="Consolas"/>
           <w:sz w:val="16"/>
           <w:szCs w:val="16"/>
-          <w:lang w:val="en-GB"/>
         </w:rPr>
         <w:tab/>
       </w:r>
@@ -6423,7 +5892,6 @@
           <w:rFonts w:ascii="Consolas" w:hAnsi="Consolas"/>
           <w:sz w:val="16"/>
           <w:szCs w:val="16"/>
-          <w:lang w:val="en-GB"/>
         </w:rPr>
         <w:tab/>
       </w:r>
@@ -6432,30 +5900,16 @@
           <w:rFonts w:ascii="Consolas" w:hAnsi="Consolas"/>
           <w:sz w:val="16"/>
           <w:szCs w:val="16"/>
-          <w:lang w:val="en-GB"/>
         </w:rPr>
         <w:tab/>
-        <w:t xml:space="preserve">"PREFIX </w:t>
-      </w:r>
-      <w:proofErr w:type="spellStart"/>
+      </w:r>
       <w:r>
         <w:rPr>
           <w:rFonts w:ascii="Consolas" w:hAnsi="Consolas"/>
           <w:sz w:val="16"/>
           <w:szCs w:val="16"/>
-          <w:lang w:val="en-GB"/>
-        </w:rPr>
-        <w:t>rdfs</w:t>
-      </w:r>
-      <w:proofErr w:type="spellEnd"/>
-      <w:r>
-        <w:rPr>
-          <w:rFonts w:ascii="Consolas" w:hAnsi="Consolas"/>
-          <w:sz w:val="16"/>
-          <w:szCs w:val="16"/>
-          <w:lang w:val="en-GB"/>
-        </w:rPr>
-        <w:t>: &lt;http://www.w3.org/2000/01/rdf-schema#&gt;",</w:t>
+        </w:rPr>
+        <w:t>"  # AERBA n'a pour l'instant pas les libellés",</w:t>
       </w:r>
     </w:p>
     <w:p>
@@ -6468,7 +5922,6 @@
           <w:rFonts w:ascii="Consolas" w:hAnsi="Consolas"/>
           <w:sz w:val="16"/>
           <w:szCs w:val="16"/>
-          <w:lang w:val="en-GB"/>
         </w:rPr>
       </w:pPr>
       <w:r>
@@ -6476,7 +5929,6 @@
           <w:rFonts w:ascii="Consolas" w:hAnsi="Consolas"/>
           <w:sz w:val="16"/>
           <w:szCs w:val="16"/>
-          <w:lang w:val="en-GB"/>
         </w:rPr>
         <w:tab/>
       </w:r>
@@ -6485,7 +5937,6 @@
           <w:rFonts w:ascii="Consolas" w:hAnsi="Consolas"/>
           <w:sz w:val="16"/>
           <w:szCs w:val="16"/>
-          <w:lang w:val="en-GB"/>
         </w:rPr>
         <w:tab/>
       </w:r>
@@ -6494,30 +5945,9 @@
           <w:rFonts w:ascii="Consolas" w:hAnsi="Consolas"/>
           <w:sz w:val="16"/>
           <w:szCs w:val="16"/>
-          <w:lang w:val="en-GB"/>
         </w:rPr>
         <w:tab/>
-        <w:t xml:space="preserve">"PREFIX </w:t>
-      </w:r>
-      <w:proofErr w:type="spellStart"/>
-      <w:r>
-        <w:rPr>
-          <w:rFonts w:ascii="Consolas" w:hAnsi="Consolas"/>
-          <w:sz w:val="16"/>
-          <w:szCs w:val="16"/>
-          <w:lang w:val="en-GB"/>
-        </w:rPr>
-        <w:t>skos</w:t>
-      </w:r>
-      <w:proofErr w:type="spellEnd"/>
-      <w:r>
-        <w:rPr>
-          <w:rFonts w:ascii="Consolas" w:hAnsi="Consolas"/>
-          <w:sz w:val="16"/>
-          <w:szCs w:val="16"/>
-          <w:lang w:val="en-GB"/>
-        </w:rPr>
-        <w:t>: &lt;http://www.w3.org/2004/02/skos/core#&gt;",</w:t>
+        <w:t>"  OPTIONAL { ",</w:t>
       </w:r>
     </w:p>
     <w:p>
@@ -6530,7 +5960,6 @@
           <w:rFonts w:ascii="Consolas" w:hAnsi="Consolas"/>
           <w:sz w:val="16"/>
           <w:szCs w:val="16"/>
-          <w:lang w:val="en-GB"/>
         </w:rPr>
       </w:pPr>
       <w:r>
@@ -6538,7 +5967,6 @@
           <w:rFonts w:ascii="Consolas" w:hAnsi="Consolas"/>
           <w:sz w:val="16"/>
           <w:szCs w:val="16"/>
-          <w:lang w:val="en-GB"/>
         </w:rPr>
         <w:tab/>
       </w:r>
@@ -6547,7 +5975,6 @@
           <w:rFonts w:ascii="Consolas" w:hAnsi="Consolas"/>
           <w:sz w:val="16"/>
           <w:szCs w:val="16"/>
-          <w:lang w:val="en-GB"/>
         </w:rPr>
         <w:tab/>
       </w:r>
@@ -6556,405 +5983,9 @@
           <w:rFonts w:ascii="Consolas" w:hAnsi="Consolas"/>
           <w:sz w:val="16"/>
           <w:szCs w:val="16"/>
-          <w:lang w:val="en-GB"/>
         </w:rPr>
         <w:tab/>
-        <w:t>"</w:t>
-      </w:r>
-      <w:proofErr w:type="gramStart"/>
-      <w:r>
-        <w:rPr>
-          <w:rFonts w:ascii="Consolas" w:hAnsi="Consolas"/>
-          <w:sz w:val="16"/>
-          <w:szCs w:val="16"/>
-          <w:lang w:val="en-GB"/>
-        </w:rPr>
-        <w:t>SELECT  ?</w:t>
-      </w:r>
-      <w:proofErr w:type="gramEnd"/>
-      <w:r>
-        <w:rPr>
-          <w:rFonts w:ascii="Consolas" w:hAnsi="Consolas"/>
-          <w:sz w:val="16"/>
-          <w:szCs w:val="16"/>
-          <w:lang w:val="en-GB"/>
-        </w:rPr>
-        <w:t>site ?nom",</w:t>
-      </w:r>
-    </w:p>
-    <w:p>
-      <w:pPr>
-        <w:pStyle w:val="Corpsdetexte"/>
-        <w:shd w:val="clear" w:color="auto" w:fill="D9D9D9" w:themeFill="background1" w:themeFillShade="D9"/>
-        <w:spacing w:after="0"/>
-        <w:contextualSpacing/>
-        <w:rPr>
-          <w:rFonts w:ascii="Consolas" w:hAnsi="Consolas"/>
-          <w:sz w:val="16"/>
-          <w:szCs w:val="16"/>
-          <w:lang w:val="en-GB"/>
-        </w:rPr>
-      </w:pPr>
-      <w:r>
-        <w:rPr>
-          <w:rFonts w:ascii="Consolas" w:hAnsi="Consolas"/>
-          <w:sz w:val="16"/>
-          <w:szCs w:val="16"/>
-          <w:lang w:val="en-GB"/>
-        </w:rPr>
-        <w:tab/>
-      </w:r>
-      <w:r>
-        <w:rPr>
-          <w:rFonts w:ascii="Consolas" w:hAnsi="Consolas"/>
-          <w:sz w:val="16"/>
-          <w:szCs w:val="16"/>
-          <w:lang w:val="en-GB"/>
-        </w:rPr>
-        <w:tab/>
-      </w:r>
-      <w:r>
-        <w:rPr>
-          <w:rFonts w:ascii="Consolas" w:hAnsi="Consolas"/>
-          <w:sz w:val="16"/>
-          <w:szCs w:val="16"/>
-          <w:lang w:val="en-GB"/>
-        </w:rPr>
-        <w:tab/>
-        <w:t>"FROM NAMED &lt;http://openarchaeo.huma-num.fr/federation/sources/arsol&gt;",</w:t>
-      </w:r>
-    </w:p>
-    <w:p>
-      <w:pPr>
-        <w:pStyle w:val="Corpsdetexte"/>
-        <w:shd w:val="clear" w:color="auto" w:fill="D9D9D9" w:themeFill="background1" w:themeFillShade="D9"/>
-        <w:spacing w:after="0"/>
-        <w:contextualSpacing/>
-        <w:rPr>
-          <w:rFonts w:ascii="Consolas" w:hAnsi="Consolas"/>
-          <w:sz w:val="16"/>
-          <w:szCs w:val="16"/>
-          <w:lang w:val="en-GB"/>
-        </w:rPr>
-      </w:pPr>
-      <w:r>
-        <w:rPr>
-          <w:rFonts w:ascii="Consolas" w:hAnsi="Consolas"/>
-          <w:sz w:val="16"/>
-          <w:szCs w:val="16"/>
-          <w:lang w:val="en-GB"/>
-        </w:rPr>
-        <w:tab/>
-      </w:r>
-      <w:r>
-        <w:rPr>
-          <w:rFonts w:ascii="Consolas" w:hAnsi="Consolas"/>
-          <w:sz w:val="16"/>
-          <w:szCs w:val="16"/>
-          <w:lang w:val="en-GB"/>
-        </w:rPr>
-        <w:tab/>
-      </w:r>
-      <w:r>
-        <w:rPr>
-          <w:rFonts w:ascii="Consolas" w:hAnsi="Consolas"/>
-          <w:sz w:val="16"/>
-          <w:szCs w:val="16"/>
-          <w:lang w:val="en-GB"/>
-        </w:rPr>
-        <w:tab/>
-        <w:t>"FROM NAMED &lt;http://openarchaeo.huma-num.fr/federation/sources/aerba&gt;",</w:t>
-      </w:r>
-    </w:p>
-    <w:p>
-      <w:pPr>
-        <w:pStyle w:val="Corpsdetexte"/>
-        <w:shd w:val="clear" w:color="auto" w:fill="D9D9D9" w:themeFill="background1" w:themeFillShade="D9"/>
-        <w:spacing w:after="0"/>
-        <w:contextualSpacing/>
-        <w:rPr>
-          <w:rFonts w:ascii="Consolas" w:hAnsi="Consolas"/>
-          <w:sz w:val="16"/>
-          <w:szCs w:val="16"/>
-          <w:lang w:val="en-GB"/>
-        </w:rPr>
-      </w:pPr>
-      <w:r>
-        <w:rPr>
-          <w:rFonts w:ascii="Consolas" w:hAnsi="Consolas"/>
-          <w:sz w:val="16"/>
-          <w:szCs w:val="16"/>
-          <w:lang w:val="en-GB"/>
-        </w:rPr>
-        <w:tab/>
-      </w:r>
-      <w:r>
-        <w:rPr>
-          <w:rFonts w:ascii="Consolas" w:hAnsi="Consolas"/>
-          <w:sz w:val="16"/>
-          <w:szCs w:val="16"/>
-          <w:lang w:val="en-GB"/>
-        </w:rPr>
-        <w:tab/>
-      </w:r>
-      <w:r>
-        <w:rPr>
-          <w:rFonts w:ascii="Consolas" w:hAnsi="Consolas"/>
-          <w:sz w:val="16"/>
-          <w:szCs w:val="16"/>
-          <w:lang w:val="en-GB"/>
-        </w:rPr>
-        <w:tab/>
-        <w:t>"WHERE {",</w:t>
-      </w:r>
-    </w:p>
-    <w:p>
-      <w:pPr>
-        <w:pStyle w:val="Corpsdetexte"/>
-        <w:shd w:val="clear" w:color="auto" w:fill="D9D9D9" w:themeFill="background1" w:themeFillShade="D9"/>
-        <w:spacing w:after="0"/>
-        <w:contextualSpacing/>
-        <w:rPr>
-          <w:rFonts w:ascii="Consolas" w:hAnsi="Consolas"/>
-          <w:sz w:val="16"/>
-          <w:szCs w:val="16"/>
-          <w:lang w:val="en-GB"/>
-        </w:rPr>
-      </w:pPr>
-      <w:r>
-        <w:rPr>
-          <w:rFonts w:ascii="Consolas" w:hAnsi="Consolas"/>
-          <w:sz w:val="16"/>
-          <w:szCs w:val="16"/>
-          <w:lang w:val="en-GB"/>
-        </w:rPr>
-        <w:tab/>
-      </w:r>
-      <w:r>
-        <w:rPr>
-          <w:rFonts w:ascii="Consolas" w:hAnsi="Consolas"/>
-          <w:sz w:val="16"/>
-          <w:szCs w:val="16"/>
-          <w:lang w:val="en-GB"/>
-        </w:rPr>
-        <w:tab/>
-      </w:r>
-      <w:r>
-        <w:rPr>
-          <w:rFonts w:ascii="Consolas" w:hAnsi="Consolas"/>
-          <w:sz w:val="16"/>
-          <w:szCs w:val="16"/>
-          <w:lang w:val="en-GB"/>
-        </w:rPr>
-        <w:tab/>
-      </w:r>
-      <w:proofErr w:type="gramStart"/>
-      <w:r>
-        <w:rPr>
-          <w:rFonts w:ascii="Consolas" w:hAnsi="Consolas"/>
-          <w:sz w:val="16"/>
-          <w:szCs w:val="16"/>
-          <w:lang w:val="en-GB"/>
-        </w:rPr>
-        <w:t>"  ?</w:t>
-      </w:r>
-      <w:proofErr w:type="gramEnd"/>
-      <w:r>
-        <w:rPr>
-          <w:rFonts w:ascii="Consolas" w:hAnsi="Consolas"/>
-          <w:sz w:val="16"/>
-          <w:szCs w:val="16"/>
-          <w:lang w:val="en-GB"/>
-        </w:rPr>
-        <w:t>site a crm:E27_Site .",</w:t>
-      </w:r>
-    </w:p>
-    <w:p>
-      <w:pPr>
-        <w:pStyle w:val="Corpsdetexte"/>
-        <w:shd w:val="clear" w:color="auto" w:fill="D9D9D9" w:themeFill="background1" w:themeFillShade="D9"/>
-        <w:spacing w:after="0"/>
-        <w:contextualSpacing/>
-        <w:rPr>
-          <w:rFonts w:ascii="Consolas" w:hAnsi="Consolas"/>
-          <w:sz w:val="16"/>
-          <w:szCs w:val="16"/>
-        </w:rPr>
-      </w:pPr>
-      <w:r>
-        <w:rPr>
-          <w:rFonts w:ascii="Consolas" w:hAnsi="Consolas"/>
-          <w:sz w:val="16"/>
-          <w:szCs w:val="16"/>
-          <w:lang w:val="en-GB"/>
-        </w:rPr>
-        <w:tab/>
-      </w:r>
-      <w:r>
-        <w:rPr>
-          <w:rFonts w:ascii="Consolas" w:hAnsi="Consolas"/>
-          <w:sz w:val="16"/>
-          <w:szCs w:val="16"/>
-          <w:lang w:val="en-GB"/>
-        </w:rPr>
-        <w:tab/>
-      </w:r>
-      <w:r>
-        <w:rPr>
-          <w:rFonts w:ascii="Consolas" w:hAnsi="Consolas"/>
-          <w:sz w:val="16"/>
-          <w:szCs w:val="16"/>
-          <w:lang w:val="en-GB"/>
-        </w:rPr>
-        <w:tab/>
-      </w:r>
-      <w:proofErr w:type="gramStart"/>
-      <w:r>
-        <w:rPr>
-          <w:rFonts w:ascii="Consolas" w:hAnsi="Consolas"/>
-          <w:sz w:val="16"/>
-          <w:szCs w:val="16"/>
-        </w:rPr>
-        <w:t>"  #</w:t>
-      </w:r>
-      <w:proofErr w:type="gramEnd"/>
-      <w:r>
-        <w:rPr>
-          <w:rFonts w:ascii="Consolas" w:hAnsi="Consolas"/>
-          <w:sz w:val="16"/>
-          <w:szCs w:val="16"/>
-        </w:rPr>
-        <w:t xml:space="preserve"> AERBA n'a pour l'instant pas les libellés",</w:t>
-      </w:r>
-    </w:p>
-    <w:p>
-      <w:pPr>
-        <w:pStyle w:val="Corpsdetexte"/>
-        <w:shd w:val="clear" w:color="auto" w:fill="D9D9D9" w:themeFill="background1" w:themeFillShade="D9"/>
-        <w:spacing w:after="0"/>
-        <w:contextualSpacing/>
-        <w:rPr>
-          <w:rFonts w:ascii="Consolas" w:hAnsi="Consolas"/>
-          <w:sz w:val="16"/>
-          <w:szCs w:val="16"/>
-        </w:rPr>
-      </w:pPr>
-      <w:r>
-        <w:rPr>
-          <w:rFonts w:ascii="Consolas" w:hAnsi="Consolas"/>
-          <w:sz w:val="16"/>
-          <w:szCs w:val="16"/>
-        </w:rPr>
-        <w:tab/>
-      </w:r>
-      <w:r>
-        <w:rPr>
-          <w:rFonts w:ascii="Consolas" w:hAnsi="Consolas"/>
-          <w:sz w:val="16"/>
-          <w:szCs w:val="16"/>
-        </w:rPr>
-        <w:tab/>
-      </w:r>
-      <w:r>
-        <w:rPr>
-          <w:rFonts w:ascii="Consolas" w:hAnsi="Consolas"/>
-          <w:sz w:val="16"/>
-          <w:szCs w:val="16"/>
-        </w:rPr>
-        <w:tab/>
-      </w:r>
-      <w:proofErr w:type="gramStart"/>
-      <w:r>
-        <w:rPr>
-          <w:rFonts w:ascii="Consolas" w:hAnsi="Consolas"/>
-          <w:sz w:val="16"/>
-          <w:szCs w:val="16"/>
-        </w:rPr>
-        <w:t>"  OPTIONAL</w:t>
-      </w:r>
-      <w:proofErr w:type="gramEnd"/>
-      <w:r>
-        <w:rPr>
-          <w:rFonts w:ascii="Consolas" w:hAnsi="Consolas"/>
-          <w:sz w:val="16"/>
-          <w:szCs w:val="16"/>
-        </w:rPr>
-        <w:t xml:space="preserve"> { ",</w:t>
-      </w:r>
-    </w:p>
-    <w:p>
-      <w:pPr>
-        <w:pStyle w:val="Corpsdetexte"/>
-        <w:shd w:val="clear" w:color="auto" w:fill="D9D9D9" w:themeFill="background1" w:themeFillShade="D9"/>
-        <w:spacing w:after="0"/>
-        <w:contextualSpacing/>
-        <w:rPr>
-          <w:rFonts w:ascii="Consolas" w:hAnsi="Consolas"/>
-          <w:sz w:val="16"/>
-          <w:szCs w:val="16"/>
-        </w:rPr>
-      </w:pPr>
-      <w:r>
-        <w:rPr>
-          <w:rFonts w:ascii="Consolas" w:hAnsi="Consolas"/>
-          <w:sz w:val="16"/>
-          <w:szCs w:val="16"/>
-        </w:rPr>
-        <w:lastRenderedPageBreak/>
-        <w:tab/>
-      </w:r>
-      <w:r>
-        <w:rPr>
-          <w:rFonts w:ascii="Consolas" w:hAnsi="Consolas"/>
-          <w:sz w:val="16"/>
-          <w:szCs w:val="16"/>
-        </w:rPr>
-        <w:tab/>
-      </w:r>
-      <w:r>
-        <w:rPr>
-          <w:rFonts w:ascii="Consolas" w:hAnsi="Consolas"/>
-          <w:sz w:val="16"/>
-          <w:szCs w:val="16"/>
-        </w:rPr>
-        <w:tab/>
-        <w:t xml:space="preserve">" </w:t>
-      </w:r>
-      <w:proofErr w:type="gramStart"/>
-      <w:r>
-        <w:rPr>
-          <w:rFonts w:ascii="Consolas" w:hAnsi="Consolas"/>
-          <w:sz w:val="16"/>
-          <w:szCs w:val="16"/>
-        </w:rPr>
-        <w:t xml:space="preserve">   ?</w:t>
-      </w:r>
-      <w:proofErr w:type="gramEnd"/>
-      <w:r>
-        <w:rPr>
-          <w:rFonts w:ascii="Consolas" w:hAnsi="Consolas"/>
-          <w:sz w:val="16"/>
-          <w:szCs w:val="16"/>
-        </w:rPr>
-        <w:t xml:space="preserve">site </w:t>
-      </w:r>
-      <w:proofErr w:type="spellStart"/>
-      <w:r>
-        <w:rPr>
-          <w:rFonts w:ascii="Consolas" w:hAnsi="Consolas"/>
-          <w:sz w:val="16"/>
-          <w:szCs w:val="16"/>
-        </w:rPr>
-        <w:t>skos:prefLabel</w:t>
-      </w:r>
-      <w:proofErr w:type="spellEnd"/>
-      <w:r>
-        <w:rPr>
-          <w:rFonts w:ascii="Consolas" w:hAnsi="Consolas"/>
-          <w:sz w:val="16"/>
-          <w:szCs w:val="16"/>
-        </w:rPr>
-        <w:t xml:space="preserve"> ?nom .",</w:t>
+        <w:t>"    ?site skos:prefLabel ?nom .",</w:t>
       </w:r>
     </w:p>
     <w:p>
@@ -7166,21 +6197,7 @@
         <w:rPr>
           <w:lang w:val="fr-FR"/>
         </w:rPr>
-        <w:t xml:space="preserve">ATTENTION si le bloc est le dernier de la liste, la virgule finale (après la </w:t>
-      </w:r>
-      <w:proofErr w:type="gramStart"/>
-      <w:r>
-        <w:rPr>
-          <w:lang w:val="fr-FR"/>
-        </w:rPr>
-        <w:t>« }</w:t>
-      </w:r>
-      <w:proofErr w:type="gramEnd"/>
-      <w:r>
-        <w:rPr>
-          <w:lang w:val="fr-FR"/>
-        </w:rPr>
-        <w:t> » fermante) ne doit pas être incluse ;</w:t>
+        <w:t>ATTENTION si le bloc est le dernier de la liste, la virgule finale (après la « } » fermante) ne doit pas être incluse ;</w:t>
       </w:r>
     </w:p>
     <w:p>
@@ -7200,7 +6217,7 @@
         </w:rPr>
         <w:t xml:space="preserve">EN CAS DE DOUTE tester avec un validateur JSON en ligne tel que </w:t>
       </w:r>
-      <w:hyperlink r:id="rId22" w:history="1">
+      <w:hyperlink r:id="rId24" w:history="1">
         <w:r>
           <w:rPr>
             <w:rStyle w:val="Lienhypertexte"/>
@@ -7227,58 +6244,29 @@
           <w:lang w:val="fr-FR"/>
         </w:rPr>
       </w:pPr>
-      <w:proofErr w:type="spellStart"/>
       <w:r>
         <w:rPr>
           <w:lang w:val="fr-FR"/>
         </w:rPr>
-        <w:t>Commiter</w:t>
-      </w:r>
-      <w:proofErr w:type="spellEnd"/>
-      <w:r>
-        <w:rPr>
-          <w:lang w:val="fr-FR"/>
-        </w:rPr>
-        <w:t xml:space="preserve"> et Pousser les </w:t>
-      </w:r>
-      <w:proofErr w:type="spellStart"/>
-      <w:r>
-        <w:rPr>
-          <w:lang w:val="fr-FR"/>
-        </w:rPr>
-        <w:t>modifs</w:t>
-      </w:r>
-      <w:proofErr w:type="spellEnd"/>
+        <w:t>Commiter et Pousser les modifs</w:t>
+      </w:r>
     </w:p>
     <w:p>
       <w:pPr>
         <w:pStyle w:val="Titre2"/>
       </w:pPr>
-      <w:bookmarkStart w:id="16" w:name="_Toc1470456"/>
-      <w:r>
-        <w:t xml:space="preserve">Mettre à jour le référentiel </w:t>
-      </w:r>
-      <w:proofErr w:type="spellStart"/>
-      <w:r>
-        <w:t>Periodo</w:t>
-      </w:r>
-      <w:bookmarkEnd w:id="16"/>
-      <w:proofErr w:type="spellEnd"/>
-    </w:p>
-    <w:p>
-      <w:pPr>
-        <w:pStyle w:val="Corpsdetexte"/>
-      </w:pPr>
-      <w:r>
-        <w:t xml:space="preserve">Pour modifier le référentiel </w:t>
-      </w:r>
-      <w:proofErr w:type="spellStart"/>
-      <w:r>
-        <w:t>PeriodO</w:t>
-      </w:r>
-      <w:proofErr w:type="spellEnd"/>
-      <w:r>
-        <w:t> :</w:t>
+      <w:bookmarkStart w:id="17" w:name="_Toc1470456"/>
+      <w:r>
+        <w:t>Mettre à jour le référentiel Periodo</w:t>
+      </w:r>
+      <w:bookmarkEnd w:id="17"/>
+    </w:p>
+    <w:p>
+      <w:pPr>
+        <w:pStyle w:val="Corpsdetexte"/>
+      </w:pPr>
+      <w:r>
+        <w:t>Pour modifier le référentiel PeriodO :</w:t>
       </w:r>
     </w:p>
     <w:p>
@@ -7292,63 +6280,28 @@
       <w:r>
         <w:t xml:space="preserve">Modifier le fichier de config </w:t>
       </w:r>
-      <w:proofErr w:type="spellStart"/>
       <w:r>
         <w:rPr>
           <w:rFonts w:ascii="Consolas" w:hAnsi="Consolas"/>
           <w:shd w:val="clear" w:color="auto" w:fill="D9D9D9" w:themeFill="background1" w:themeFillShade="D9"/>
         </w:rPr>
-        <w:t>federation</w:t>
-      </w:r>
-      <w:proofErr w:type="spellEnd"/>
+        <w:t>federation/</w:t>
+      </w:r>
       <w:r>
         <w:rPr>
           <w:rFonts w:ascii="Consolas" w:hAnsi="Consolas"/>
           <w:shd w:val="clear" w:color="auto" w:fill="D9D9D9" w:themeFill="background1" w:themeFillShade="D9"/>
         </w:rPr>
-        <w:t>/</w:t>
-      </w:r>
-      <w:proofErr w:type="spellStart"/>
-      <w:r>
-        <w:rPr>
-          <w:rFonts w:ascii="Consolas" w:hAnsi="Consolas"/>
-          <w:shd w:val="clear" w:color="auto" w:fill="D9D9D9" w:themeFill="background1" w:themeFillShade="D9"/>
-        </w:rPr>
         <w:t>periodo.jsonld</w:t>
       </w:r>
-      <w:proofErr w:type="spellEnd"/>
-      <w:r>
-        <w:t xml:space="preserve"> (</w:t>
-      </w:r>
-      <w:proofErr w:type="spellStart"/>
-      <w:r>
-        <w:t>cf</w:t>
-      </w:r>
-      <w:proofErr w:type="spellEnd"/>
-      <w:r>
-        <w:t xml:space="preserve"> la procédure générale de modification de la config)</w:t>
-      </w:r>
-      <w:r>
-        <w:t xml:space="preserve">, en téléchargeant un autre fichier de </w:t>
-      </w:r>
-      <w:proofErr w:type="spellStart"/>
-      <w:r>
-        <w:t>PeriodO</w:t>
-      </w:r>
-      <w:proofErr w:type="spellEnd"/>
-      <w:r>
-        <w:t> ;</w:t>
-      </w:r>
-      <w:r>
-        <w:t xml:space="preserve"> le fichier est exactement celui téléchargeable depuis </w:t>
-      </w:r>
-      <w:proofErr w:type="spellStart"/>
-      <w:r>
-        <w:t>PeriodO</w:t>
-      </w:r>
-      <w:proofErr w:type="spellEnd"/>
-      <w:r>
-        <w:t> ;</w:t>
+      <w:r>
+        <w:t xml:space="preserve"> (cf la procédure générale de modification de la config)</w:t>
+      </w:r>
+      <w:r>
+        <w:t>, en téléchargeant un autre fichier de PeriodO ;</w:t>
+      </w:r>
+      <w:r>
+        <w:t xml:space="preserve"> le fichier est exactement celui téléchargeable depuis PeriodO ;</w:t>
       </w:r>
     </w:p>
     <w:p>
@@ -7359,21 +6312,8 @@
           <w:numId w:val="21"/>
         </w:numPr>
       </w:pPr>
-      <w:proofErr w:type="spellStart"/>
-      <w:r>
-        <w:t>Commiter</w:t>
-      </w:r>
-      <w:proofErr w:type="spellEnd"/>
-      <w:r>
-        <w:t xml:space="preserve"> et Pousser les </w:t>
-      </w:r>
-      <w:proofErr w:type="spellStart"/>
-      <w:r>
-        <w:t>modifs</w:t>
-      </w:r>
-      <w:proofErr w:type="spellEnd"/>
-      <w:r>
-        <w:t> ;</w:t>
+      <w:r>
+        <w:t>Commiter et Pousser les modifs ;</w:t>
       </w:r>
     </w:p>
     <w:p>
@@ -7385,7 +6325,7 @@
       <w:pPr>
         <w:pStyle w:val="Titre1"/>
       </w:pPr>
-      <w:bookmarkStart w:id="17" w:name="_Toc1470457"/>
+      <w:bookmarkStart w:id="18" w:name="_Toc1470457"/>
       <w:r>
         <w:t>Administr</w:t>
       </w:r>
@@ -7393,24 +6333,19 @@
         <w:t>er</w:t>
       </w:r>
       <w:r>
-        <w:t xml:space="preserve"> l’explorateur </w:t>
-      </w:r>
-      <w:proofErr w:type="spellStart"/>
-      <w:r>
-        <w:t>OpenArchaeo</w:t>
-      </w:r>
-      <w:bookmarkEnd w:id="17"/>
-      <w:proofErr w:type="spellEnd"/>
+        <w:t xml:space="preserve"> l’explorateur OpenArchaeo</w:t>
+      </w:r>
+      <w:bookmarkEnd w:id="18"/>
     </w:p>
     <w:p>
       <w:pPr>
         <w:pStyle w:val="Titre2"/>
       </w:pPr>
-      <w:bookmarkStart w:id="18" w:name="_Toc1470458"/>
+      <w:bookmarkStart w:id="19" w:name="_Toc1470458"/>
       <w:r>
         <w:t>Modifier le contenu éditorial de la page d’accueil ou des mentions légales</w:t>
       </w:r>
-      <w:bookmarkEnd w:id="18"/>
+      <w:bookmarkEnd w:id="19"/>
     </w:p>
     <w:p>
       <w:pPr>
@@ -7502,6 +6437,7 @@
           <w:rFonts w:ascii="Consolas" w:hAnsi="Consolas"/>
           <w:shd w:val="clear" w:color="auto" w:fill="D9D9D9" w:themeFill="background1" w:themeFillShade="D9"/>
         </w:rPr>
+        <w:lastRenderedPageBreak/>
         <w:t>explorateur</w:t>
       </w:r>
       <w:r>
@@ -7563,7 +6499,7 @@
       <w:r>
         <w:t xml:space="preserve">Tester que le HTML est valide dans un validateur HTML en ligne comme </w:t>
       </w:r>
-      <w:hyperlink r:id="rId23" w:history="1">
+      <w:hyperlink r:id="rId25" w:anchor="validate_by_input+with_options" w:history="1">
         <w:r>
           <w:rPr>
             <w:rStyle w:val="Lienhypertexte"/>
@@ -7572,15 +6508,7 @@
         </w:r>
       </w:hyperlink>
       <w:r>
-        <w:t xml:space="preserve"> en sélectionnant l’option « </w:t>
-      </w:r>
-      <w:proofErr w:type="spellStart"/>
-      <w:r>
-        <w:t>Validate</w:t>
-      </w:r>
-      <w:proofErr w:type="spellEnd"/>
-      <w:r>
-        <w:t xml:space="preserve"> HTML fragment »</w:t>
+        <w:t xml:space="preserve"> en sélectionnant l’option « Validate HTML fragment »</w:t>
       </w:r>
     </w:p>
     <w:p>
@@ -7591,29 +6519,14 @@
           <w:numId w:val="22"/>
         </w:numPr>
       </w:pPr>
-      <w:proofErr w:type="spellStart"/>
-      <w:r>
-        <w:t>Commiter</w:t>
-      </w:r>
-      <w:proofErr w:type="spellEnd"/>
-      <w:r>
-        <w:t xml:space="preserve"> et Pousser les </w:t>
-      </w:r>
-      <w:proofErr w:type="spellStart"/>
-      <w:r>
-        <w:t>modifs</w:t>
-      </w:r>
-      <w:proofErr w:type="spellEnd"/>
-      <w:r>
-        <w:t> ;</w:t>
-      </w:r>
-    </w:p>
-    <w:p>
-      <w:pPr>
-        <w:pStyle w:val="Corpsdetexte"/>
-      </w:pPr>
-      <w:bookmarkStart w:id="19" w:name="_GoBack"/>
-      <w:bookmarkEnd w:id="19"/>
+      <w:r>
+        <w:t>Commiter et Pousser les modifs ;</w:t>
+      </w:r>
+    </w:p>
+    <w:p>
+      <w:pPr>
+        <w:pStyle w:val="Corpsdetexte"/>
+      </w:pPr>
     </w:p>
     <w:p>
       <w:pPr>
@@ -7621,7 +6534,6 @@
       </w:pPr>
       <w:bookmarkStart w:id="20" w:name="_Toc1470459"/>
       <w:r>
-        <w:lastRenderedPageBreak/>
         <w:t>Administr</w:t>
       </w:r>
       <w:r>
@@ -7663,36 +6575,15 @@
           <w:numId w:val="16"/>
         </w:numPr>
       </w:pPr>
-      <w:proofErr w:type="gramStart"/>
-      <w:r>
-        <w:t>le</w:t>
-      </w:r>
-      <w:proofErr w:type="gramEnd"/>
-      <w:r>
-        <w:t xml:space="preserve"> repository Git est dans </w:t>
+      <w:r>
+        <w:t xml:space="preserve">le repository Git est dans </w:t>
       </w:r>
       <w:r>
         <w:rPr>
           <w:rFonts w:ascii="Courier 10 Pitch" w:hAnsi="Courier 10 Pitch"/>
           <w:highlight w:val="white"/>
         </w:rPr>
-        <w:t>/home/git/</w:t>
-      </w:r>
-      <w:proofErr w:type="spellStart"/>
-      <w:r>
-        <w:rPr>
-          <w:rFonts w:ascii="Courier 10 Pitch" w:hAnsi="Courier 10 Pitch"/>
-          <w:highlight w:val="white"/>
-        </w:rPr>
-        <w:t>openarchaeo-config.git</w:t>
-      </w:r>
-      <w:proofErr w:type="spellEnd"/>
-      <w:r>
-        <w:rPr>
-          <w:rFonts w:ascii="Courier 10 Pitch" w:hAnsi="Courier 10 Pitch"/>
-          <w:highlight w:val="white"/>
-        </w:rPr>
-        <w:t>/</w:t>
+        <w:t>/home/git/openarchaeo-config.git/</w:t>
       </w:r>
     </w:p>
     <w:p>
@@ -7706,19 +6597,11 @@
           <w:lang w:val="fr-FR"/>
         </w:rPr>
       </w:pPr>
-      <w:proofErr w:type="gramStart"/>
       <w:r>
         <w:rPr>
           <w:lang w:val="fr-FR"/>
         </w:rPr>
-        <w:t>les</w:t>
-      </w:r>
-      <w:proofErr w:type="gramEnd"/>
-      <w:r>
-        <w:rPr>
-          <w:lang w:val="fr-FR"/>
-        </w:rPr>
-        <w:t xml:space="preserve"> fichiers de config effectivement utilisés par l’application sont dans </w:t>
+        <w:t xml:space="preserve">les fichiers de config effectivement utilisés par l’application sont dans </w:t>
       </w:r>
       <w:r>
         <w:rPr>
@@ -7726,94 +6609,50 @@
           <w:highlight w:val="white"/>
           <w:lang w:val="fr-FR"/>
         </w:rPr>
-        <w:t>/var/lib/tomcat8/</w:t>
-      </w:r>
-      <w:proofErr w:type="spellStart"/>
+        <w:t>/var/lib/tomcat8/openarchaeo/config-openarchaeo/</w:t>
+      </w:r>
+      <w:r>
+        <w:rPr>
+          <w:lang w:val="fr-FR"/>
+        </w:rPr>
+        <w:t xml:space="preserve"> (le repository est dupliqué dans ce répertoire à chaque modification).</w:t>
+      </w:r>
+    </w:p>
+    <w:p>
+      <w:pPr>
+        <w:pStyle w:val="Titre2"/>
+      </w:pPr>
+      <w:bookmarkStart w:id="22" w:name="_Toc1470461"/>
+      <w:r>
+        <w:t>Consulter les logs</w:t>
+      </w:r>
+      <w:bookmarkEnd w:id="22"/>
+    </w:p>
+    <w:p>
+      <w:pPr>
+        <w:pStyle w:val="Corpsdetexte"/>
+      </w:pPr>
+      <w:r>
+        <w:t xml:space="preserve">Les logs de l’application sont dans </w:t>
+      </w:r>
       <w:r>
         <w:rPr>
           <w:rFonts w:ascii="Courier 10 Pitch" w:hAnsi="Courier 10 Pitch"/>
           <w:highlight w:val="white"/>
-          <w:lang w:val="fr-FR"/>
-        </w:rPr>
-        <w:t>openarchaeo</w:t>
-      </w:r>
-      <w:proofErr w:type="spellEnd"/>
+        </w:rPr>
+        <w:t>/var/lib/tomcat8/</w:t>
+      </w:r>
       <w:r>
         <w:rPr>
           <w:rFonts w:ascii="Courier 10 Pitch" w:hAnsi="Courier 10 Pitch"/>
-          <w:highlight w:val="white"/>
-          <w:lang w:val="fr-FR"/>
-        </w:rPr>
-        <w:t>/config-</w:t>
-      </w:r>
-      <w:proofErr w:type="spellStart"/>
-      <w:r>
-        <w:rPr>
-          <w:rFonts w:ascii="Courier 10 Pitch" w:hAnsi="Courier 10 Pitch"/>
-          <w:highlight w:val="white"/>
-          <w:lang w:val="fr-FR"/>
-        </w:rPr>
-        <w:t>openarchaeo</w:t>
-      </w:r>
-      <w:proofErr w:type="spellEnd"/>
-      <w:r>
-        <w:rPr>
-          <w:rFonts w:ascii="Courier 10 Pitch" w:hAnsi="Courier 10 Pitch"/>
-          <w:highlight w:val="white"/>
-          <w:lang w:val="fr-FR"/>
-        </w:rPr>
-        <w:t>/</w:t>
-      </w:r>
-      <w:r>
-        <w:rPr>
-          <w:lang w:val="fr-FR"/>
-        </w:rPr>
-        <w:t xml:space="preserve"> (le repository est dupliqué dans ce répertoire à chaque modification).</w:t>
+        </w:rPr>
+        <w:t>logs/catalina.out</w:t>
       </w:r>
     </w:p>
     <w:p>
       <w:pPr>
         <w:pStyle w:val="Titre2"/>
       </w:pPr>
-      <w:bookmarkStart w:id="22" w:name="_Toc1470461"/>
-      <w:r>
-        <w:t>Consulter les logs</w:t>
-      </w:r>
-      <w:bookmarkEnd w:id="22"/>
-    </w:p>
-    <w:p>
-      <w:pPr>
-        <w:pStyle w:val="Corpsdetexte"/>
-      </w:pPr>
-      <w:r>
-        <w:t xml:space="preserve">Les logs de l’application sont dans </w:t>
-      </w:r>
-      <w:r>
-        <w:rPr>
-          <w:rFonts w:ascii="Courier 10 Pitch" w:hAnsi="Courier 10 Pitch"/>
-          <w:highlight w:val="white"/>
-        </w:rPr>
-        <w:t>/var/lib/tomcat8/</w:t>
-      </w:r>
-      <w:r>
-        <w:rPr>
-          <w:rFonts w:ascii="Courier 10 Pitch" w:hAnsi="Courier 10 Pitch"/>
-        </w:rPr>
-        <w:t>logs/</w:t>
-      </w:r>
-      <w:proofErr w:type="spellStart"/>
-      <w:r>
-        <w:rPr>
-          <w:rFonts w:ascii="Courier 10 Pitch" w:hAnsi="Courier 10 Pitch"/>
-        </w:rPr>
-        <w:t>catalina.out</w:t>
-      </w:r>
-      <w:proofErr w:type="spellEnd"/>
-    </w:p>
-    <w:p>
-      <w:pPr>
-        <w:pStyle w:val="Titre2"/>
-      </w:pPr>
       <w:bookmarkStart w:id="23" w:name="_Toc1470462"/>
       <w:r>
         <w:t>Arrêter / redémarrer les services</w:t>
@@ -7852,23 +6691,7 @@
         <w:t xml:space="preserve">testgit.md </w:t>
       </w:r>
       <w:r>
-        <w:t xml:space="preserve">à la racine du répertoire de configuration (ce fichier n’est pas utilisé, on peut introduire n’importe quelle </w:t>
-      </w:r>
-      <w:proofErr w:type="spellStart"/>
-      <w:r>
-        <w:t>modif</w:t>
-      </w:r>
-      <w:proofErr w:type="spellEnd"/>
-      <w:r>
-        <w:t xml:space="preserve"> dedans), puis </w:t>
-      </w:r>
-      <w:proofErr w:type="spellStart"/>
-      <w:r>
-        <w:t>commiter</w:t>
-      </w:r>
-      <w:proofErr w:type="spellEnd"/>
-      <w:r>
-        <w:t xml:space="preserve"> et pousser les modifications.</w:t>
+        <w:t>à la racine du répertoire de configuration (ce fichier n’est pas utilisé, on peut introduire n’importe quelle modif dedans), puis commiter et pousser les modifications.</w:t>
       </w:r>
     </w:p>
     <w:p>
@@ -7890,23 +6713,14 @@
           <w:lang w:val="en-GB"/>
         </w:rPr>
       </w:pPr>
-      <w:proofErr w:type="spellStart"/>
       <w:r>
         <w:rPr>
           <w:rFonts w:ascii="Consolas" w:hAnsi="Consolas"/>
           <w:lang w:val="en-GB"/>
         </w:rPr>
-        <w:t>ssh</w:t>
-      </w:r>
-      <w:proofErr w:type="spellEnd"/>
-      <w:r>
-        <w:rPr>
-          <w:rFonts w:ascii="Consolas" w:hAnsi="Consolas"/>
-          <w:lang w:val="en-GB"/>
-        </w:rPr>
-        <w:t xml:space="preserve"> </w:t>
-      </w:r>
-      <w:hyperlink r:id="rId24" w:history="1">
+        <w:t xml:space="preserve">ssh </w:t>
+      </w:r>
+      <w:hyperlink r:id="rId26" w:history="1">
         <w:r>
           <w:rPr>
             <w:rStyle w:val="Lienhypertexte"/>
@@ -7926,53 +6740,28 @@
           <w:lang w:val="en-GB"/>
         </w:rPr>
       </w:pPr>
-      <w:proofErr w:type="spellStart"/>
       <w:r>
         <w:rPr>
           <w:rFonts w:ascii="Consolas" w:hAnsi="Consolas"/>
           <w:lang w:val="en-GB"/>
         </w:rPr>
-        <w:t>sudo</w:t>
-      </w:r>
-      <w:proofErr w:type="spellEnd"/>
-      <w:r>
+        <w:t>sudo su –</w:t>
+      </w:r>
+    </w:p>
+    <w:p>
+      <w:pPr>
+        <w:pStyle w:val="Corpsdetexte"/>
+        <w:shd w:val="clear" w:color="auto" w:fill="D9D9D9" w:themeFill="background1" w:themeFillShade="D9"/>
         <w:rPr>
           <w:rFonts w:ascii="Consolas" w:hAnsi="Consolas"/>
           <w:lang w:val="en-GB"/>
         </w:rPr>
-        <w:t xml:space="preserve"> </w:t>
-      </w:r>
-      <w:proofErr w:type="spellStart"/>
+      </w:pPr>
       <w:r>
         <w:rPr>
           <w:rFonts w:ascii="Consolas" w:hAnsi="Consolas"/>
           <w:lang w:val="en-GB"/>
         </w:rPr>
-        <w:t>su</w:t>
-      </w:r>
-      <w:proofErr w:type="spellEnd"/>
-      <w:r>
-        <w:rPr>
-          <w:rFonts w:ascii="Consolas" w:hAnsi="Consolas"/>
-          <w:lang w:val="en-GB"/>
-        </w:rPr>
-        <w:t xml:space="preserve"> –</w:t>
-      </w:r>
-    </w:p>
-    <w:p>
-      <w:pPr>
-        <w:pStyle w:val="Corpsdetexte"/>
-        <w:shd w:val="clear" w:color="auto" w:fill="D9D9D9" w:themeFill="background1" w:themeFillShade="D9"/>
-        <w:rPr>
-          <w:rFonts w:ascii="Consolas" w:hAnsi="Consolas"/>
-          <w:lang w:val="en-GB"/>
-        </w:rPr>
-      </w:pPr>
-      <w:r>
-        <w:rPr>
-          <w:rFonts w:ascii="Consolas" w:hAnsi="Consolas"/>
-          <w:lang w:val="en-GB"/>
-        </w:rPr>
         <w:t>service tomcat8 restart</w:t>
       </w:r>
     </w:p>
@@ -7982,6 +6771,7 @@
       </w:pPr>
       <w:bookmarkStart w:id="26" w:name="_Toc1470465"/>
       <w:r>
+        <w:lastRenderedPageBreak/>
         <w:t>Nettoyer les logs</w:t>
       </w:r>
       <w:bookmarkEnd w:id="26"/>
@@ -8003,13 +6793,8 @@
         </w:numPr>
       </w:pPr>
       <w:r>
-        <w:t xml:space="preserve">Arrêter le serveur </w:t>
-      </w:r>
-      <w:proofErr w:type="spellStart"/>
-      <w:r>
-        <w:t>tomcat</w:t>
-      </w:r>
-      <w:proofErr w:type="spellEnd"/>
+        <w:t>Arrêter le serveur tomcat</w:t>
+      </w:r>
     </w:p>
     <w:p>
       <w:pPr>
@@ -8033,16 +6818,8 @@
         <w:rPr>
           <w:rFonts w:ascii="Courier 10 Pitch" w:hAnsi="Courier 10 Pitch"/>
         </w:rPr>
-        <w:t>logs/</w:t>
-      </w:r>
-      <w:proofErr w:type="spellStart"/>
-      <w:r>
-        <w:rPr>
-          <w:rFonts w:ascii="Courier 10 Pitch" w:hAnsi="Courier 10 Pitch"/>
-        </w:rPr>
-        <w:t>catalina.out</w:t>
-      </w:r>
-      <w:proofErr w:type="spellEnd"/>
+        <w:t>logs/catalina.out</w:t>
+      </w:r>
     </w:p>
     <w:p>
       <w:pPr>
@@ -8053,13 +6830,8 @@
         </w:numPr>
       </w:pPr>
       <w:r>
-        <w:t xml:space="preserve">Redémarrer le serveur </w:t>
-      </w:r>
-      <w:proofErr w:type="spellStart"/>
-      <w:r>
-        <w:t>tomcat</w:t>
-      </w:r>
-      <w:proofErr w:type="spellEnd"/>
+        <w:t>Redémarrer le serveur tomcat</w:t>
+      </w:r>
     </w:p>
     <w:sectPr>
       <w:pgSz w:w="11907" w:h="16839" w:code="9"/>
@@ -8106,45 +6878,19 @@
       <w:dataBinding w:prefixMappings="xmlns:ns0='http://purl.org/dc/elements/1.1/' xmlns:ns1='http://schemas.openxmlformats.org/package/2006/metadata/core-properties' " w:xpath="/ns1:coreProperties[1]/ns0:title[1]" w:storeItemID="{6C3C8BC8-F283-45AE-878A-BAB7291924A1}"/>
       <w:text/>
     </w:sdtPr>
+    <w:sdtEndPr/>
     <w:sdtContent>
       <w:p>
         <w:pPr>
           <w:pStyle w:val="Pieddepage"/>
         </w:pPr>
-        <w:proofErr w:type="spellStart"/>
-        <w:proofErr w:type="gramStart"/>
         <w:r>
           <w:rPr>
             <w:bCs/>
             <w:lang w:val="en-GB"/>
           </w:rPr>
-          <w:t>OpenArchaeo</w:t>
+          <w:t>OpenArchaeo : doc d’administration</w:t>
         </w:r>
-        <w:proofErr w:type="spellEnd"/>
-        <w:r>
-          <w:rPr>
-            <w:bCs/>
-            <w:lang w:val="en-GB"/>
-          </w:rPr>
-          <w:t xml:space="preserve"> :</w:t>
-        </w:r>
-        <w:proofErr w:type="gramEnd"/>
-        <w:r>
-          <w:rPr>
-            <w:bCs/>
-            <w:lang w:val="en-GB"/>
-          </w:rPr>
-          <w:t xml:space="preserve"> doc </w:t>
-        </w:r>
-        <w:proofErr w:type="spellStart"/>
-        <w:r>
-          <w:rPr>
-            <w:bCs/>
-            <w:lang w:val="en-GB"/>
-          </w:rPr>
-          <w:t>d’administration</w:t>
-        </w:r>
-        <w:proofErr w:type="spellEnd"/>
       </w:p>
     </w:sdtContent>
   </w:sdt>
@@ -11144,7 +9890,7 @@
       </w:pPr>
     </w:pPrDefault>
   </w:docDefaults>
-  <w:latentStyles w:defLockedState="0" w:defUIPriority="99" w:defSemiHidden="0" w:defUnhideWhenUsed="0" w:defQFormat="0" w:count="375">
+  <w:latentStyles w:defLockedState="0" w:defUIPriority="99" w:defSemiHidden="0" w:defUnhideWhenUsed="0" w:defQFormat="0" w:count="376">
     <w:lsdException w:name="Normal" w:uiPriority="0" w:qFormat="1"/>
     <w:lsdException w:name="heading 1" w:uiPriority="9" w:qFormat="1"/>
     <w:lsdException w:name="heading 2" w:semiHidden="1" w:uiPriority="0" w:unhideWhenUsed="1" w:qFormat="1"/>
@@ -11250,7 +9996,6 @@
     <w:lsdException w:name="HTML Sample" w:semiHidden="1" w:unhideWhenUsed="1"/>
     <w:lsdException w:name="HTML Typewriter" w:semiHidden="1" w:unhideWhenUsed="1"/>
     <w:lsdException w:name="HTML Variable" w:semiHidden="1" w:unhideWhenUsed="1"/>
-    <w:lsdException w:name="Normal Table" w:semiHidden="1" w:unhideWhenUsed="1"/>
     <w:lsdException w:name="annotation subject" w:semiHidden="1" w:unhideWhenUsed="1"/>
     <w:lsdException w:name="No List" w:semiHidden="1" w:unhideWhenUsed="1"/>
     <w:lsdException w:name="Outline List 1" w:semiHidden="1" w:unhideWhenUsed="1"/>
@@ -11297,10 +10042,8 @@
     <w:lsdException w:name="Table Subtle 2" w:semiHidden="1" w:unhideWhenUsed="1"/>
     <w:lsdException w:name="Table Web 1" w:semiHidden="1" w:unhideWhenUsed="1"/>
     <w:lsdException w:name="Table Web 2" w:semiHidden="1" w:unhideWhenUsed="1"/>
-    <w:lsdException w:name="Table Web 3" w:semiHidden="1" w:unhideWhenUsed="1"/>
     <w:lsdException w:name="Balloon Text" w:semiHidden="1" w:unhideWhenUsed="1"/>
     <w:lsdException w:name="Table Grid" w:uiPriority="59"/>
-    <w:lsdException w:name="Table Theme" w:semiHidden="1" w:unhideWhenUsed="1"/>
     <w:lsdException w:name="Placeholder Text" w:semiHidden="1"/>
     <w:lsdException w:name="No Spacing" w:uiPriority="1" w:qFormat="1"/>
     <w:lsdException w:name="Light Shading" w:uiPriority="60"/>
@@ -11520,6 +10263,7 @@
     <w:lsdException w:name="Smart Hyperlink" w:semiHidden="1" w:unhideWhenUsed="1"/>
     <w:lsdException w:name="Hashtag" w:semiHidden="1" w:unhideWhenUsed="1"/>
     <w:lsdException w:name="Unresolved Mention" w:semiHidden="1" w:unhideWhenUsed="1"/>
+    <w:lsdException w:name="Smart Link" w:semiHidden="1" w:unhideWhenUsed="1"/>
   </w:latentStyles>
   <w:style w:type="paragraph" w:default="1" w:styleId="Normal">
     <w:name w:val="Normal"/>
@@ -12851,7 +11595,7 @@
       </w:pPr>
     </w:pPrDefault>
   </w:docDefaults>
-  <w:latentStyles w:defLockedState="0" w:defUIPriority="99" w:defSemiHidden="0" w:defUnhideWhenUsed="0" w:defQFormat="0" w:count="375">
+  <w:latentStyles w:defLockedState="0" w:defUIPriority="99" w:defSemiHidden="0" w:defUnhideWhenUsed="0" w:defQFormat="0" w:count="376">
     <w:lsdException w:name="Normal" w:uiPriority="0" w:qFormat="1"/>
     <w:lsdException w:name="heading 1" w:uiPriority="9" w:qFormat="1"/>
     <w:lsdException w:name="heading 2" w:semiHidden="1" w:uiPriority="9" w:unhideWhenUsed="1" w:qFormat="1"/>
@@ -12957,7 +11701,6 @@
     <w:lsdException w:name="HTML Sample" w:semiHidden="1" w:unhideWhenUsed="1"/>
     <w:lsdException w:name="HTML Typewriter" w:semiHidden="1" w:unhideWhenUsed="1"/>
     <w:lsdException w:name="HTML Variable" w:semiHidden="1" w:unhideWhenUsed="1"/>
-    <w:lsdException w:name="Normal Table" w:semiHidden="1" w:unhideWhenUsed="1"/>
     <w:lsdException w:name="annotation subject" w:semiHidden="1" w:unhideWhenUsed="1"/>
     <w:lsdException w:name="No List" w:semiHidden="1" w:unhideWhenUsed="1"/>
     <w:lsdException w:name="Outline List 1" w:semiHidden="1" w:unhideWhenUsed="1"/>
@@ -13004,10 +11747,8 @@
     <w:lsdException w:name="Table Subtle 2" w:semiHidden="1" w:unhideWhenUsed="1"/>
     <w:lsdException w:name="Table Web 1" w:semiHidden="1" w:unhideWhenUsed="1"/>
     <w:lsdException w:name="Table Web 2" w:semiHidden="1" w:unhideWhenUsed="1"/>
-    <w:lsdException w:name="Table Web 3" w:semiHidden="1" w:unhideWhenUsed="1"/>
     <w:lsdException w:name="Balloon Text" w:semiHidden="1" w:unhideWhenUsed="1"/>
     <w:lsdException w:name="Table Grid" w:uiPriority="59"/>
-    <w:lsdException w:name="Table Theme" w:semiHidden="1" w:unhideWhenUsed="1"/>
     <w:lsdException w:name="Placeholder Text" w:semiHidden="1"/>
     <w:lsdException w:name="No Spacing" w:uiPriority="1" w:qFormat="1"/>
     <w:lsdException w:name="Light Shading" w:uiPriority="60"/>
@@ -13227,6 +11968,7 @@
     <w:lsdException w:name="Smart Hyperlink" w:semiHidden="1" w:unhideWhenUsed="1"/>
     <w:lsdException w:name="Hashtag" w:semiHidden="1" w:unhideWhenUsed="1"/>
     <w:lsdException w:name="Unresolved Mention" w:semiHidden="1" w:unhideWhenUsed="1"/>
+    <w:lsdException w:name="Smart Link" w:semiHidden="1" w:unhideWhenUsed="1"/>
   </w:latentStyles>
   <w:style w:type="paragraph" w:default="1" w:styleId="Normal">
     <w:name w:val="Normal"/>
@@ -13567,7 +12309,7 @@
 </file>
 
 <file path=customXml/itemProps1.xml><?xml version="1.0" encoding="utf-8"?>
-<ds:datastoreItem xmlns:ds="http://schemas.openxmlformats.org/officeDocument/2006/customXml" ds:itemID="{6F731557-DBE2-4B8F-9385-C836EE45B257}">
+<ds:datastoreItem xmlns:ds="http://schemas.openxmlformats.org/officeDocument/2006/customXml" ds:itemID="{06CB0B0C-6FCB-4604-8D10-F5AC206739F8}">
   <ds:schemaRefs>
     <ds:schemaRef ds:uri="http://schemas.openxmlformats.org/officeDocument/2006/bibliography"/>
   </ds:schemaRefs>

</xml_diff>

<commit_message>
Improved admin screen, fix case where metadata is null in explorer source list
</commit_message>
<xml_diff>
--- a/documentation/OpenArchaeo-doc-administration.docx
+++ b/documentation/OpenArchaeo-doc-administration.docx
@@ -3660,11 +3660,41 @@
       </w:pPr>
       <w:r>
         <w:lastRenderedPageBreak/>
+        <w:t xml:space="preserve">Répéter la procédure d’import pour importer le fichier DCAT de description de la source de données. </w:t>
+      </w:r>
+      <w:r>
+        <w:rPr>
+          <w:b/>
+          <w:bCs/>
+        </w:rPr>
+        <w:t>Attention de bien charger le fichier avec la même URI de graphe nommé que le fichier de données</w:t>
+      </w:r>
+      <w:r>
+        <w:t> ;</w:t>
+      </w:r>
+    </w:p>
+    <w:p>
+      <w:pPr>
+        <w:pStyle w:val="Corpsdetexte"/>
+        <w:numPr>
+          <w:ilvl w:val="0"/>
+          <w:numId w:val="23"/>
+        </w:numPr>
+      </w:pPr>
+      <w:r>
         <w:t xml:space="preserve">Dans l’administration de la </w:t>
       </w:r>
       <w:proofErr w:type="spellStart"/>
       <w:r>
-        <w:t>federation</w:t>
+        <w:t>f</w:t>
+      </w:r>
+      <w:r>
+        <w:t>é</w:t>
+      </w:r>
+      <w:bookmarkStart w:id="7" w:name="_GoBack"/>
+      <w:bookmarkEnd w:id="7"/>
+      <w:r>
+        <w:t>deration</w:t>
       </w:r>
       <w:proofErr w:type="spellEnd"/>
       <w:r>
@@ -3699,7 +3729,7 @@
       <w:pPr>
         <w:pStyle w:val="Titre2"/>
       </w:pPr>
-      <w:bookmarkStart w:id="7" w:name="_Toc1470447"/>
+      <w:bookmarkStart w:id="8" w:name="_Toc1470447"/>
       <w:r>
         <w:t xml:space="preserve">Supprimer un jeu de données dans le triplestore </w:t>
       </w:r>
@@ -3707,7 +3737,7 @@
       <w:r>
         <w:t>OpenArchaeo</w:t>
       </w:r>
-      <w:bookmarkEnd w:id="7"/>
+      <w:bookmarkEnd w:id="8"/>
       <w:proofErr w:type="spellEnd"/>
     </w:p>
     <w:p>
@@ -3817,11 +3847,12 @@
       <w:pPr>
         <w:pStyle w:val="Titre2"/>
       </w:pPr>
-      <w:bookmarkStart w:id="8" w:name="_Toc1470448"/>
-      <w:r>
+      <w:bookmarkStart w:id="9" w:name="_Toc1470448"/>
+      <w:r>
+        <w:lastRenderedPageBreak/>
         <w:t>Recharger une nouvelle version d’un jeu de données</w:t>
       </w:r>
-      <w:bookmarkEnd w:id="8"/>
+      <w:bookmarkEnd w:id="9"/>
     </w:p>
     <w:p>
       <w:pPr>
@@ -3861,7 +3892,6 @@
         </w:numPr>
       </w:pPr>
       <w:r>
-        <w:lastRenderedPageBreak/>
         <w:t>De recalculer les index de la source </w:t>
       </w:r>
       <w:r>
@@ -3883,21 +3913,21 @@
       <w:pPr>
         <w:pStyle w:val="Titre1"/>
       </w:pPr>
-      <w:bookmarkStart w:id="9" w:name="_Toc1470449"/>
+      <w:bookmarkStart w:id="10" w:name="_Toc1470449"/>
       <w:r>
         <w:t>Configuration de la fédération et de l’explorateur</w:t>
       </w:r>
-      <w:bookmarkEnd w:id="9"/>
+      <w:bookmarkEnd w:id="10"/>
     </w:p>
     <w:p>
       <w:pPr>
         <w:pStyle w:val="Titre2"/>
       </w:pPr>
-      <w:bookmarkStart w:id="10" w:name="_Toc1470450"/>
+      <w:bookmarkStart w:id="11" w:name="_Toc1470450"/>
       <w:r>
         <w:t>Principe général pour modifier les fichiers de configuration</w:t>
       </w:r>
-      <w:bookmarkEnd w:id="10"/>
+      <w:bookmarkEnd w:id="11"/>
     </w:p>
     <w:p>
       <w:pPr>
@@ -4227,6 +4257,7 @@
         </w:numPr>
       </w:pPr>
       <w:r>
+        <w:lastRenderedPageBreak/>
         <w:t>« Pousser » les modifications sur le serveur. Typiquement avec la ligne de commande :</w:t>
       </w:r>
     </w:p>
@@ -4296,7 +4327,6 @@
         <w:pStyle w:val="Corpsdetexte"/>
       </w:pPr>
       <w:r>
-        <w:lastRenderedPageBreak/>
         <w:t xml:space="preserve">Voici la séquence à suivre avec </w:t>
       </w:r>
       <w:proofErr w:type="spellStart"/>
@@ -4473,8 +4503,6 @@
       <w:r>
         <w:t xml:space="preserve">; </w:t>
       </w:r>
-      <w:bookmarkStart w:id="11" w:name="_GoBack"/>
-      <w:bookmarkEnd w:id="11"/>
     </w:p>
     <w:p>
       <w:pPr>
@@ -4655,7 +4683,14 @@
         <w:rPr>
           <w:i/>
         </w:rPr>
-        <w:t>Attention ce fichier est également présent dans la configuration de la fédération – toute modification dans ce fichier doit être répercutée aux 2 endroits !</w:t>
+        <w:t xml:space="preserve">Attention ce fichier est également présent dans la configuration de la fédération – </w:t>
+      </w:r>
+      <w:r>
+        <w:rPr>
+          <w:i/>
+        </w:rPr>
+        <w:lastRenderedPageBreak/>
+        <w:t>toute modification dans ce fichier doit être répercutée aux 2 endroits !</w:t>
       </w:r>
     </w:p>
     <w:p>
@@ -4748,7 +4783,6 @@
         <w:rPr>
           <w:b/>
         </w:rPr>
-        <w:lastRenderedPageBreak/>
         <w:t>periodo.jsonld</w:t>
       </w:r>
       <w:proofErr w:type="spellEnd"/>
@@ -6808,6 +6842,7 @@
           <w:rFonts w:ascii="Consolas" w:hAnsi="Consolas"/>
           <w:sz w:val="16"/>
           <w:szCs w:val="16"/>
+          <w:lang w:val="en-GB"/>
         </w:rPr>
       </w:pPr>
       <w:r>
@@ -6842,6 +6877,7 @@
           <w:rFonts w:ascii="Consolas" w:hAnsi="Consolas"/>
           <w:sz w:val="16"/>
           <w:szCs w:val="16"/>
+          <w:lang w:val="en-GB"/>
         </w:rPr>
         <w:t>"  ?site a crm:E27_Site .",</w:t>
       </w:r>
@@ -6863,6 +6899,7 @@
           <w:rFonts w:ascii="Consolas" w:hAnsi="Consolas"/>
           <w:sz w:val="16"/>
           <w:szCs w:val="16"/>
+          <w:lang w:val="en-GB"/>
         </w:rPr>
         <w:tab/>
       </w:r>
@@ -6871,6 +6908,7 @@
           <w:rFonts w:ascii="Consolas" w:hAnsi="Consolas"/>
           <w:sz w:val="16"/>
           <w:szCs w:val="16"/>
+          <w:lang w:val="en-GB"/>
         </w:rPr>
         <w:tab/>
       </w:r>
@@ -6879,6 +6917,7 @@
           <w:rFonts w:ascii="Consolas" w:hAnsi="Consolas"/>
           <w:sz w:val="16"/>
           <w:szCs w:val="16"/>
+          <w:lang w:val="en-GB"/>
         </w:rPr>
         <w:tab/>
       </w:r>
@@ -11331,6 +11370,7 @@
     <w:lsdException w:name="HTML Sample" w:semiHidden="1" w:unhideWhenUsed="1"/>
     <w:lsdException w:name="HTML Typewriter" w:semiHidden="1" w:unhideWhenUsed="1"/>
     <w:lsdException w:name="HTML Variable" w:semiHidden="1" w:unhideWhenUsed="1"/>
+    <w:lsdException w:name="Normal Table" w:semiHidden="1" w:unhideWhenUsed="1"/>
     <w:lsdException w:name="annotation subject" w:semiHidden="1" w:unhideWhenUsed="1"/>
     <w:lsdException w:name="No List" w:semiHidden="1" w:unhideWhenUsed="1"/>
     <w:lsdException w:name="Outline List 1" w:semiHidden="1" w:unhideWhenUsed="1"/>
@@ -11377,8 +11417,10 @@
     <w:lsdException w:name="Table Subtle 2" w:semiHidden="1" w:unhideWhenUsed="1"/>
     <w:lsdException w:name="Table Web 1" w:semiHidden="1" w:unhideWhenUsed="1"/>
     <w:lsdException w:name="Table Web 2" w:semiHidden="1" w:unhideWhenUsed="1"/>
+    <w:lsdException w:name="Table Web 3" w:semiHidden="1" w:unhideWhenUsed="1"/>
     <w:lsdException w:name="Balloon Text" w:semiHidden="1" w:unhideWhenUsed="1"/>
     <w:lsdException w:name="Table Grid" w:uiPriority="59"/>
+    <w:lsdException w:name="Table Theme" w:semiHidden="1" w:unhideWhenUsed="1"/>
     <w:lsdException w:name="Placeholder Text" w:semiHidden="1"/>
     <w:lsdException w:name="No Spacing" w:uiPriority="1" w:qFormat="1"/>
     <w:lsdException w:name="Light Shading" w:uiPriority="60"/>
@@ -13036,6 +13078,7 @@
     <w:lsdException w:name="HTML Sample" w:semiHidden="1" w:unhideWhenUsed="1"/>
     <w:lsdException w:name="HTML Typewriter" w:semiHidden="1" w:unhideWhenUsed="1"/>
     <w:lsdException w:name="HTML Variable" w:semiHidden="1" w:unhideWhenUsed="1"/>
+    <w:lsdException w:name="Normal Table" w:semiHidden="1" w:unhideWhenUsed="1"/>
     <w:lsdException w:name="annotation subject" w:semiHidden="1" w:unhideWhenUsed="1"/>
     <w:lsdException w:name="No List" w:semiHidden="1" w:unhideWhenUsed="1"/>
     <w:lsdException w:name="Outline List 1" w:semiHidden="1" w:unhideWhenUsed="1"/>
@@ -13082,8 +13125,10 @@
     <w:lsdException w:name="Table Subtle 2" w:semiHidden="1" w:unhideWhenUsed="1"/>
     <w:lsdException w:name="Table Web 1" w:semiHidden="1" w:unhideWhenUsed="1"/>
     <w:lsdException w:name="Table Web 2" w:semiHidden="1" w:unhideWhenUsed="1"/>
+    <w:lsdException w:name="Table Web 3" w:semiHidden="1" w:unhideWhenUsed="1"/>
     <w:lsdException w:name="Balloon Text" w:semiHidden="1" w:unhideWhenUsed="1"/>
     <w:lsdException w:name="Table Grid" w:uiPriority="59"/>
+    <w:lsdException w:name="Table Theme" w:semiHidden="1" w:unhideWhenUsed="1"/>
     <w:lsdException w:name="Placeholder Text" w:semiHidden="1"/>
     <w:lsdException w:name="No Spacing" w:uiPriority="1" w:qFormat="1"/>
     <w:lsdException w:name="Light Shading" w:uiPriority="60"/>
@@ -13644,7 +13689,7 @@
 </file>
 
 <file path=customXml/itemProps1.xml><?xml version="1.0" encoding="utf-8"?>
-<ds:datastoreItem xmlns:ds="http://schemas.openxmlformats.org/officeDocument/2006/customXml" ds:itemID="{F2B18BC0-50C1-4AD4-A76C-B6AF53974227}">
+<ds:datastoreItem xmlns:ds="http://schemas.openxmlformats.org/officeDocument/2006/customXml" ds:itemID="{07C21B97-37E0-43C9-A63B-BBFD47F314F5}">
   <ds:schemaRefs>
     <ds:schemaRef ds:uri="http://schemas.openxmlformats.org/officeDocument/2006/bibliography"/>
   </ds:schemaRefs>

</xml_diff>

<commit_message>
doc + plugin gchart dans le formulaire SPARQL federation
</commit_message>
<xml_diff>
--- a/documentation/OpenArchaeo-doc-administration.docx
+++ b/documentation/OpenArchaeo-doc-administration.docx
@@ -1,6 +1,6 @@
 
 <file path=word/document.xml><?xml version="1.0" encoding="utf-8"?>
-<w:document xmlns:wpc="http://schemas.microsoft.com/office/word/2010/wordprocessingCanvas" xmlns:cx="http://schemas.microsoft.com/office/drawing/2014/chartex" xmlns:cx1="http://schemas.microsoft.com/office/drawing/2015/9/8/chartex" xmlns:cx2="http://schemas.microsoft.com/office/drawing/2015/10/21/chartex" xmlns:cx3="http://schemas.microsoft.com/office/drawing/2016/5/9/chartex" xmlns:cx4="http://schemas.microsoft.com/office/drawing/2016/5/10/chartex" xmlns:cx5="http://schemas.microsoft.com/office/drawing/2016/5/11/chartex" xmlns:cx6="http://schemas.microsoft.com/office/drawing/2016/5/12/chartex" xmlns:cx7="http://schemas.microsoft.com/office/drawing/2016/5/13/chartex" xmlns:cx8="http://schemas.microsoft.com/office/drawing/2016/5/14/chartex" xmlns:mc="http://schemas.openxmlformats.org/markup-compatibility/2006" xmlns:aink="http://schemas.microsoft.com/office/drawing/2016/ink" xmlns:am3d="http://schemas.microsoft.com/office/drawing/2017/model3d" xmlns:o="urn:schemas-microsoft-com:office:office" xmlns:r="http://schemas.openxmlformats.org/officeDocument/2006/relationships" xmlns:m="http://schemas.openxmlformats.org/officeDocument/2006/math" xmlns:v="urn:schemas-microsoft-com:vml" xmlns:wp14="http://schemas.microsoft.com/office/word/2010/wordprocessingDrawing" xmlns:wp="http://schemas.openxmlformats.org/drawingml/2006/wordprocessingDrawing" xmlns:w10="urn:schemas-microsoft-com:office:word" xmlns:w="http://schemas.openxmlformats.org/wordprocessingml/2006/main" xmlns:w14="http://schemas.microsoft.com/office/word/2010/wordml" xmlns:w15="http://schemas.microsoft.com/office/word/2012/wordml" xmlns:w16cid="http://schemas.microsoft.com/office/word/2016/wordml/cid" xmlns:w16se="http://schemas.microsoft.com/office/word/2015/wordml/symex" xmlns:wpg="http://schemas.microsoft.com/office/word/2010/wordprocessingGroup" xmlns:wpi="http://schemas.microsoft.com/office/word/2010/wordprocessingInk" xmlns:wne="http://schemas.microsoft.com/office/word/2006/wordml" xmlns:wps="http://schemas.microsoft.com/office/word/2010/wordprocessingShape" mc:Ignorable="w14 w15 w16se w16cid wp14">
+<w:document xmlns:wpc="http://schemas.microsoft.com/office/word/2010/wordprocessingCanvas" xmlns:cx="http://schemas.microsoft.com/office/drawing/2014/chartex" xmlns:cx1="http://schemas.microsoft.com/office/drawing/2015/9/8/chartex" xmlns:mc="http://schemas.openxmlformats.org/markup-compatibility/2006" xmlns:o="urn:schemas-microsoft-com:office:office" xmlns:r="http://schemas.openxmlformats.org/officeDocument/2006/relationships" xmlns:m="http://schemas.openxmlformats.org/officeDocument/2006/math" xmlns:v="urn:schemas-microsoft-com:vml" xmlns:wp14="http://schemas.microsoft.com/office/word/2010/wordprocessingDrawing" xmlns:wp="http://schemas.openxmlformats.org/drawingml/2006/wordprocessingDrawing" xmlns:w10="urn:schemas-microsoft-com:office:word" xmlns:w="http://schemas.openxmlformats.org/wordprocessingml/2006/main" xmlns:w14="http://schemas.microsoft.com/office/word/2010/wordml" xmlns:w15="http://schemas.microsoft.com/office/word/2012/wordml" xmlns:w16se="http://schemas.microsoft.com/office/word/2015/wordml/symex" xmlns:wpg="http://schemas.microsoft.com/office/word/2010/wordprocessingGroup" xmlns:wpi="http://schemas.microsoft.com/office/word/2010/wordprocessingInk" xmlns:wne="http://schemas.microsoft.com/office/word/2006/wordml" xmlns:wps="http://schemas.microsoft.com/office/word/2010/wordprocessingShape" mc:Ignorable="w14 w15 w16se wp14">
   <w:body>
     <w:p>
       <w:pPr>
@@ -77,6 +77,7 @@
             </w:rPr>
           </w:pPr>
           <w:proofErr w:type="spellStart"/>
+          <w:proofErr w:type="gramStart"/>
           <w:r>
             <w:rPr>
               <w:rStyle w:val="TitreCar"/>
@@ -90,7 +91,15 @@
               <w:rStyle w:val="TitreCar"/>
               <w:lang w:val="en-GB"/>
             </w:rPr>
-            <w:t xml:space="preserve"> : doc </w:t>
+            <w:t xml:space="preserve"> :</w:t>
+          </w:r>
+          <w:proofErr w:type="gramEnd"/>
+          <w:r>
+            <w:rPr>
+              <w:rStyle w:val="TitreCar"/>
+              <w:lang w:val="en-GB"/>
+            </w:rPr>
+            <w:t xml:space="preserve"> doc </w:t>
           </w:r>
           <w:proofErr w:type="spellStart"/>
           <w:r>
@@ -282,6 +291,113 @@
         <w:tc>
           <w:tcPr>
             <w:tcW w:w="971" w:type="dxa"/>
+            <w:shd w:val="clear" w:color="auto" w:fill="auto"/>
+          </w:tcPr>
+          <w:p>
+            <w:pPr>
+              <w:pStyle w:val="Contenudetableau"/>
+              <w:rPr>
+                <w:lang w:val="en-GB"/>
+              </w:rPr>
+            </w:pPr>
+            <w:r>
+              <w:rPr>
+                <w:lang w:val="en-GB"/>
+              </w:rPr>
+              <w:t>1</w:t>
+            </w:r>
+          </w:p>
+        </w:tc>
+        <w:tc>
+          <w:tcPr>
+            <w:tcW w:w="1463" w:type="dxa"/>
+            <w:shd w:val="clear" w:color="auto" w:fill="auto"/>
+          </w:tcPr>
+          <w:p>
+            <w:pPr>
+              <w:pStyle w:val="Contenudetableau"/>
+              <w:rPr>
+                <w:lang w:val="en-GB"/>
+              </w:rPr>
+            </w:pPr>
+            <w:r>
+              <w:rPr>
+                <w:lang w:val="en-GB"/>
+              </w:rPr>
+              <w:t>19/02</w:t>
+            </w:r>
+            <w:r>
+              <w:rPr>
+                <w:lang w:val="en-GB"/>
+              </w:rPr>
+              <w:t>/201</w:t>
+            </w:r>
+            <w:r>
+              <w:rPr>
+                <w:lang w:val="en-GB"/>
+              </w:rPr>
+              <w:t>9</w:t>
+            </w:r>
+          </w:p>
+        </w:tc>
+        <w:tc>
+          <w:tcPr>
+            <w:tcW w:w="2835" w:type="dxa"/>
+            <w:shd w:val="clear" w:color="auto" w:fill="auto"/>
+          </w:tcPr>
+          <w:p>
+            <w:pPr>
+              <w:pStyle w:val="Contenudetableau"/>
+            </w:pPr>
+            <w:r>
+              <w:t xml:space="preserve">Thomas </w:t>
+            </w:r>
+            <w:proofErr w:type="spellStart"/>
+            <w:r>
+              <w:t>Francart</w:t>
+            </w:r>
+            <w:proofErr w:type="spellEnd"/>
+          </w:p>
+        </w:tc>
+        <w:tc>
+          <w:tcPr>
+            <w:tcW w:w="3521" w:type="dxa"/>
+            <w:shd w:val="clear" w:color="auto" w:fill="auto"/>
+          </w:tcPr>
+          <w:p>
+            <w:pPr>
+              <w:pStyle w:val="Contenudetableau"/>
+              <w:rPr>
+                <w:i/>
+                <w:lang w:val="en-GB"/>
+              </w:rPr>
+            </w:pPr>
+            <w:r>
+              <w:rPr>
+                <w:i/>
+                <w:lang w:val="en-GB"/>
+              </w:rPr>
+              <w:t xml:space="preserve">Version </w:t>
+            </w:r>
+            <w:proofErr w:type="spellStart"/>
+            <w:r>
+              <w:rPr>
+                <w:i/>
+                <w:lang w:val="en-GB"/>
+              </w:rPr>
+              <w:t>initiale</w:t>
+            </w:r>
+            <w:proofErr w:type="spellEnd"/>
+          </w:p>
+        </w:tc>
+      </w:tr>
+      <w:tr>
+        <w:trPr>
+          <w:jc w:val="center"/>
+        </w:trPr>
+        <w:tc>
+          <w:tcPr>
+            <w:tcW w:w="971" w:type="dxa"/>
             <w:tcBorders>
               <w:bottom w:val="single" w:sz="4" w:space="0" w:color="auto"/>
             </w:tcBorders>
@@ -295,10 +411,7 @@
               </w:rPr>
             </w:pPr>
             <w:r>
-              <w:rPr>
-                <w:lang w:val="en-GB"/>
-              </w:rPr>
-              <w:t>1</w:t>
+              <w:t>2</w:t>
             </w:r>
           </w:p>
         </w:tc>
@@ -318,22 +431,13 @@
               </w:rPr>
             </w:pPr>
             <w:r>
-              <w:rPr>
-                <w:lang w:val="en-GB"/>
-              </w:rPr>
-              <w:t>19/02</w:t>
-            </w:r>
-            <w:r>
-              <w:rPr>
-                <w:lang w:val="en-GB"/>
-              </w:rPr>
-              <w:t>/201</w:t>
-            </w:r>
-            <w:r>
-              <w:rPr>
-                <w:lang w:val="en-GB"/>
-              </w:rPr>
-              <w:t>9</w:t>
+              <w:t>2</w:t>
+            </w:r>
+            <w:r>
+              <w:t>5</w:t>
+            </w:r>
+            <w:r>
+              <w:t>/07/2019</w:t>
             </w:r>
           </w:p>
         </w:tc>
@@ -370,27 +474,21 @@
           <w:p>
             <w:pPr>
               <w:pStyle w:val="Contenudetableau"/>
+            </w:pPr>
+            <w:r>
+              <w:t>Ajout des prérequis Git</w:t>
+            </w:r>
+          </w:p>
+          <w:p>
+            <w:pPr>
+              <w:pStyle w:val="Contenudetableau"/>
               <w:rPr>
                 <w:i/>
-                <w:lang w:val="en-GB"/>
               </w:rPr>
             </w:pPr>
             <w:r>
-              <w:rPr>
-                <w:i/>
-                <w:lang w:val="en-GB"/>
-              </w:rPr>
-              <w:t xml:space="preserve">Version </w:t>
-            </w:r>
-            <w:proofErr w:type="spellStart"/>
-            <w:r>
-              <w:rPr>
-                <w:i/>
-                <w:lang w:val="en-GB"/>
-              </w:rPr>
-              <w:t>initiale</w:t>
-            </w:r>
-            <w:proofErr w:type="spellEnd"/>
+              <w:t>Gestion des métadonnées</w:t>
+            </w:r>
           </w:p>
         </w:tc>
       </w:tr>
@@ -398,14 +496,14 @@
     <w:p>
       <w:pPr>
         <w:rPr>
-          <w:lang w:val="en-GB"/>
-        </w:rPr>
-      </w:pPr>
-    </w:p>
-    <w:p>
-      <w:pPr>
-        <w:rPr>
-          <w:lang w:val="en-GB"/>
+          <w:lang w:val="fr-FR"/>
+        </w:rPr>
+      </w:pPr>
+    </w:p>
+    <w:p>
+      <w:pPr>
+        <w:rPr>
+          <w:lang w:val="fr-FR"/>
         </w:rPr>
         <w:sectPr>
           <w:type w:val="continuous"/>
@@ -3033,7 +3131,15 @@
         <w:pStyle w:val="Corpsdetexte"/>
       </w:pPr>
       <w:r>
-        <w:t xml:space="preserve">Le triplestore </w:t>
+        <w:t xml:space="preserve">Le </w:t>
+      </w:r>
+      <w:proofErr w:type="spellStart"/>
+      <w:r>
+        <w:t>triplestore</w:t>
+      </w:r>
+      <w:proofErr w:type="spellEnd"/>
+      <w:r>
+        <w:t xml:space="preserve"> </w:t>
       </w:r>
       <w:proofErr w:type="spellStart"/>
       <w:r>
@@ -3072,6 +3178,7 @@
         </w:numPr>
       </w:pPr>
       <w:proofErr w:type="spellStart"/>
+      <w:proofErr w:type="gramStart"/>
       <w:r>
         <w:rPr>
           <w:b/>
@@ -3085,11 +3192,17 @@
         <w:t>penarchaeo</w:t>
       </w:r>
       <w:proofErr w:type="spellEnd"/>
+      <w:proofErr w:type="gramEnd"/>
       <w:r>
         <w:t xml:space="preserve"> : </w:t>
       </w:r>
-      <w:r>
-        <w:t>repository principal contenant les donné</w:t>
+      <w:proofErr w:type="spellStart"/>
+      <w:r>
+        <w:t>repository</w:t>
+      </w:r>
+      <w:proofErr w:type="spellEnd"/>
+      <w:r>
+        <w:t xml:space="preserve"> principal contenant les donné</w:t>
       </w:r>
       <w:r>
         <w:t>es ;</w:t>
@@ -3104,15 +3217,31 @@
         </w:numPr>
       </w:pPr>
       <w:proofErr w:type="spellStart"/>
+      <w:proofErr w:type="gramStart"/>
       <w:r>
         <w:rPr>
           <w:b/>
         </w:rPr>
-        <w:t>openarchaeo-referentiels</w:t>
+        <w:t>openarchaeo</w:t>
+      </w:r>
+      <w:proofErr w:type="gramEnd"/>
+      <w:r>
+        <w:rPr>
+          <w:b/>
+        </w:rPr>
+        <w:t>-referentiels</w:t>
       </w:r>
       <w:proofErr w:type="spellEnd"/>
       <w:r>
-        <w:t> : repository contenant les données récupérées automatiquement des référentiels</w:t>
+        <w:t xml:space="preserve"> : </w:t>
+      </w:r>
+      <w:proofErr w:type="spellStart"/>
+      <w:r>
+        <w:t>repository</w:t>
+      </w:r>
+      <w:proofErr w:type="spellEnd"/>
+      <w:r>
+        <w:t xml:space="preserve"> contenant les données récupérées automatiquement des référentiels</w:t>
       </w:r>
       <w:r>
         <w:t xml:space="preserve"> (</w:t>
@@ -3143,7 +3272,15 @@
       </w:pPr>
       <w:bookmarkStart w:id="6" w:name="_Toc1470446"/>
       <w:r>
-        <w:t xml:space="preserve">Charger un jeu de données dans le triplestore </w:t>
+        <w:t xml:space="preserve">Charger un jeu de données dans le </w:t>
+      </w:r>
+      <w:proofErr w:type="spellStart"/>
+      <w:r>
+        <w:t>triplestore</w:t>
+      </w:r>
+      <w:proofErr w:type="spellEnd"/>
+      <w:r>
+        <w:t xml:space="preserve"> </w:t>
       </w:r>
       <w:proofErr w:type="spellStart"/>
       <w:r>
@@ -3169,10 +3306,18 @@
         </w:numPr>
       </w:pPr>
       <w:r>
-        <w:t xml:space="preserve">Se connecter au repository </w:t>
+        <w:t xml:space="preserve">Se connecter au </w:t>
       </w:r>
       <w:proofErr w:type="spellStart"/>
       <w:r>
+        <w:t>repository</w:t>
+      </w:r>
+      <w:proofErr w:type="spellEnd"/>
+      <w:r>
+        <w:t xml:space="preserve"> </w:t>
+      </w:r>
+      <w:proofErr w:type="spellStart"/>
+      <w:r>
         <w:rPr>
           <w:b/>
         </w:rPr>
@@ -3190,6 +3335,7 @@
       <w:r>
         <w:rPr>
           <w:noProof/>
+          <w:lang w:eastAsia="fr-FR"/>
         </w:rPr>
         <w:lastRenderedPageBreak/>
         <w:drawing>
@@ -3266,6 +3412,7 @@
       <w:r>
         <w:rPr>
           <w:noProof/>
+          <w:lang w:eastAsia="fr-FR"/>
         </w:rPr>
         <w:lastRenderedPageBreak/>
         <w:drawing>
@@ -3333,6 +3480,7 @@
       <w:r>
         <w:rPr>
           <w:noProof/>
+          <w:lang w:eastAsia="fr-FR"/>
         </w:rPr>
         <w:lastRenderedPageBreak/>
         <w:drawing>
@@ -3417,28 +3565,9 @@
           <w:lang w:val="en-GB"/>
         </w:rPr>
       </w:pPr>
-      <w:proofErr w:type="spellStart"/>
-      <w:r>
-        <w:rPr>
-          <w:lang w:val="en-GB"/>
-        </w:rPr>
-        <w:t>Sélectionner</w:t>
-      </w:r>
-      <w:proofErr w:type="spellEnd"/>
-      <w:r>
-        <w:rPr>
-          <w:lang w:val="en-GB"/>
-        </w:rPr>
-        <w:t xml:space="preserve"> </w:t>
-      </w:r>
-      <w:proofErr w:type="spellStart"/>
-      <w:r>
-        <w:rPr>
-          <w:lang w:val="en-GB"/>
-        </w:rPr>
-        <w:t>l’option</w:t>
-      </w:r>
-      <w:proofErr w:type="spellEnd"/>
+      <w:r>
+        <w:t>Sélectionner l’option</w:t>
+      </w:r>
       <w:r>
         <w:rPr>
           <w:lang w:val="en-GB"/>
@@ -3514,13 +3643,14 @@
       </w:r>
       <w:proofErr w:type="spellEnd"/>
       <w:r>
-        <w:t xml:space="preserve"> procédure </w:t>
-      </w:r>
-      <w:proofErr w:type="spellStart"/>
-      <w:r>
-        <w:t>correspondate</w:t>
-      </w:r>
-      <w:proofErr w:type="spellEnd"/>
+        <w:t xml:space="preserve"> procédure corresponda</w:t>
+      </w:r>
+      <w:r>
+        <w:t>n</w:t>
+      </w:r>
+      <w:r>
+        <w:t>te</w:t>
+      </w:r>
       <w:r>
         <w:t xml:space="preserve"> plus bas</w:t>
       </w:r>
@@ -3559,6 +3689,7 @@
       <w:r>
         <w:rPr>
           <w:noProof/>
+          <w:lang w:eastAsia="fr-FR"/>
         </w:rPr>
         <w:drawing>
           <wp:inline distT="0" distB="0" distL="0" distR="0" wp14:anchorId="170249C8" wp14:editId="4DD529DD">
@@ -3691,53 +3822,81 @@
       <w:r>
         <w:t>é</w:t>
       </w:r>
-      <w:bookmarkStart w:id="7" w:name="_GoBack"/>
+      <w:r>
+        <w:t>deration</w:t>
+      </w:r>
+      <w:proofErr w:type="spellEnd"/>
+      <w:r>
+        <w:t>,</w:t>
+      </w:r>
+      <w:r>
+        <w:t xml:space="preserve"> déclarer une nouvelle source</w:t>
+      </w:r>
+      <w:r>
+        <w:t xml:space="preserve"> (fichier </w:t>
+      </w:r>
+      <w:proofErr w:type="spellStart"/>
+      <w:r>
+        <w:t>federation</w:t>
+      </w:r>
+      <w:proofErr w:type="spellEnd"/>
+      <w:r>
+        <w:t>/</w:t>
+      </w:r>
+      <w:proofErr w:type="spellStart"/>
+      <w:r>
+        <w:t>sources.ttl</w:t>
+      </w:r>
+      <w:proofErr w:type="spellEnd"/>
+      <w:r>
+        <w:t>)</w:t>
+      </w:r>
+      <w:r>
+        <w:t>, puis</w:t>
+      </w:r>
+      <w:r>
+        <w:t xml:space="preserve"> recalculer les index de recherche </w:t>
+      </w:r>
+      <w:r>
+        <w:t xml:space="preserve">de cette fédération </w:t>
+      </w:r>
+      <w:r>
+        <w:t>(cf. procédure</w:t>
+      </w:r>
+      <w:r>
+        <w:t>s</w:t>
+      </w:r>
+      <w:r>
+        <w:t xml:space="preserve"> correspondante</w:t>
+      </w:r>
+      <w:r>
+        <w:t>s</w:t>
+      </w:r>
+      <w:r>
+        <w:t>) ;</w:t>
+      </w:r>
+    </w:p>
+    <w:p>
+      <w:pPr>
+        <w:pStyle w:val="Titre2"/>
+      </w:pPr>
+      <w:bookmarkStart w:id="7" w:name="_Toc1470447"/>
+      <w:r>
+        <w:t xml:space="preserve">Supprimer un jeu de données dans le </w:t>
+      </w:r>
+      <w:proofErr w:type="spellStart"/>
+      <w:r>
+        <w:t>triplestore</w:t>
+      </w:r>
+      <w:proofErr w:type="spellEnd"/>
+      <w:r>
+        <w:t xml:space="preserve"> </w:t>
+      </w:r>
+      <w:proofErr w:type="spellStart"/>
+      <w:r>
+        <w:t>OpenArchaeo</w:t>
+      </w:r>
       <w:bookmarkEnd w:id="7"/>
-      <w:r>
-        <w:t>deration</w:t>
-      </w:r>
-      <w:proofErr w:type="spellEnd"/>
-      <w:r>
-        <w:t>,</w:t>
-      </w:r>
-      <w:r>
-        <w:t xml:space="preserve"> déclarer une nouvelle source, puis</w:t>
-      </w:r>
-      <w:r>
-        <w:t xml:space="preserve"> recalculer les index de recherche </w:t>
-      </w:r>
-      <w:r>
-        <w:t xml:space="preserve">de cette fédération </w:t>
-      </w:r>
-      <w:r>
-        <w:t>(cf. procédure</w:t>
-      </w:r>
-      <w:r>
-        <w:t>s</w:t>
-      </w:r>
-      <w:r>
-        <w:t xml:space="preserve"> correspondante</w:t>
-      </w:r>
-      <w:r>
-        <w:t>s</w:t>
-      </w:r>
-      <w:r>
-        <w:t>) ;</w:t>
-      </w:r>
-    </w:p>
-    <w:p>
-      <w:pPr>
-        <w:pStyle w:val="Titre2"/>
-      </w:pPr>
-      <w:bookmarkStart w:id="8" w:name="_Toc1470447"/>
-      <w:r>
-        <w:t xml:space="preserve">Supprimer un jeu de données dans le triplestore </w:t>
-      </w:r>
-      <w:proofErr w:type="spellStart"/>
-      <w:r>
-        <w:t>OpenArchaeo</w:t>
-      </w:r>
-      <w:bookmarkEnd w:id="8"/>
       <w:proofErr w:type="spellEnd"/>
     </w:p>
     <w:p>
@@ -3805,6 +3964,7 @@
       <w:r>
         <w:rPr>
           <w:noProof/>
+          <w:lang w:eastAsia="fr-FR"/>
         </w:rPr>
         <w:drawing>
           <wp:inline distT="0" distB="0" distL="0" distR="0" wp14:anchorId="05B3E392" wp14:editId="612E1B2C">
@@ -3847,12 +4007,12 @@
       <w:pPr>
         <w:pStyle w:val="Titre2"/>
       </w:pPr>
-      <w:bookmarkStart w:id="9" w:name="_Toc1470448"/>
+      <w:bookmarkStart w:id="8" w:name="_Toc1470448"/>
       <w:r>
         <w:lastRenderedPageBreak/>
         <w:t>Recharger une nouvelle version d’un jeu de données</w:t>
       </w:r>
-      <w:bookmarkEnd w:id="9"/>
+      <w:bookmarkEnd w:id="8"/>
     </w:p>
     <w:p>
       <w:pPr>
@@ -3873,14 +4033,19 @@
           <w:numId w:val="26"/>
         </w:numPr>
       </w:pPr>
-      <w:r>
-        <w:t>de supprimer l’ancienne version, puis de recharger la nouvelle version dans le même graphe nommé</w:t>
+      <w:proofErr w:type="gramStart"/>
+      <w:r>
+        <w:t>de</w:t>
+      </w:r>
+      <w:proofErr w:type="gramEnd"/>
+      <w:r>
+        <w:t xml:space="preserve"> supprimer l’ancienne version, puis de recharger la nouvelle version dans le même graphe nommé</w:t>
       </w:r>
       <w:r>
         <w:t>. Cf les 2 autres procédures ci-dessus</w:t>
       </w:r>
       <w:r>
-        <w:t>.</w:t>
+        <w:t>,</w:t>
       </w:r>
     </w:p>
     <w:p>
@@ -3891,19 +4056,25 @@
           <w:numId w:val="26"/>
         </w:numPr>
       </w:pPr>
-      <w:r>
-        <w:t>De recalculer les index de la source </w:t>
-      </w:r>
-      <w:r>
-        <w:t xml:space="preserve">(cf. procédure </w:t>
-      </w:r>
-      <w:proofErr w:type="spellStart"/>
-      <w:r>
-        <w:t>correspondate</w:t>
-      </w:r>
-      <w:proofErr w:type="spellEnd"/>
-      <w:r>
-        <w:t>)</w:t>
+      <w:proofErr w:type="gramStart"/>
+      <w:r>
+        <w:t>d</w:t>
+      </w:r>
+      <w:r>
+        <w:t>e</w:t>
+      </w:r>
+      <w:proofErr w:type="gramEnd"/>
+      <w:r>
+        <w:t xml:space="preserve"> recalculer les index de la source </w:t>
+      </w:r>
+      <w:r>
+        <w:t>(cf. procédure corresponda</w:t>
+      </w:r>
+      <w:r>
+        <w:t>n</w:t>
+      </w:r>
+      <w:r>
+        <w:t>te)</w:t>
       </w:r>
       <w:r>
         <w:t>;</w:t>
@@ -3913,21 +4084,21 @@
       <w:pPr>
         <w:pStyle w:val="Titre1"/>
       </w:pPr>
-      <w:bookmarkStart w:id="10" w:name="_Toc1470449"/>
+      <w:bookmarkStart w:id="9" w:name="_Toc1470449"/>
       <w:r>
         <w:t>Configuration de la fédération et de l’explorateur</w:t>
       </w:r>
+      <w:bookmarkEnd w:id="9"/>
+    </w:p>
+    <w:p>
+      <w:pPr>
+        <w:pStyle w:val="Titre2"/>
+      </w:pPr>
+      <w:bookmarkStart w:id="10" w:name="_Toc1470450"/>
+      <w:r>
+        <w:t>Principe général pour modifier les fichiers de configuration</w:t>
+      </w:r>
       <w:bookmarkEnd w:id="10"/>
-    </w:p>
-    <w:p>
-      <w:pPr>
-        <w:pStyle w:val="Titre2"/>
-      </w:pPr>
-      <w:bookmarkStart w:id="11" w:name="_Toc1470450"/>
-      <w:r>
-        <w:t>Principe général pour modifier les fichiers de configuration</w:t>
-      </w:r>
-      <w:bookmarkEnd w:id="11"/>
     </w:p>
     <w:p>
       <w:pPr>
@@ -4196,11 +4367,19 @@
           <w:rFonts w:ascii="Consolas" w:hAnsi="Consolas"/>
         </w:rPr>
       </w:pPr>
-      <w:r>
-        <w:rPr>
-          <w:rFonts w:ascii="Consolas" w:hAnsi="Consolas"/>
-        </w:rPr>
-        <w:t xml:space="preserve">git </w:t>
+      <w:proofErr w:type="gramStart"/>
+      <w:r>
+        <w:rPr>
+          <w:rFonts w:ascii="Consolas" w:hAnsi="Consolas"/>
+        </w:rPr>
+        <w:t>git</w:t>
+      </w:r>
+      <w:proofErr w:type="gramEnd"/>
+      <w:r>
+        <w:rPr>
+          <w:rFonts w:ascii="Consolas" w:hAnsi="Consolas"/>
+        </w:rPr>
+        <w:t xml:space="preserve"> </w:t>
       </w:r>
       <w:proofErr w:type="spellStart"/>
       <w:r>
@@ -4229,6 +4408,7 @@
           <w:rFonts w:ascii="Consolas" w:hAnsi="Consolas"/>
         </w:rPr>
       </w:pPr>
+      <w:proofErr w:type="gramStart"/>
       <w:r>
         <w:rPr>
           <w:rFonts w:ascii="Consolas" w:hAnsi="Consolas"/>
@@ -4239,7 +4419,14 @@
         <w:rPr>
           <w:rFonts w:ascii="Consolas" w:hAnsi="Consolas"/>
         </w:rPr>
-        <w:t xml:space="preserve">it </w:t>
+        <w:t>it</w:t>
+      </w:r>
+      <w:proofErr w:type="gramEnd"/>
+      <w:r>
+        <w:rPr>
+          <w:rFonts w:ascii="Consolas" w:hAnsi="Consolas"/>
+        </w:rPr>
+        <w:t xml:space="preserve"> </w:t>
       </w:r>
       <w:r>
         <w:rPr>
@@ -4273,6 +4460,7 @@
           <w:rFonts w:ascii="Consolas" w:hAnsi="Consolas"/>
         </w:rPr>
       </w:pPr>
+      <w:proofErr w:type="gramStart"/>
       <w:r>
         <w:rPr>
           <w:rFonts w:ascii="Consolas" w:hAnsi="Consolas"/>
@@ -4283,7 +4471,14 @@
         <w:rPr>
           <w:rFonts w:ascii="Consolas" w:hAnsi="Consolas"/>
         </w:rPr>
-        <w:t>it push</w:t>
+        <w:t>it</w:t>
+      </w:r>
+      <w:proofErr w:type="gramEnd"/>
+      <w:r>
+        <w:rPr>
+          <w:rFonts w:ascii="Consolas" w:hAnsi="Consolas"/>
+        </w:rPr>
+        <w:t xml:space="preserve"> push</w:t>
       </w:r>
     </w:p>
     <w:p>
@@ -4405,13 +4600,23 @@
           <w:u w:val="none"/>
         </w:rPr>
       </w:pPr>
+      <w:proofErr w:type="gramStart"/>
       <w:r>
         <w:rPr>
           <w:rStyle w:val="Lienhypertexte"/>
           <w:color w:val="auto"/>
           <w:u w:val="none"/>
         </w:rPr>
-        <w:t>le même mot de passe que ci-dessus ;</w:t>
+        <w:t>le</w:t>
+      </w:r>
+      <w:proofErr w:type="gramEnd"/>
+      <w:r>
+        <w:rPr>
+          <w:rStyle w:val="Lienhypertexte"/>
+          <w:color w:val="auto"/>
+          <w:u w:val="none"/>
+        </w:rPr>
+        <w:t xml:space="preserve"> même mot de passe que ci-dessus ;</w:t>
       </w:r>
     </w:p>
     <w:p>
@@ -4508,11 +4713,11 @@
       <w:pPr>
         <w:pStyle w:val="Titre2"/>
       </w:pPr>
-      <w:bookmarkStart w:id="12" w:name="_Toc1470451"/>
+      <w:bookmarkStart w:id="11" w:name="_Toc1470451"/>
       <w:r>
         <w:t>Structure des répertoires de configuration</w:t>
       </w:r>
-      <w:bookmarkEnd w:id="12"/>
+      <w:bookmarkEnd w:id="11"/>
     </w:p>
     <w:p>
       <w:pPr>
@@ -4531,10 +4736,12 @@
         </w:numPr>
       </w:pPr>
       <w:proofErr w:type="spellStart"/>
+      <w:proofErr w:type="gramStart"/>
       <w:r>
         <w:t>openarchaeo</w:t>
       </w:r>
       <w:proofErr w:type="spellEnd"/>
+      <w:proofErr w:type="gramEnd"/>
       <w:r>
         <w:t>-config</w:t>
       </w:r>
@@ -4574,12 +4781,14 @@
           <w:b/>
         </w:rPr>
       </w:pPr>
+      <w:proofErr w:type="gramStart"/>
       <w:r>
         <w:rPr>
           <w:b/>
         </w:rPr>
         <w:t>explorateur</w:t>
       </w:r>
+      <w:proofErr w:type="gramEnd"/>
       <w:r>
         <w:rPr>
           <w:b/>
@@ -4596,6 +4805,7 @@
         </w:numPr>
       </w:pPr>
       <w:proofErr w:type="spellStart"/>
+      <w:proofErr w:type="gramStart"/>
       <w:r>
         <w:rPr>
           <w:b/>
@@ -4603,6 +4813,7 @@
         <w:t>config.properties</w:t>
       </w:r>
       <w:proofErr w:type="spellEnd"/>
+      <w:proofErr w:type="gramEnd"/>
       <w:r>
         <w:t> : configuration générale de l’application « explorateur », contenant en particulier les URLs d’appels à la fédération. Il n’est pas nécessaire de modifier ce fichier ;</w:t>
       </w:r>
@@ -4647,9 +4858,17 @@
         <w:rPr>
           <w:b/>
         </w:rPr>
-        <w:t>legalnotice_fr.htlml</w:t>
+        <w:t>legalnotice_</w:t>
+      </w:r>
+      <w:proofErr w:type="gramStart"/>
+      <w:r>
+        <w:rPr>
+          <w:b/>
+        </w:rPr>
+        <w:t>fr.htlml</w:t>
       </w:r>
       <w:proofErr w:type="spellEnd"/>
+      <w:proofErr w:type="gramEnd"/>
       <w:r>
         <w:t xml:space="preserve"> : contenus HTML anglais et françai</w:t>
       </w:r>
@@ -4702,11 +4921,19 @@
         </w:numPr>
       </w:pPr>
       <w:proofErr w:type="spellStart"/>
+      <w:proofErr w:type="gramStart"/>
       <w:r>
         <w:rPr>
           <w:b/>
         </w:rPr>
-        <w:t>spec-search.json</w:t>
+        <w:t>spec</w:t>
+      </w:r>
+      <w:proofErr w:type="gramEnd"/>
+      <w:r>
+        <w:rPr>
+          <w:b/>
+        </w:rPr>
+        <w:t>-search.json</w:t>
       </w:r>
       <w:proofErr w:type="spellEnd"/>
       <w:r>
@@ -4736,6 +4963,7 @@
         </w:rPr>
       </w:pPr>
       <w:proofErr w:type="spellStart"/>
+      <w:proofErr w:type="gramStart"/>
       <w:r>
         <w:rPr>
           <w:b/>
@@ -4743,6 +4971,7 @@
         <w:t>federation</w:t>
       </w:r>
       <w:proofErr w:type="spellEnd"/>
+      <w:proofErr w:type="gramEnd"/>
       <w:r>
         <w:rPr>
           <w:b/>
@@ -4759,6 +4988,7 @@
         </w:numPr>
       </w:pPr>
       <w:proofErr w:type="spellStart"/>
+      <w:proofErr w:type="gramStart"/>
       <w:r>
         <w:rPr>
           <w:b/>
@@ -4766,6 +4996,7 @@
         <w:t>config.properties</w:t>
       </w:r>
       <w:proofErr w:type="spellEnd"/>
+      <w:proofErr w:type="gramEnd"/>
       <w:r>
         <w:t> : configuration générale de l’application de fédération ;</w:t>
       </w:r>
@@ -4779,6 +5010,7 @@
         </w:numPr>
       </w:pPr>
       <w:proofErr w:type="spellStart"/>
+      <w:proofErr w:type="gramStart"/>
       <w:r>
         <w:rPr>
           <w:b/>
@@ -4786,6 +5018,7 @@
         <w:t>periodo.jsonld</w:t>
       </w:r>
       <w:proofErr w:type="spellEnd"/>
+      <w:proofErr w:type="gramEnd"/>
       <w:r>
         <w:t xml:space="preserve"> : fichier contenant les périodes de </w:t>
       </w:r>
@@ -4815,11 +5048,19 @@
         </w:numPr>
       </w:pPr>
       <w:proofErr w:type="spellStart"/>
+      <w:proofErr w:type="gramStart"/>
       <w:r>
         <w:rPr>
           <w:b/>
         </w:rPr>
-        <w:t>query_examples.json</w:t>
+        <w:t>query</w:t>
+      </w:r>
+      <w:proofErr w:type="gramEnd"/>
+      <w:r>
+        <w:rPr>
+          <w:b/>
+        </w:rPr>
+        <w:t>_examples.json</w:t>
       </w:r>
       <w:proofErr w:type="spellEnd"/>
       <w:r>
@@ -4838,11 +5079,19 @@
         </w:numPr>
       </w:pPr>
       <w:proofErr w:type="spellStart"/>
+      <w:proofErr w:type="gramStart"/>
       <w:r>
         <w:rPr>
           <w:b/>
         </w:rPr>
-        <w:t>query_expansion.json</w:t>
+        <w:t>query</w:t>
+      </w:r>
+      <w:proofErr w:type="gramEnd"/>
+      <w:r>
+        <w:rPr>
+          <w:b/>
+        </w:rPr>
+        <w:t>_expansion.json</w:t>
       </w:r>
       <w:proofErr w:type="spellEnd"/>
       <w:r>
@@ -4899,7 +5148,7 @@
       <w:pPr>
         <w:pStyle w:val="Titre1"/>
       </w:pPr>
-      <w:bookmarkStart w:id="13" w:name="_Toc1470452"/>
+      <w:bookmarkStart w:id="12" w:name="_Toc1470452"/>
       <w:r>
         <w:t>Administr</w:t>
       </w:r>
@@ -4913,18 +5162,18 @@
       <w:r>
         <w:t>OpenArchaeo</w:t>
       </w:r>
+      <w:bookmarkEnd w:id="12"/>
+      <w:proofErr w:type="spellEnd"/>
+    </w:p>
+    <w:p>
+      <w:pPr>
+        <w:pStyle w:val="Titre2"/>
+      </w:pPr>
+      <w:bookmarkStart w:id="13" w:name="_Toc1470453"/>
+      <w:r>
+        <w:t>Réindexer les données d’une source</w:t>
+      </w:r>
       <w:bookmarkEnd w:id="13"/>
-      <w:proofErr w:type="spellEnd"/>
-    </w:p>
-    <w:p>
-      <w:pPr>
-        <w:pStyle w:val="Titre2"/>
-      </w:pPr>
-      <w:bookmarkStart w:id="14" w:name="_Toc1470453"/>
-      <w:r>
-        <w:t>Réindexer les données d’une source</w:t>
-      </w:r>
-      <w:bookmarkEnd w:id="14"/>
     </w:p>
     <w:p>
       <w:pPr>
@@ -5041,6 +5290,7 @@
       <w:r>
         <w:rPr>
           <w:noProof/>
+          <w:lang w:eastAsia="fr-FR"/>
         </w:rPr>
         <w:lastRenderedPageBreak/>
         <w:drawing>
@@ -5096,11 +5346,11 @@
       <w:pPr>
         <w:pStyle w:val="Titre2"/>
       </w:pPr>
-      <w:bookmarkStart w:id="15" w:name="_Toc1470454"/>
+      <w:bookmarkStart w:id="14" w:name="_Toc1470454"/>
       <w:r>
         <w:t>Ajouter une source dans la fédération</w:t>
       </w:r>
-      <w:bookmarkEnd w:id="15"/>
+      <w:bookmarkEnd w:id="14"/>
     </w:p>
     <w:p>
       <w:pPr>
@@ -5197,6 +5447,7 @@
         <w:t xml:space="preserve">        </w:t>
       </w:r>
       <w:proofErr w:type="spellStart"/>
+      <w:proofErr w:type="gramStart"/>
       <w:r>
         <w:rPr>
           <w:rFonts w:ascii="Consolas" w:hAnsi="Consolas"/>
@@ -5204,7 +5455,17 @@
           <w:szCs w:val="20"/>
           <w:lang w:val="en-GB"/>
         </w:rPr>
-        <w:t>sd:namedGraph</w:t>
+        <w:t>sd:</w:t>
+      </w:r>
+      <w:proofErr w:type="gramEnd"/>
+      <w:r>
+        <w:rPr>
+          <w:rFonts w:ascii="Consolas" w:hAnsi="Consolas"/>
+          <w:sz w:val="20"/>
+          <w:szCs w:val="20"/>
+          <w:lang w:val="en-GB"/>
+        </w:rPr>
+        <w:t>namedGraph</w:t>
       </w:r>
       <w:proofErr w:type="spellEnd"/>
       <w:r>
@@ -5237,7 +5498,27 @@
           <w:szCs w:val="20"/>
           <w:lang w:val="en-GB"/>
         </w:rPr>
-        <w:t xml:space="preserve">            a </w:t>
+        <w:t xml:space="preserve">            </w:t>
+      </w:r>
+      <w:proofErr w:type="gramStart"/>
+      <w:r>
+        <w:rPr>
+          <w:rFonts w:ascii="Consolas" w:hAnsi="Consolas"/>
+          <w:sz w:val="20"/>
+          <w:szCs w:val="20"/>
+          <w:lang w:val="en-GB"/>
+        </w:rPr>
+        <w:t>a</w:t>
+      </w:r>
+      <w:proofErr w:type="gramEnd"/>
+      <w:r>
+        <w:rPr>
+          <w:rFonts w:ascii="Consolas" w:hAnsi="Consolas"/>
+          <w:sz w:val="20"/>
+          <w:szCs w:val="20"/>
+          <w:lang w:val="en-GB"/>
+        </w:rPr>
+        <w:t xml:space="preserve"> </w:t>
       </w:r>
       <w:proofErr w:type="spellStart"/>
       <w:r>
@@ -5280,7 +5561,27 @@
           <w:szCs w:val="20"/>
           <w:lang w:val="en-GB"/>
         </w:rPr>
-        <w:t xml:space="preserve">            # source IRI</w:t>
+        <w:t xml:space="preserve">            # </w:t>
+      </w:r>
+      <w:proofErr w:type="gramStart"/>
+      <w:r>
+        <w:rPr>
+          <w:rFonts w:ascii="Consolas" w:hAnsi="Consolas"/>
+          <w:sz w:val="20"/>
+          <w:szCs w:val="20"/>
+          <w:lang w:val="en-GB"/>
+        </w:rPr>
+        <w:t>source</w:t>
+      </w:r>
+      <w:proofErr w:type="gramEnd"/>
+      <w:r>
+        <w:rPr>
+          <w:rFonts w:ascii="Consolas" w:hAnsi="Consolas"/>
+          <w:sz w:val="20"/>
+          <w:szCs w:val="20"/>
+          <w:lang w:val="en-GB"/>
+        </w:rPr>
+        <w:t xml:space="preserve"> IRI</w:t>
       </w:r>
     </w:p>
     <w:p>
@@ -5306,6 +5607,7 @@
         <w:t xml:space="preserve">            </w:t>
       </w:r>
       <w:proofErr w:type="spellStart"/>
+      <w:proofErr w:type="gramStart"/>
       <w:r>
         <w:rPr>
           <w:rFonts w:ascii="Consolas" w:hAnsi="Consolas"/>
@@ -5313,7 +5615,17 @@
           <w:szCs w:val="20"/>
           <w:lang w:val="en-GB"/>
         </w:rPr>
-        <w:t>sd:name</w:t>
+        <w:t>sd:</w:t>
+      </w:r>
+      <w:proofErr w:type="gramEnd"/>
+      <w:r>
+        <w:rPr>
+          <w:rFonts w:ascii="Consolas" w:hAnsi="Consolas"/>
+          <w:sz w:val="20"/>
+          <w:szCs w:val="20"/>
+          <w:lang w:val="en-GB"/>
+        </w:rPr>
+        <w:t>name</w:t>
       </w:r>
       <w:proofErr w:type="spellEnd"/>
       <w:r>
@@ -5346,7 +5658,27 @@
           <w:szCs w:val="20"/>
           <w:lang w:val="en-GB"/>
         </w:rPr>
-        <w:t xml:space="preserve">            # source labels</w:t>
+        <w:t xml:space="preserve">            # </w:t>
+      </w:r>
+      <w:proofErr w:type="gramStart"/>
+      <w:r>
+        <w:rPr>
+          <w:rFonts w:ascii="Consolas" w:hAnsi="Consolas"/>
+          <w:sz w:val="20"/>
+          <w:szCs w:val="20"/>
+          <w:lang w:val="en-GB"/>
+        </w:rPr>
+        <w:t>source</w:t>
+      </w:r>
+      <w:proofErr w:type="gramEnd"/>
+      <w:r>
+        <w:rPr>
+          <w:rFonts w:ascii="Consolas" w:hAnsi="Consolas"/>
+          <w:sz w:val="20"/>
+          <w:szCs w:val="20"/>
+          <w:lang w:val="en-GB"/>
+        </w:rPr>
+        <w:t xml:space="preserve"> labels</w:t>
       </w:r>
     </w:p>
     <w:p>
@@ -5372,6 +5704,7 @@
         <w:t xml:space="preserve">            </w:t>
       </w:r>
       <w:proofErr w:type="spellStart"/>
+      <w:proofErr w:type="gramStart"/>
       <w:r>
         <w:rPr>
           <w:rFonts w:ascii="Consolas" w:hAnsi="Consolas"/>
@@ -5379,7 +5712,17 @@
           <w:szCs w:val="20"/>
           <w:lang w:val="en-GB"/>
         </w:rPr>
-        <w:t>dcterms:title</w:t>
+        <w:t>dcterms:</w:t>
+      </w:r>
+      <w:proofErr w:type="gramEnd"/>
+      <w:r>
+        <w:rPr>
+          <w:rFonts w:ascii="Consolas" w:hAnsi="Consolas"/>
+          <w:sz w:val="20"/>
+          <w:szCs w:val="20"/>
+          <w:lang w:val="en-GB"/>
+        </w:rPr>
+        <w:t>title</w:t>
       </w:r>
       <w:proofErr w:type="spellEnd"/>
       <w:r>
@@ -5432,7 +5775,27 @@
           <w:szCs w:val="20"/>
           <w:lang w:val="en-GB"/>
         </w:rPr>
-        <w:t xml:space="preserve">            # source endpoint and graph</w:t>
+        <w:t xml:space="preserve">            # </w:t>
+      </w:r>
+      <w:proofErr w:type="gramStart"/>
+      <w:r>
+        <w:rPr>
+          <w:rFonts w:ascii="Consolas" w:hAnsi="Consolas"/>
+          <w:sz w:val="20"/>
+          <w:szCs w:val="20"/>
+          <w:lang w:val="en-GB"/>
+        </w:rPr>
+        <w:t>source</w:t>
+      </w:r>
+      <w:proofErr w:type="gramEnd"/>
+      <w:r>
+        <w:rPr>
+          <w:rFonts w:ascii="Consolas" w:hAnsi="Consolas"/>
+          <w:sz w:val="20"/>
+          <w:szCs w:val="20"/>
+          <w:lang w:val="en-GB"/>
+        </w:rPr>
+        <w:t xml:space="preserve"> endpoint and graph</w:t>
       </w:r>
     </w:p>
     <w:p>
@@ -5458,6 +5821,7 @@
         <w:t xml:space="preserve">            </w:t>
       </w:r>
       <w:proofErr w:type="spellStart"/>
+      <w:proofErr w:type="gramStart"/>
       <w:r>
         <w:rPr>
           <w:rFonts w:ascii="Consolas" w:hAnsi="Consolas"/>
@@ -5465,7 +5829,17 @@
           <w:szCs w:val="20"/>
           <w:lang w:val="en-GB"/>
         </w:rPr>
-        <w:t>void:sparqlEndpoint</w:t>
+        <w:t>void:</w:t>
+      </w:r>
+      <w:proofErr w:type="gramEnd"/>
+      <w:r>
+        <w:rPr>
+          <w:rFonts w:ascii="Consolas" w:hAnsi="Consolas"/>
+          <w:sz w:val="20"/>
+          <w:szCs w:val="20"/>
+          <w:lang w:val="en-GB"/>
+        </w:rPr>
+        <w:t>sparqlEndpoint</w:t>
       </w:r>
       <w:proofErr w:type="spellEnd"/>
       <w:r>
@@ -5501,6 +5875,7 @@
         <w:t xml:space="preserve">            </w:t>
       </w:r>
       <w:proofErr w:type="spellStart"/>
+      <w:proofErr w:type="gramStart"/>
       <w:r>
         <w:rPr>
           <w:rFonts w:ascii="Consolas" w:hAnsi="Consolas"/>
@@ -5508,7 +5883,17 @@
           <w:szCs w:val="20"/>
           <w:lang w:val="en-GB"/>
         </w:rPr>
-        <w:t>fed-config:sparqlGraph</w:t>
+        <w:t>fed-config:</w:t>
+      </w:r>
+      <w:proofErr w:type="gramEnd"/>
+      <w:r>
+        <w:rPr>
+          <w:rFonts w:ascii="Consolas" w:hAnsi="Consolas"/>
+          <w:sz w:val="20"/>
+          <w:szCs w:val="20"/>
+          <w:lang w:val="en-GB"/>
+        </w:rPr>
+        <w:t>sparqlGraph</w:t>
       </w:r>
       <w:proofErr w:type="spellEnd"/>
       <w:r>
@@ -5577,12 +5962,21 @@
         </w:numPr>
       </w:pPr>
       <w:proofErr w:type="spellStart"/>
+      <w:proofErr w:type="gramStart"/>
       <w:r>
         <w:rPr>
           <w:rFonts w:ascii="Consolas" w:hAnsi="Consolas"/>
           <w:shd w:val="clear" w:color="auto" w:fill="D9D9D9" w:themeFill="background1" w:themeFillShade="D9"/>
         </w:rPr>
-        <w:t>sd:name</w:t>
+        <w:t>sd</w:t>
+      </w:r>
+      <w:proofErr w:type="gramEnd"/>
+      <w:r>
+        <w:rPr>
+          <w:rFonts w:ascii="Consolas" w:hAnsi="Consolas"/>
+          <w:shd w:val="clear" w:color="auto" w:fill="D9D9D9" w:themeFill="background1" w:themeFillShade="D9"/>
+        </w:rPr>
+        <w:t>:name</w:t>
       </w:r>
       <w:proofErr w:type="spellEnd"/>
       <w:r>
@@ -5598,6 +5992,7 @@
         </w:numPr>
       </w:pPr>
       <w:proofErr w:type="spellStart"/>
+      <w:proofErr w:type="gramStart"/>
       <w:r>
         <w:rPr>
           <w:rFonts w:ascii="Consolas" w:hAnsi="Consolas"/>
@@ -5606,6 +6001,7 @@
         <w:t>dcterms:title</w:t>
       </w:r>
       <w:proofErr w:type="spellEnd"/>
+      <w:proofErr w:type="gramEnd"/>
       <w:r>
         <w:t xml:space="preserve"> et toutes les autres métadonnées </w:t>
       </w:r>
@@ -5648,7 +6044,15 @@
       </w:r>
       <w:proofErr w:type="spellEnd"/>
       <w:r>
-        <w:t xml:space="preserve"> : l’URL du point d’accès SPARQL des données de cette source ; pour le triplestore </w:t>
+        <w:t xml:space="preserve"> : l’URL du point d’accès SPARQL des données de cette source ; pour le </w:t>
+      </w:r>
+      <w:proofErr w:type="spellStart"/>
+      <w:r>
+        <w:t>triplestore</w:t>
+      </w:r>
+      <w:proofErr w:type="spellEnd"/>
+      <w:r>
+        <w:t xml:space="preserve"> </w:t>
       </w:r>
       <w:proofErr w:type="spellStart"/>
       <w:r>
@@ -5679,12 +6083,21 @@
         </w:numPr>
       </w:pPr>
       <w:proofErr w:type="spellStart"/>
+      <w:proofErr w:type="gramStart"/>
       <w:r>
         <w:rPr>
           <w:rFonts w:ascii="Consolas" w:hAnsi="Consolas"/>
           <w:shd w:val="clear" w:color="auto" w:fill="D9D9D9" w:themeFill="background1" w:themeFillShade="D9"/>
         </w:rPr>
-        <w:t>fed-config:sparqlGraph</w:t>
+        <w:t>fed</w:t>
+      </w:r>
+      <w:proofErr w:type="gramEnd"/>
+      <w:r>
+        <w:rPr>
+          <w:rFonts w:ascii="Consolas" w:hAnsi="Consolas"/>
+          <w:shd w:val="clear" w:color="auto" w:fill="D9D9D9" w:themeFill="background1" w:themeFillShade="D9"/>
+        </w:rPr>
+        <w:t>-config:sparqlGraph</w:t>
       </w:r>
       <w:proofErr w:type="spellEnd"/>
       <w:r>
@@ -5697,13 +6110,27 @@
         <w:rPr>
           <w:b/>
         </w:rPr>
-        <w:t xml:space="preserve">Dans le cas du triplestore </w:t>
+        <w:t xml:space="preserve">Dans le cas du </w:t>
       </w:r>
       <w:proofErr w:type="spellStart"/>
       <w:r>
         <w:rPr>
           <w:b/>
         </w:rPr>
+        <w:t>triplestore</w:t>
+      </w:r>
+      <w:proofErr w:type="spellEnd"/>
+      <w:r>
+        <w:rPr>
+          <w:b/>
+        </w:rPr>
+        <w:t xml:space="preserve"> </w:t>
+      </w:r>
+      <w:proofErr w:type="spellStart"/>
+      <w:r>
+        <w:rPr>
+          <w:b/>
+        </w:rPr>
         <w:t>OpenArchaeo</w:t>
       </w:r>
       <w:proofErr w:type="spellEnd"/>
@@ -5711,7 +6138,19 @@
         <w:rPr>
           <w:b/>
         </w:rPr>
-        <w:t>, il faut indiquer ici le graphe nommé dans lequel on été enregistré les données dans le triplestore</w:t>
+        <w:t>, il faut indiquer ici le graphe nommé dans lequel on</w:t>
+      </w:r>
+      <w:r>
+        <w:rPr>
+          <w:b/>
+        </w:rPr>
+        <w:t>t</w:t>
+      </w:r>
+      <w:r>
+        <w:rPr>
+          <w:b/>
+        </w:rPr>
+        <w:t xml:space="preserve"> été enregistré les données dans le triplestore</w:t>
       </w:r>
       <w:r>
         <w:t> ;</w:t>
@@ -5758,7 +6197,12 @@
         </w:numPr>
       </w:pPr>
       <w:r>
-        <w:t>Tester une interrogation SPARQL sur cette nouvelle source ;</w:t>
+        <w:t>Tester une interrogation SPARQL su</w:t>
+      </w:r>
+      <w:bookmarkStart w:id="15" w:name="_GoBack"/>
+      <w:bookmarkEnd w:id="15"/>
+      <w:r>
+        <w:t>r cette nouvelle source ;</w:t>
       </w:r>
     </w:p>
     <w:p>
@@ -6026,6 +6470,7 @@
         <w:t>"</w:t>
       </w:r>
       <w:proofErr w:type="spellStart"/>
+      <w:proofErr w:type="gramStart"/>
       <w:r>
         <w:rPr>
           <w:rFonts w:ascii="Consolas" w:hAnsi="Consolas"/>
@@ -6036,6 +6481,7 @@
         <w:t>en</w:t>
       </w:r>
       <w:proofErr w:type="spellEnd"/>
+      <w:proofErr w:type="gramEnd"/>
       <w:r>
         <w:rPr>
           <w:rFonts w:ascii="Consolas" w:hAnsi="Consolas"/>
@@ -6123,7 +6569,27 @@
           <w:lang w:val="en-GB"/>
         </w:rPr>
         <w:tab/>
-        <w:t>"query": [</w:t>
+        <w:t>"</w:t>
+      </w:r>
+      <w:proofErr w:type="gramStart"/>
+      <w:r>
+        <w:rPr>
+          <w:rFonts w:ascii="Consolas" w:hAnsi="Consolas"/>
+          <w:sz w:val="16"/>
+          <w:szCs w:val="16"/>
+          <w:lang w:val="en-GB"/>
+        </w:rPr>
+        <w:t>query</w:t>
+      </w:r>
+      <w:proofErr w:type="gramEnd"/>
+      <w:r>
+        <w:rPr>
+          <w:rFonts w:ascii="Consolas" w:hAnsi="Consolas"/>
+          <w:sz w:val="16"/>
+          <w:szCs w:val="16"/>
+          <w:lang w:val="en-GB"/>
+        </w:rPr>
+        <w:t>": [</w:t>
       </w:r>
     </w:p>
     <w:p>
@@ -6703,7 +7169,27 @@
           <w:lang w:val="en-GB"/>
         </w:rPr>
         <w:tab/>
-        <w:t>"SELECT  ?site ?nom",</w:t>
+        <w:t>"</w:t>
+      </w:r>
+      <w:proofErr w:type="gramStart"/>
+      <w:r>
+        <w:rPr>
+          <w:rFonts w:ascii="Consolas" w:hAnsi="Consolas"/>
+          <w:sz w:val="16"/>
+          <w:szCs w:val="16"/>
+          <w:lang w:val="en-GB"/>
+        </w:rPr>
+        <w:t>SELECT  ?</w:t>
+      </w:r>
+      <w:proofErr w:type="gramEnd"/>
+      <w:r>
+        <w:rPr>
+          <w:rFonts w:ascii="Consolas" w:hAnsi="Consolas"/>
+          <w:sz w:val="16"/>
+          <w:szCs w:val="16"/>
+          <w:lang w:val="en-GB"/>
+        </w:rPr>
+        <w:t>site ?nom",</w:t>
       </w:r>
     </w:p>
     <w:p>
@@ -6872,6 +7358,7 @@
         </w:rPr>
         <w:tab/>
       </w:r>
+      <w:proofErr w:type="gramStart"/>
       <w:r>
         <w:rPr>
           <w:rFonts w:ascii="Consolas" w:hAnsi="Consolas"/>
@@ -6879,7 +7366,17 @@
           <w:szCs w:val="16"/>
           <w:lang w:val="en-GB"/>
         </w:rPr>
-        <w:t>"  ?site a crm:E27_Site .",</w:t>
+        <w:t>"  ?</w:t>
+      </w:r>
+      <w:proofErr w:type="gramEnd"/>
+      <w:r>
+        <w:rPr>
+          <w:rFonts w:ascii="Consolas" w:hAnsi="Consolas"/>
+          <w:sz w:val="16"/>
+          <w:szCs w:val="16"/>
+          <w:lang w:val="en-GB"/>
+        </w:rPr>
+        <w:t>site a crm:E27_Site .",</w:t>
       </w:r>
     </w:p>
     <w:p>
@@ -6921,13 +7418,23 @@
         </w:rPr>
         <w:tab/>
       </w:r>
+      <w:proofErr w:type="gramStart"/>
       <w:r>
         <w:rPr>
           <w:rFonts w:ascii="Consolas" w:hAnsi="Consolas"/>
           <w:sz w:val="16"/>
           <w:szCs w:val="16"/>
         </w:rPr>
-        <w:t>"  # AERBA n'a pour l'instant pas les libellés",</w:t>
+        <w:t>"  #</w:t>
+      </w:r>
+      <w:proofErr w:type="gramEnd"/>
+      <w:r>
+        <w:rPr>
+          <w:rFonts w:ascii="Consolas" w:hAnsi="Consolas"/>
+          <w:sz w:val="16"/>
+          <w:szCs w:val="16"/>
+        </w:rPr>
+        <w:t xml:space="preserve"> AERBA n'a pour l'instant pas les libellés",</w:t>
       </w:r>
     </w:p>
     <w:p>
@@ -6965,7 +7472,24 @@
           <w:szCs w:val="16"/>
         </w:rPr>
         <w:tab/>
-        <w:t>"  OPTIONAL { ",</w:t>
+      </w:r>
+      <w:proofErr w:type="gramStart"/>
+      <w:r>
+        <w:rPr>
+          <w:rFonts w:ascii="Consolas" w:hAnsi="Consolas"/>
+          <w:sz w:val="16"/>
+          <w:szCs w:val="16"/>
+        </w:rPr>
+        <w:t>"  OPTIONAL</w:t>
+      </w:r>
+      <w:proofErr w:type="gramEnd"/>
+      <w:r>
+        <w:rPr>
+          <w:rFonts w:ascii="Consolas" w:hAnsi="Consolas"/>
+          <w:sz w:val="16"/>
+          <w:szCs w:val="16"/>
+        </w:rPr>
+        <w:t xml:space="preserve"> { ",</w:t>
       </w:r>
     </w:p>
     <w:p>
@@ -7003,7 +7527,25 @@
           <w:szCs w:val="16"/>
         </w:rPr>
         <w:tab/>
-        <w:t xml:space="preserve">"    ?site </w:t>
+        <w:t xml:space="preserve">"   </w:t>
+      </w:r>
+      <w:proofErr w:type="gramStart"/>
+      <w:r>
+        <w:rPr>
+          <w:rFonts w:ascii="Consolas" w:hAnsi="Consolas"/>
+          <w:sz w:val="16"/>
+          <w:szCs w:val="16"/>
+        </w:rPr>
+        <w:t xml:space="preserve"> ?site</w:t>
+      </w:r>
+      <w:proofErr w:type="gramEnd"/>
+      <w:r>
+        <w:rPr>
+          <w:rFonts w:ascii="Consolas" w:hAnsi="Consolas"/>
+          <w:sz w:val="16"/>
+          <w:szCs w:val="16"/>
+        </w:rPr>
+        <w:t xml:space="preserve"> </w:t>
       </w:r>
       <w:proofErr w:type="spellStart"/>
       <w:r>
@@ -7234,7 +7776,21 @@
           <w:lang w:val="fr-FR"/>
         </w:rPr>
         <w:lastRenderedPageBreak/>
-        <w:t>ATTENTION si le bloc est le dernier de la liste, la virgule finale (après la « } » fermante) ne doit pas être incluse ;</w:t>
+        <w:t xml:space="preserve">ATTENTION si le bloc est le dernier de la liste, la virgule finale (après la </w:t>
+      </w:r>
+      <w:proofErr w:type="gramStart"/>
+      <w:r>
+        <w:rPr>
+          <w:lang w:val="fr-FR"/>
+        </w:rPr>
+        <w:t>« }</w:t>
+      </w:r>
+      <w:proofErr w:type="gramEnd"/>
+      <w:r>
+        <w:rPr>
+          <w:lang w:val="fr-FR"/>
+        </w:rPr>
+        <w:t> » fermante) ne doit pas être incluse ;</w:t>
       </w:r>
     </w:p>
     <w:p>
@@ -7715,8 +8271,13 @@
           <w:numId w:val="16"/>
         </w:numPr>
       </w:pPr>
-      <w:r>
-        <w:t xml:space="preserve">le repository Git est dans </w:t>
+      <w:proofErr w:type="gramStart"/>
+      <w:r>
+        <w:t>le</w:t>
+      </w:r>
+      <w:proofErr w:type="gramEnd"/>
+      <w:r>
+        <w:t xml:space="preserve"> repository Git est dans </w:t>
       </w:r>
       <w:r>
         <w:rPr>
@@ -7753,11 +8314,19 @@
           <w:lang w:val="fr-FR"/>
         </w:rPr>
       </w:pPr>
+      <w:proofErr w:type="gramStart"/>
       <w:r>
         <w:rPr>
           <w:lang w:val="fr-FR"/>
         </w:rPr>
-        <w:t xml:space="preserve">les fichiers de config effectivement utilisés par l’application sont dans </w:t>
+        <w:t>les</w:t>
+      </w:r>
+      <w:proofErr w:type="gramEnd"/>
+      <w:r>
+        <w:rPr>
+          <w:lang w:val="fr-FR"/>
+        </w:rPr>
+        <w:t xml:space="preserve"> fichiers de config effectivement utilisés par l’application sont dans </w:t>
       </w:r>
       <w:r>
         <w:rPr>
@@ -7807,7 +8376,21 @@
         <w:rPr>
           <w:lang w:val="fr-FR"/>
         </w:rPr>
-        <w:t xml:space="preserve"> (le repository est dupliqué dans ce répertoire à chaque modification).</w:t>
+        <w:t xml:space="preserve"> (le </w:t>
+      </w:r>
+      <w:proofErr w:type="spellStart"/>
+      <w:r>
+        <w:rPr>
+          <w:lang w:val="fr-FR"/>
+        </w:rPr>
+        <w:t>repository</w:t>
+      </w:r>
+      <w:proofErr w:type="spellEnd"/>
+      <w:r>
+        <w:rPr>
+          <w:lang w:val="fr-FR"/>
+        </w:rPr>
+        <w:t xml:space="preserve"> est dupliqué dans ce répertoire à chaque modification).</w:t>
       </w:r>
     </w:p>
     <w:p>
@@ -7930,6 +8513,7 @@
         </w:rPr>
       </w:pPr>
       <w:proofErr w:type="spellStart"/>
+      <w:proofErr w:type="gramStart"/>
       <w:r>
         <w:rPr>
           <w:rFonts w:ascii="Consolas" w:hAnsi="Consolas"/>
@@ -7938,6 +8522,7 @@
         <w:t>ssh</w:t>
       </w:r>
       <w:proofErr w:type="spellEnd"/>
+      <w:proofErr w:type="gramEnd"/>
       <w:r>
         <w:rPr>
           <w:rFonts w:ascii="Consolas" w:hAnsi="Consolas"/>
@@ -7966,6 +8551,7 @@
         </w:rPr>
       </w:pPr>
       <w:proofErr w:type="spellStart"/>
+      <w:proofErr w:type="gramStart"/>
       <w:r>
         <w:rPr>
           <w:rFonts w:ascii="Consolas" w:hAnsi="Consolas"/>
@@ -7974,6 +8560,7 @@
         <w:t>sudo</w:t>
       </w:r>
       <w:proofErr w:type="spellEnd"/>
+      <w:proofErr w:type="gramEnd"/>
       <w:r>
         <w:rPr>
           <w:rFonts w:ascii="Consolas" w:hAnsi="Consolas"/>
@@ -8007,12 +8594,21 @@
           <w:lang w:val="en-GB"/>
         </w:rPr>
       </w:pPr>
-      <w:r>
-        <w:rPr>
-          <w:rFonts w:ascii="Consolas" w:hAnsi="Consolas"/>
-          <w:lang w:val="en-GB"/>
-        </w:rPr>
-        <w:t>service tomcat8 restart</w:t>
+      <w:proofErr w:type="gramStart"/>
+      <w:r>
+        <w:rPr>
+          <w:rFonts w:ascii="Consolas" w:hAnsi="Consolas"/>
+          <w:lang w:val="en-GB"/>
+        </w:rPr>
+        <w:t>service</w:t>
+      </w:r>
+      <w:proofErr w:type="gramEnd"/>
+      <w:r>
+        <w:rPr>
+          <w:rFonts w:ascii="Consolas" w:hAnsi="Consolas"/>
+          <w:lang w:val="en-GB"/>
+        </w:rPr>
+        <w:t xml:space="preserve"> tomcat8 restart</w:t>
       </w:r>
     </w:p>
     <w:p>
@@ -8111,7 +8707,7 @@
 </file>
 
 <file path=word/endnotes.xml><?xml version="1.0" encoding="utf-8"?>
-<w:endnotes xmlns:wpc="http://schemas.microsoft.com/office/word/2010/wordprocessingCanvas" xmlns:cx="http://schemas.microsoft.com/office/drawing/2014/chartex" xmlns:cx1="http://schemas.microsoft.com/office/drawing/2015/9/8/chartex" xmlns:cx2="http://schemas.microsoft.com/office/drawing/2015/10/21/chartex" xmlns:cx3="http://schemas.microsoft.com/office/drawing/2016/5/9/chartex" xmlns:cx4="http://schemas.microsoft.com/office/drawing/2016/5/10/chartex" xmlns:cx5="http://schemas.microsoft.com/office/drawing/2016/5/11/chartex" xmlns:cx6="http://schemas.microsoft.com/office/drawing/2016/5/12/chartex" xmlns:cx7="http://schemas.microsoft.com/office/drawing/2016/5/13/chartex" xmlns:cx8="http://schemas.microsoft.com/office/drawing/2016/5/14/chartex" xmlns:mc="http://schemas.openxmlformats.org/markup-compatibility/2006" xmlns:aink="http://schemas.microsoft.com/office/drawing/2016/ink" xmlns:am3d="http://schemas.microsoft.com/office/drawing/2017/model3d" xmlns:o="urn:schemas-microsoft-com:office:office" xmlns:r="http://schemas.openxmlformats.org/officeDocument/2006/relationships" xmlns:m="http://schemas.openxmlformats.org/officeDocument/2006/math" xmlns:v="urn:schemas-microsoft-com:vml" xmlns:wp14="http://schemas.microsoft.com/office/word/2010/wordprocessingDrawing" xmlns:wp="http://schemas.openxmlformats.org/drawingml/2006/wordprocessingDrawing" xmlns:w10="urn:schemas-microsoft-com:office:word" xmlns:w="http://schemas.openxmlformats.org/wordprocessingml/2006/main" xmlns:w14="http://schemas.microsoft.com/office/word/2010/wordml" xmlns:w15="http://schemas.microsoft.com/office/word/2012/wordml" xmlns:w16cid="http://schemas.microsoft.com/office/word/2016/wordml/cid" xmlns:w16se="http://schemas.microsoft.com/office/word/2015/wordml/symex" xmlns:wpg="http://schemas.microsoft.com/office/word/2010/wordprocessingGroup" xmlns:wpi="http://schemas.microsoft.com/office/word/2010/wordprocessingInk" xmlns:wne="http://schemas.microsoft.com/office/word/2006/wordml" xmlns:wps="http://schemas.microsoft.com/office/word/2010/wordprocessingShape" mc:Ignorable="w14 w15 w16se w16cid wp14">
+<w:endnotes xmlns:wpc="http://schemas.microsoft.com/office/word/2010/wordprocessingCanvas" xmlns:cx="http://schemas.microsoft.com/office/drawing/2014/chartex" xmlns:cx1="http://schemas.microsoft.com/office/drawing/2015/9/8/chartex" xmlns:mc="http://schemas.openxmlformats.org/markup-compatibility/2006" xmlns:o="urn:schemas-microsoft-com:office:office" xmlns:r="http://schemas.openxmlformats.org/officeDocument/2006/relationships" xmlns:m="http://schemas.openxmlformats.org/officeDocument/2006/math" xmlns:v="urn:schemas-microsoft-com:vml" xmlns:wp14="http://schemas.microsoft.com/office/word/2010/wordprocessingDrawing" xmlns:wp="http://schemas.openxmlformats.org/drawingml/2006/wordprocessingDrawing" xmlns:w10="urn:schemas-microsoft-com:office:word" xmlns:w="http://schemas.openxmlformats.org/wordprocessingml/2006/main" xmlns:w14="http://schemas.microsoft.com/office/word/2010/wordml" xmlns:w15="http://schemas.microsoft.com/office/word/2012/wordml" xmlns:w16se="http://schemas.microsoft.com/office/word/2015/wordml/symex" xmlns:wpg="http://schemas.microsoft.com/office/word/2010/wordprocessingGroup" xmlns:wpi="http://schemas.microsoft.com/office/word/2010/wordprocessingInk" xmlns:wne="http://schemas.microsoft.com/office/word/2006/wordml" xmlns:wps="http://schemas.microsoft.com/office/word/2010/wordprocessingShape" mc:Ignorable="w14 w15 w16se wp14">
   <w:endnote w:type="separator" w:id="-1">
     <w:p>
       <w:r>
@@ -8130,7 +8726,7 @@
 </file>
 
 <file path=word/footer1.xml><?xml version="1.0" encoding="utf-8"?>
-<w:ftr xmlns:wpc="http://schemas.microsoft.com/office/word/2010/wordprocessingCanvas" xmlns:cx="http://schemas.microsoft.com/office/drawing/2014/chartex" xmlns:cx1="http://schemas.microsoft.com/office/drawing/2015/9/8/chartex" xmlns:cx2="http://schemas.microsoft.com/office/drawing/2015/10/21/chartex" xmlns:cx3="http://schemas.microsoft.com/office/drawing/2016/5/9/chartex" xmlns:cx4="http://schemas.microsoft.com/office/drawing/2016/5/10/chartex" xmlns:cx5="http://schemas.microsoft.com/office/drawing/2016/5/11/chartex" xmlns:cx6="http://schemas.microsoft.com/office/drawing/2016/5/12/chartex" xmlns:cx7="http://schemas.microsoft.com/office/drawing/2016/5/13/chartex" xmlns:cx8="http://schemas.microsoft.com/office/drawing/2016/5/14/chartex" xmlns:mc="http://schemas.openxmlformats.org/markup-compatibility/2006" xmlns:aink="http://schemas.microsoft.com/office/drawing/2016/ink" xmlns:am3d="http://schemas.microsoft.com/office/drawing/2017/model3d" xmlns:o="urn:schemas-microsoft-com:office:office" xmlns:r="http://schemas.openxmlformats.org/officeDocument/2006/relationships" xmlns:m="http://schemas.openxmlformats.org/officeDocument/2006/math" xmlns:v="urn:schemas-microsoft-com:vml" xmlns:wp14="http://schemas.microsoft.com/office/word/2010/wordprocessingDrawing" xmlns:wp="http://schemas.openxmlformats.org/drawingml/2006/wordprocessingDrawing" xmlns:w10="urn:schemas-microsoft-com:office:word" xmlns:w="http://schemas.openxmlformats.org/wordprocessingml/2006/main" xmlns:w14="http://schemas.microsoft.com/office/word/2010/wordml" xmlns:w15="http://schemas.microsoft.com/office/word/2012/wordml" xmlns:w16cid="http://schemas.microsoft.com/office/word/2016/wordml/cid" xmlns:w16se="http://schemas.microsoft.com/office/word/2015/wordml/symex" xmlns:wpg="http://schemas.microsoft.com/office/word/2010/wordprocessingGroup" xmlns:wpi="http://schemas.microsoft.com/office/word/2010/wordprocessingInk" xmlns:wne="http://schemas.microsoft.com/office/word/2006/wordml" xmlns:wps="http://schemas.microsoft.com/office/word/2010/wordprocessingShape" mc:Ignorable="w14 w15 w16se w16cid wp14">
+<w:ftr xmlns:wpc="http://schemas.microsoft.com/office/word/2010/wordprocessingCanvas" xmlns:cx="http://schemas.microsoft.com/office/drawing/2014/chartex" xmlns:cx1="http://schemas.microsoft.com/office/drawing/2015/9/8/chartex" xmlns:mc="http://schemas.openxmlformats.org/markup-compatibility/2006" xmlns:o="urn:schemas-microsoft-com:office:office" xmlns:r="http://schemas.openxmlformats.org/officeDocument/2006/relationships" xmlns:m="http://schemas.openxmlformats.org/officeDocument/2006/math" xmlns:v="urn:schemas-microsoft-com:vml" xmlns:wp14="http://schemas.microsoft.com/office/word/2010/wordprocessingDrawing" xmlns:wp="http://schemas.openxmlformats.org/drawingml/2006/wordprocessingDrawing" xmlns:w10="urn:schemas-microsoft-com:office:word" xmlns:w="http://schemas.openxmlformats.org/wordprocessingml/2006/main" xmlns:w14="http://schemas.microsoft.com/office/word/2010/wordml" xmlns:w15="http://schemas.microsoft.com/office/word/2012/wordml" xmlns:w16se="http://schemas.microsoft.com/office/word/2015/wordml/symex" xmlns:wpg="http://schemas.microsoft.com/office/word/2010/wordprocessingGroup" xmlns:wpi="http://schemas.microsoft.com/office/word/2010/wordprocessingInk" xmlns:wne="http://schemas.microsoft.com/office/word/2006/wordml" xmlns:wps="http://schemas.microsoft.com/office/word/2010/wordprocessingShape" mc:Ignorable="w14 w15 w16se wp14">
   <w:sdt>
     <w:sdtPr>
       <w:rPr>
@@ -8152,6 +8748,7 @@
           <w:pStyle w:val="Pieddepage"/>
         </w:pPr>
         <w:proofErr w:type="spellStart"/>
+        <w:proofErr w:type="gramStart"/>
         <w:r>
           <w:rPr>
             <w:bCs/>
@@ -8165,7 +8762,15 @@
             <w:bCs/>
             <w:lang w:val="en-GB"/>
           </w:rPr>
-          <w:t xml:space="preserve"> : doc </w:t>
+          <w:t xml:space="preserve"> :</w:t>
+        </w:r>
+        <w:proofErr w:type="gramEnd"/>
+        <w:r>
+          <w:rPr>
+            <w:bCs/>
+            <w:lang w:val="en-GB"/>
+          </w:rPr>
+          <w:t xml:space="preserve"> doc </w:t>
         </w:r>
         <w:proofErr w:type="spellStart"/>
         <w:r>
@@ -8183,7 +8788,7 @@
 </file>
 
 <file path=word/footnotes.xml><?xml version="1.0" encoding="utf-8"?>
-<w:footnotes xmlns:wpc="http://schemas.microsoft.com/office/word/2010/wordprocessingCanvas" xmlns:cx="http://schemas.microsoft.com/office/drawing/2014/chartex" xmlns:cx1="http://schemas.microsoft.com/office/drawing/2015/9/8/chartex" xmlns:cx2="http://schemas.microsoft.com/office/drawing/2015/10/21/chartex" xmlns:cx3="http://schemas.microsoft.com/office/drawing/2016/5/9/chartex" xmlns:cx4="http://schemas.microsoft.com/office/drawing/2016/5/10/chartex" xmlns:cx5="http://schemas.microsoft.com/office/drawing/2016/5/11/chartex" xmlns:cx6="http://schemas.microsoft.com/office/drawing/2016/5/12/chartex" xmlns:cx7="http://schemas.microsoft.com/office/drawing/2016/5/13/chartex" xmlns:cx8="http://schemas.microsoft.com/office/drawing/2016/5/14/chartex" xmlns:mc="http://schemas.openxmlformats.org/markup-compatibility/2006" xmlns:aink="http://schemas.microsoft.com/office/drawing/2016/ink" xmlns:am3d="http://schemas.microsoft.com/office/drawing/2017/model3d" xmlns:o="urn:schemas-microsoft-com:office:office" xmlns:r="http://schemas.openxmlformats.org/officeDocument/2006/relationships" xmlns:m="http://schemas.openxmlformats.org/officeDocument/2006/math" xmlns:v="urn:schemas-microsoft-com:vml" xmlns:wp14="http://schemas.microsoft.com/office/word/2010/wordprocessingDrawing" xmlns:wp="http://schemas.openxmlformats.org/drawingml/2006/wordprocessingDrawing" xmlns:w10="urn:schemas-microsoft-com:office:word" xmlns:w="http://schemas.openxmlformats.org/wordprocessingml/2006/main" xmlns:w14="http://schemas.microsoft.com/office/word/2010/wordml" xmlns:w15="http://schemas.microsoft.com/office/word/2012/wordml" xmlns:w16cid="http://schemas.microsoft.com/office/word/2016/wordml/cid" xmlns:w16se="http://schemas.microsoft.com/office/word/2015/wordml/symex" xmlns:wpg="http://schemas.microsoft.com/office/word/2010/wordprocessingGroup" xmlns:wpi="http://schemas.microsoft.com/office/word/2010/wordprocessingInk" xmlns:wne="http://schemas.microsoft.com/office/word/2006/wordml" xmlns:wps="http://schemas.microsoft.com/office/word/2010/wordprocessingShape" mc:Ignorable="w14 w15 w16se w16cid wp14">
+<w:footnotes xmlns:wpc="http://schemas.microsoft.com/office/word/2010/wordprocessingCanvas" xmlns:cx="http://schemas.microsoft.com/office/drawing/2014/chartex" xmlns:cx1="http://schemas.microsoft.com/office/drawing/2015/9/8/chartex" xmlns:mc="http://schemas.openxmlformats.org/markup-compatibility/2006" xmlns:o="urn:schemas-microsoft-com:office:office" xmlns:r="http://schemas.openxmlformats.org/officeDocument/2006/relationships" xmlns:m="http://schemas.openxmlformats.org/officeDocument/2006/math" xmlns:v="urn:schemas-microsoft-com:vml" xmlns:wp14="http://schemas.microsoft.com/office/word/2010/wordprocessingDrawing" xmlns:wp="http://schemas.openxmlformats.org/drawingml/2006/wordprocessingDrawing" xmlns:w10="urn:schemas-microsoft-com:office:word" xmlns:w="http://schemas.openxmlformats.org/wordprocessingml/2006/main" xmlns:w14="http://schemas.microsoft.com/office/word/2010/wordml" xmlns:w15="http://schemas.microsoft.com/office/word/2012/wordml" xmlns:w16se="http://schemas.microsoft.com/office/word/2015/wordml/symex" xmlns:wpg="http://schemas.microsoft.com/office/word/2010/wordprocessingGroup" xmlns:wpi="http://schemas.microsoft.com/office/word/2010/wordprocessingInk" xmlns:wne="http://schemas.microsoft.com/office/word/2006/wordml" xmlns:wps="http://schemas.microsoft.com/office/word/2010/wordprocessingShape" mc:Ignorable="w14 w15 w16se wp14">
   <w:footnote w:type="separator" w:id="-1">
     <w:p>
       <w:r>
@@ -8202,7 +8807,7 @@
 </file>
 
 <file path=word/numbering.xml><?xml version="1.0" encoding="utf-8"?>
-<w:numbering xmlns:wpc="http://schemas.microsoft.com/office/word/2010/wordprocessingCanvas" xmlns:cx="http://schemas.microsoft.com/office/drawing/2014/chartex" xmlns:cx1="http://schemas.microsoft.com/office/drawing/2015/9/8/chartex" xmlns:cx2="http://schemas.microsoft.com/office/drawing/2015/10/21/chartex" xmlns:cx3="http://schemas.microsoft.com/office/drawing/2016/5/9/chartex" xmlns:cx4="http://schemas.microsoft.com/office/drawing/2016/5/10/chartex" xmlns:cx5="http://schemas.microsoft.com/office/drawing/2016/5/11/chartex" xmlns:cx6="http://schemas.microsoft.com/office/drawing/2016/5/12/chartex" xmlns:cx7="http://schemas.microsoft.com/office/drawing/2016/5/13/chartex" xmlns:cx8="http://schemas.microsoft.com/office/drawing/2016/5/14/chartex" xmlns:mc="http://schemas.openxmlformats.org/markup-compatibility/2006" xmlns:aink="http://schemas.microsoft.com/office/drawing/2016/ink" xmlns:am3d="http://schemas.microsoft.com/office/drawing/2017/model3d" xmlns:o="urn:schemas-microsoft-com:office:office" xmlns:r="http://schemas.openxmlformats.org/officeDocument/2006/relationships" xmlns:m="http://schemas.openxmlformats.org/officeDocument/2006/math" xmlns:v="urn:schemas-microsoft-com:vml" xmlns:wp14="http://schemas.microsoft.com/office/word/2010/wordprocessingDrawing" xmlns:wp="http://schemas.openxmlformats.org/drawingml/2006/wordprocessingDrawing" xmlns:w10="urn:schemas-microsoft-com:office:word" xmlns:w="http://schemas.openxmlformats.org/wordprocessingml/2006/main" xmlns:w14="http://schemas.microsoft.com/office/word/2010/wordml" xmlns:w15="http://schemas.microsoft.com/office/word/2012/wordml" xmlns:w16cid="http://schemas.microsoft.com/office/word/2016/wordml/cid" xmlns:w16se="http://schemas.microsoft.com/office/word/2015/wordml/symex" xmlns:wpg="http://schemas.microsoft.com/office/word/2010/wordprocessingGroup" xmlns:wpi="http://schemas.microsoft.com/office/word/2010/wordprocessingInk" xmlns:wne="http://schemas.microsoft.com/office/word/2006/wordml" xmlns:wps="http://schemas.microsoft.com/office/word/2010/wordprocessingShape" mc:Ignorable="w14 w15 w16se w16cid wp14">
+<w:numbering xmlns:wpc="http://schemas.microsoft.com/office/word/2010/wordprocessingCanvas" xmlns:cx="http://schemas.microsoft.com/office/drawing/2014/chartex" xmlns:cx1="http://schemas.microsoft.com/office/drawing/2015/9/8/chartex" xmlns:mc="http://schemas.openxmlformats.org/markup-compatibility/2006" xmlns:o="urn:schemas-microsoft-com:office:office" xmlns:r="http://schemas.openxmlformats.org/officeDocument/2006/relationships" xmlns:m="http://schemas.openxmlformats.org/officeDocument/2006/math" xmlns:v="urn:schemas-microsoft-com:vml" xmlns:wp14="http://schemas.microsoft.com/office/word/2010/wordprocessingDrawing" xmlns:wp="http://schemas.openxmlformats.org/drawingml/2006/wordprocessingDrawing" xmlns:w10="urn:schemas-microsoft-com:office:word" xmlns:w="http://schemas.openxmlformats.org/wordprocessingml/2006/main" xmlns:w14="http://schemas.microsoft.com/office/word/2010/wordml" xmlns:w15="http://schemas.microsoft.com/office/word/2012/wordml" xmlns:w16se="http://schemas.microsoft.com/office/word/2015/wordml/symex" xmlns:wpg="http://schemas.microsoft.com/office/word/2010/wordprocessingGroup" xmlns:wpi="http://schemas.microsoft.com/office/word/2010/wordprocessingInk" xmlns:wne="http://schemas.microsoft.com/office/word/2006/wordml" xmlns:wps="http://schemas.microsoft.com/office/word/2010/wordprocessingShape" mc:Ignorable="w14 w15 w16se wp14">
   <w:abstractNum w:abstractNumId="0" w15:restartNumberingAfterBreak="0">
     <w:nsid w:val="00000003"/>
     <w:multiLevelType w:val="singleLevel"/>
@@ -11248,7 +11853,7 @@
 </file>
 
 <file path=word/styles.xml><?xml version="1.0" encoding="utf-8"?>
-<w:styles xmlns:mc="http://schemas.openxmlformats.org/markup-compatibility/2006" xmlns:r="http://schemas.openxmlformats.org/officeDocument/2006/relationships" xmlns:w="http://schemas.openxmlformats.org/wordprocessingml/2006/main" xmlns:w14="http://schemas.microsoft.com/office/word/2010/wordml" xmlns:w15="http://schemas.microsoft.com/office/word/2012/wordml" xmlns:w16cid="http://schemas.microsoft.com/office/word/2016/wordml/cid" xmlns:w16se="http://schemas.microsoft.com/office/word/2015/wordml/symex" mc:Ignorable="w14 w15 w16se w16cid">
+<w:styles xmlns:mc="http://schemas.openxmlformats.org/markup-compatibility/2006" xmlns:r="http://schemas.openxmlformats.org/officeDocument/2006/relationships" xmlns:w="http://schemas.openxmlformats.org/wordprocessingml/2006/main" xmlns:w14="http://schemas.microsoft.com/office/word/2010/wordml" xmlns:w15="http://schemas.microsoft.com/office/word/2012/wordml" xmlns:w16se="http://schemas.microsoft.com/office/word/2015/wordml/symex" mc:Ignorable="w14 w15 w16se">
   <w:docDefaults>
     <w:rPrDefault>
       <w:rPr>
@@ -11264,7 +11869,7 @@
       </w:pPr>
     </w:pPrDefault>
   </w:docDefaults>
-  <w:latentStyles w:defLockedState="0" w:defUIPriority="99" w:defSemiHidden="0" w:defUnhideWhenUsed="0" w:defQFormat="0" w:count="376">
+  <w:latentStyles w:defLockedState="0" w:defUIPriority="99" w:defSemiHidden="0" w:defUnhideWhenUsed="0" w:defQFormat="0" w:count="371">
     <w:lsdException w:name="Normal" w:uiPriority="0" w:qFormat="1"/>
     <w:lsdException w:name="heading 1" w:uiPriority="9" w:qFormat="1"/>
     <w:lsdException w:name="heading 2" w:semiHidden="1" w:uiPriority="0" w:unhideWhenUsed="1" w:qFormat="1"/>
@@ -11636,11 +12241,6 @@
     <w:lsdException w:name="List Table 5 Dark Accent 6" w:uiPriority="50"/>
     <w:lsdException w:name="List Table 6 Colorful Accent 6" w:uiPriority="51"/>
     <w:lsdException w:name="List Table 7 Colorful Accent 6" w:uiPriority="52"/>
-    <w:lsdException w:name="Mention" w:semiHidden="1" w:unhideWhenUsed="1"/>
-    <w:lsdException w:name="Smart Hyperlink" w:semiHidden="1" w:unhideWhenUsed="1"/>
-    <w:lsdException w:name="Hashtag" w:semiHidden="1" w:unhideWhenUsed="1"/>
-    <w:lsdException w:name="Unresolved Mention" w:semiHidden="1" w:unhideWhenUsed="1"/>
-    <w:lsdException w:name="Smart Link" w:semiHidden="1" w:unhideWhenUsed="1"/>
   </w:latentStyles>
   <w:style w:type="paragraph" w:default="1" w:styleId="Normal">
     <w:name w:val="Normal"/>
@@ -12711,7 +13311,7 @@
       <w:lang w:val="fr-FR" w:eastAsia="fr-FR"/>
     </w:rPr>
   </w:style>
-  <w:style w:type="character" w:styleId="Mentionnonrsolue">
+  <w:style w:type="character" w:customStyle="1" w:styleId="UnresolvedMention">
     <w:name w:val="Unresolved Mention"/>
     <w:basedOn w:val="Policepardfaut"/>
     <w:uiPriority w:val="99"/>
@@ -12727,7 +13327,7 @@
 </file>
 
 <file path=word/glossary/document.xml><?xml version="1.0" encoding="utf-8"?>
-<w:glossaryDocument xmlns:wpc="http://schemas.microsoft.com/office/word/2010/wordprocessingCanvas" xmlns:cx="http://schemas.microsoft.com/office/drawing/2014/chartex" xmlns:cx1="http://schemas.microsoft.com/office/drawing/2015/9/8/chartex" xmlns:cx2="http://schemas.microsoft.com/office/drawing/2015/10/21/chartex" xmlns:cx3="http://schemas.microsoft.com/office/drawing/2016/5/9/chartex" xmlns:cx4="http://schemas.microsoft.com/office/drawing/2016/5/10/chartex" xmlns:cx5="http://schemas.microsoft.com/office/drawing/2016/5/11/chartex" xmlns:cx6="http://schemas.microsoft.com/office/drawing/2016/5/12/chartex" xmlns:cx7="http://schemas.microsoft.com/office/drawing/2016/5/13/chartex" xmlns:cx8="http://schemas.microsoft.com/office/drawing/2016/5/14/chartex" xmlns:mc="http://schemas.openxmlformats.org/markup-compatibility/2006" xmlns:aink="http://schemas.microsoft.com/office/drawing/2016/ink" xmlns:am3d="http://schemas.microsoft.com/office/drawing/2017/model3d" xmlns:o="urn:schemas-microsoft-com:office:office" xmlns:r="http://schemas.openxmlformats.org/officeDocument/2006/relationships" xmlns:m="http://schemas.openxmlformats.org/officeDocument/2006/math" xmlns:v="urn:schemas-microsoft-com:vml" xmlns:wp14="http://schemas.microsoft.com/office/word/2010/wordprocessingDrawing" xmlns:wp="http://schemas.openxmlformats.org/drawingml/2006/wordprocessingDrawing" xmlns:w10="urn:schemas-microsoft-com:office:word" xmlns:w="http://schemas.openxmlformats.org/wordprocessingml/2006/main" xmlns:w14="http://schemas.microsoft.com/office/word/2010/wordml" xmlns:w15="http://schemas.microsoft.com/office/word/2012/wordml" xmlns:w16cid="http://schemas.microsoft.com/office/word/2016/wordml/cid" xmlns:w16se="http://schemas.microsoft.com/office/word/2015/wordml/symex" xmlns:wpg="http://schemas.microsoft.com/office/word/2010/wordprocessingGroup" xmlns:wpi="http://schemas.microsoft.com/office/word/2010/wordprocessingInk" xmlns:wne="http://schemas.microsoft.com/office/word/2006/wordml" xmlns:wps="http://schemas.microsoft.com/office/word/2010/wordprocessingShape" mc:Ignorable="w14 w15 w16se w16cid wp14">
+<w:glossaryDocument xmlns:wpc="http://schemas.microsoft.com/office/word/2010/wordprocessingCanvas" xmlns:cx="http://schemas.microsoft.com/office/drawing/2014/chartex" xmlns:cx1="http://schemas.microsoft.com/office/drawing/2015/9/8/chartex" xmlns:mc="http://schemas.openxmlformats.org/markup-compatibility/2006" xmlns:o="urn:schemas-microsoft-com:office:office" xmlns:r="http://schemas.openxmlformats.org/officeDocument/2006/relationships" xmlns:m="http://schemas.openxmlformats.org/officeDocument/2006/math" xmlns:v="urn:schemas-microsoft-com:vml" xmlns:wp14="http://schemas.microsoft.com/office/word/2010/wordprocessingDrawing" xmlns:wp="http://schemas.openxmlformats.org/drawingml/2006/wordprocessingDrawing" xmlns:w10="urn:schemas-microsoft-com:office:word" xmlns:w="http://schemas.openxmlformats.org/wordprocessingml/2006/main" xmlns:w14="http://schemas.microsoft.com/office/word/2010/wordml" xmlns:w15="http://schemas.microsoft.com/office/word/2012/wordml" xmlns:w16se="http://schemas.microsoft.com/office/word/2015/wordml/symex" xmlns:wpg="http://schemas.microsoft.com/office/word/2010/wordprocessingGroup" xmlns:wpi="http://schemas.microsoft.com/office/word/2010/wordprocessingInk" xmlns:wne="http://schemas.microsoft.com/office/word/2006/wordml" xmlns:wps="http://schemas.microsoft.com/office/word/2010/wordprocessingShape" mc:Ignorable="w14 w15 w16se wp14">
   <w:docParts>
     <w:docPart>
       <w:docPartPr>
@@ -12786,7 +13386,7 @@
 </file>
 
 <file path=word/glossary/fontTable.xml><?xml version="1.0" encoding="utf-8"?>
-<w:fonts xmlns:mc="http://schemas.openxmlformats.org/markup-compatibility/2006" xmlns:r="http://schemas.openxmlformats.org/officeDocument/2006/relationships" xmlns:w="http://schemas.openxmlformats.org/wordprocessingml/2006/main" xmlns:w14="http://schemas.microsoft.com/office/word/2010/wordml" xmlns:w15="http://schemas.microsoft.com/office/word/2012/wordml" xmlns:w16cid="http://schemas.microsoft.com/office/word/2016/wordml/cid" xmlns:w16se="http://schemas.microsoft.com/office/word/2015/wordml/symex" mc:Ignorable="w14 w15 w16se w16cid">
+<w:fonts xmlns:mc="http://schemas.openxmlformats.org/markup-compatibility/2006" xmlns:r="http://schemas.openxmlformats.org/officeDocument/2006/relationships" xmlns:w="http://schemas.openxmlformats.org/wordprocessingml/2006/main" xmlns:w14="http://schemas.microsoft.com/office/word/2010/wordml" xmlns:w15="http://schemas.microsoft.com/office/word/2012/wordml" xmlns:w16se="http://schemas.microsoft.com/office/word/2015/wordml/symex" mc:Ignorable="w14 w15 w16se">
   <w:font w:name="Symbol">
     <w:panose1 w:val="05050102010706020507"/>
     <w:charset w:val="02"/>
@@ -12799,14 +13399,14 @@
     <w:charset w:val="00"/>
     <w:family w:val="roman"/>
     <w:pitch w:val="variable"/>
-    <w:sig w:usb0="E0002EFF" w:usb1="C000785B" w:usb2="00000009" w:usb3="00000000" w:csb0="000001FF" w:csb1="00000000"/>
+    <w:sig w:usb0="E0002AFF" w:usb1="C0007841" w:usb2="00000009" w:usb3="00000000" w:csb0="000001FF" w:csb1="00000000"/>
   </w:font>
   <w:font w:name="Courier New">
     <w:panose1 w:val="02070309020205020404"/>
     <w:charset w:val="00"/>
     <w:family w:val="modern"/>
     <w:pitch w:val="fixed"/>
-    <w:sig w:usb0="E0002EFF" w:usb1="C0007843" w:usb2="00000009" w:usb3="00000000" w:csb0="000001FF" w:csb1="00000000"/>
+    <w:sig w:usb0="E0002AFF" w:usb1="C0007843" w:usb2="00000009" w:usb3="00000000" w:csb0="000001FF" w:csb1="00000000"/>
   </w:font>
   <w:font w:name="Wingdings">
     <w:panose1 w:val="05000000000000000000"/>
@@ -12820,7 +13420,7 @@
     <w:charset w:val="00"/>
     <w:family w:val="swiss"/>
     <w:pitch w:val="variable"/>
-    <w:sig w:usb0="E0002AFF" w:usb1="C000247B" w:usb2="00000009" w:usb3="00000000" w:csb0="000001FF" w:csb1="00000000"/>
+    <w:sig w:usb0="E00002FF" w:usb1="4000ACFF" w:usb2="00000001" w:usb3="00000000" w:csb0="0000019F" w:csb1="00000000"/>
   </w:font>
   <w:font w:name="MS Mincho">
     <w:altName w:val="ＭＳ 明朝"/>
@@ -12828,7 +13428,7 @@
     <w:charset w:val="80"/>
     <w:family w:val="modern"/>
     <w:pitch w:val="fixed"/>
-    <w:sig w:usb0="E00002FF" w:usb1="6AC7FDFB" w:usb2="08000012" w:usb3="00000000" w:csb0="0002009F" w:csb1="00000000"/>
+    <w:sig w:usb0="E00002FF" w:usb1="6AC7FDFB" w:usb2="00000012" w:usb3="00000000" w:csb0="0002009F" w:csb1="00000000"/>
   </w:font>
   <w:font w:name="Century Gothic">
     <w:panose1 w:val="020B0502020202020204"/>
@@ -12843,10 +13443,11 @@
     <w:charset w:val="80"/>
     <w:family w:val="modern"/>
     <w:pitch w:val="fixed"/>
-    <w:sig w:usb0="E00002FF" w:usb1="6AC7FDFB" w:usb2="08000012" w:usb3="00000000" w:csb0="0002009F" w:csb1="00000000"/>
+    <w:sig w:usb0="E00002FF" w:usb1="6AC7FDFB" w:usb2="00000012" w:usb3="00000000" w:csb0="0002009F" w:csb1="00000000"/>
   </w:font>
   <w:font w:name="DejaVu Sans">
     <w:altName w:val="MS Mincho"/>
+    <w:panose1 w:val="020B0603030804020204"/>
     <w:charset w:val="00"/>
     <w:family w:val="swiss"/>
     <w:pitch w:val="variable"/>
@@ -12857,7 +13458,7 @@
     <w:charset w:val="00"/>
     <w:family w:val="roman"/>
     <w:pitch w:val="variable"/>
-    <w:sig w:usb0="E00006FF" w:usb1="420024FF" w:usb2="02000000" w:usb3="00000000" w:csb0="0000019F" w:csb1="00000000"/>
+    <w:sig w:usb0="E00002FF" w:usb1="400004FF" w:usb2="00000000" w:usb3="00000000" w:csb0="0000019F" w:csb1="00000000"/>
   </w:font>
   <w:font w:name="Tahoma">
     <w:panose1 w:val="020B0604030504040204"/>
@@ -12868,9 +13469,11 @@
   </w:font>
   <w:font w:name="OpenSymbol">
     <w:altName w:val="Arial Unicode MS"/>
-    <w:charset w:val="80"/>
+    <w:panose1 w:val="05010000000000000000"/>
+    <w:charset w:val="00"/>
     <w:family w:val="auto"/>
-    <w:pitch w:val="default"/>
+    <w:pitch w:val="variable"/>
+    <w:sig w:usb0="800000AF" w:usb1="1001ECEA" w:usb2="00000000" w:usb3="00000000" w:csb0="00000001" w:csb1="00000000"/>
   </w:font>
   <w:font w:name="MinionPro-Regular">
     <w:panose1 w:val="00000000000000000000"/>
@@ -12885,7 +13488,7 @@
     <w:charset w:val="00"/>
     <w:family w:val="modern"/>
     <w:pitch w:val="fixed"/>
-    <w:sig w:usb0="E00006FF" w:usb1="0000FCFF" w:usb2="00000001" w:usb3="00000000" w:csb0="0000019F" w:csb1="00000000"/>
+    <w:sig w:usb0="E10002FF" w:usb1="4000FCFF" w:usb2="00000009" w:usb3="00000000" w:csb0="0000019F" w:csb1="00000000"/>
   </w:font>
   <w:font w:name="Courier 10 Pitch">
     <w:altName w:val="Courier New"/>
@@ -12898,13 +13501,13 @@
     <w:charset w:val="00"/>
     <w:family w:val="swiss"/>
     <w:pitch w:val="variable"/>
-    <w:sig w:usb0="E0002AFF" w:usb1="C000247B" w:usb2="00000009" w:usb3="00000000" w:csb0="000001FF" w:csb1="00000000"/>
+    <w:sig w:usb0="A00002EF" w:usb1="4000207B" w:usb2="00000000" w:usb3="00000000" w:csb0="0000019F" w:csb1="00000000"/>
   </w:font>
 </w:fonts>
 </file>
 
 <file path=word/glossary/settings.xml><?xml version="1.0" encoding="utf-8"?>
-<w:settings xmlns:mc="http://schemas.openxmlformats.org/markup-compatibility/2006" xmlns:o="urn:schemas-microsoft-com:office:office" xmlns:r="http://schemas.openxmlformats.org/officeDocument/2006/relationships" xmlns:m="http://schemas.openxmlformats.org/officeDocument/2006/math" xmlns:v="urn:schemas-microsoft-com:vml" xmlns:w10="urn:schemas-microsoft-com:office:word" xmlns:w="http://schemas.openxmlformats.org/wordprocessingml/2006/main" xmlns:w14="http://schemas.microsoft.com/office/word/2010/wordml" xmlns:w15="http://schemas.microsoft.com/office/word/2012/wordml" xmlns:w16cid="http://schemas.microsoft.com/office/word/2016/wordml/cid" xmlns:w16se="http://schemas.microsoft.com/office/word/2015/wordml/symex" xmlns:sl="http://schemas.openxmlformats.org/schemaLibrary/2006/main" mc:Ignorable="w14 w15 w16se w16cid">
+<w:settings xmlns:mc="http://schemas.openxmlformats.org/markup-compatibility/2006" xmlns:o="urn:schemas-microsoft-com:office:office" xmlns:r="http://schemas.openxmlformats.org/officeDocument/2006/relationships" xmlns:m="http://schemas.openxmlformats.org/officeDocument/2006/math" xmlns:v="urn:schemas-microsoft-com:vml" xmlns:w10="urn:schemas-microsoft-com:office:word" xmlns:w="http://schemas.openxmlformats.org/wordprocessingml/2006/main" xmlns:w14="http://schemas.microsoft.com/office/word/2010/wordml" xmlns:w15="http://schemas.microsoft.com/office/word/2012/wordml" xmlns:w16se="http://schemas.microsoft.com/office/word/2015/wordml/symex" xmlns:sl="http://schemas.openxmlformats.org/schemaLibrary/2006/main" mc:Ignorable="w14 w15 w16se">
   <w:view w:val="normal"/>
   <w:defaultTabStop w:val="720"/>
   <w:hyphenationZone w:val="425"/>
@@ -12912,7 +13515,6 @@
   <w:compat>
     <w:useFELayout/>
     <w:compatSetting w:name="compatibilityMode" w:uri="http://schemas.microsoft.com/office/word" w:val="12"/>
-    <w:compatSetting w:name="useWord2013TrackBottomHyphenation" w:uri="http://schemas.microsoft.com/office/word" w:val="1"/>
   </w:compat>
   <w:rsids>
     <w:rsidRoot w:val="00062283"/>
@@ -12930,6 +13532,7 @@
     <w:rsid w:val="00786E0A"/>
     <w:rsid w:val="007D5988"/>
     <w:rsid w:val="00952C7D"/>
+    <w:rsid w:val="009541E0"/>
     <w:rsid w:val="00AE52F0"/>
     <w:rsid w:val="00B516AD"/>
     <w:rsid w:val="00BA22F7"/>
@@ -12956,7 +13559,7 @@
 </file>
 
 <file path=word/glossary/styles.xml><?xml version="1.0" encoding="utf-8"?>
-<w:styles xmlns:mc="http://schemas.openxmlformats.org/markup-compatibility/2006" xmlns:r="http://schemas.openxmlformats.org/officeDocument/2006/relationships" xmlns:w="http://schemas.openxmlformats.org/wordprocessingml/2006/main" xmlns:w14="http://schemas.microsoft.com/office/word/2010/wordml" xmlns:w15="http://schemas.microsoft.com/office/word/2012/wordml" xmlns:w16cid="http://schemas.microsoft.com/office/word/2016/wordml/cid" xmlns:w16se="http://schemas.microsoft.com/office/word/2015/wordml/symex" mc:Ignorable="w14 w15 w16se w16cid">
+<w:styles xmlns:mc="http://schemas.openxmlformats.org/markup-compatibility/2006" xmlns:r="http://schemas.openxmlformats.org/officeDocument/2006/relationships" xmlns:w="http://schemas.openxmlformats.org/wordprocessingml/2006/main" xmlns:w14="http://schemas.microsoft.com/office/word/2010/wordml" xmlns:w15="http://schemas.microsoft.com/office/word/2012/wordml" xmlns:w16se="http://schemas.microsoft.com/office/word/2015/wordml/symex" mc:Ignorable="w14 w15 w16se">
   <w:docDefaults>
     <w:rPrDefault>
       <w:rPr>
@@ -12972,7 +13575,7 @@
       </w:pPr>
     </w:pPrDefault>
   </w:docDefaults>
-  <w:latentStyles w:defLockedState="0" w:defUIPriority="99" w:defSemiHidden="0" w:defUnhideWhenUsed="0" w:defQFormat="0" w:count="376">
+  <w:latentStyles w:defLockedState="0" w:defUIPriority="99" w:defSemiHidden="0" w:defUnhideWhenUsed="0" w:defQFormat="0" w:count="371">
     <w:lsdException w:name="Normal" w:uiPriority="0" w:qFormat="1"/>
     <w:lsdException w:name="heading 1" w:uiPriority="9" w:qFormat="1"/>
     <w:lsdException w:name="heading 2" w:semiHidden="1" w:uiPriority="9" w:unhideWhenUsed="1" w:qFormat="1"/>
@@ -13344,11 +13947,6 @@
     <w:lsdException w:name="List Table 5 Dark Accent 6" w:uiPriority="50"/>
     <w:lsdException w:name="List Table 6 Colorful Accent 6" w:uiPriority="51"/>
     <w:lsdException w:name="List Table 7 Colorful Accent 6" w:uiPriority="52"/>
-    <w:lsdException w:name="Mention" w:semiHidden="1" w:unhideWhenUsed="1"/>
-    <w:lsdException w:name="Smart Hyperlink" w:semiHidden="1" w:unhideWhenUsed="1"/>
-    <w:lsdException w:name="Hashtag" w:semiHidden="1" w:unhideWhenUsed="1"/>
-    <w:lsdException w:name="Unresolved Mention" w:semiHidden="1" w:unhideWhenUsed="1"/>
-    <w:lsdException w:name="Smart Link" w:semiHidden="1" w:unhideWhenUsed="1"/>
   </w:latentStyles>
   <w:style w:type="paragraph" w:default="1" w:styleId="Normal">
     <w:name w:val="Normal"/>
@@ -13396,7 +13994,7 @@
 </file>
 
 <file path=word/glossary/webSettings.xml><?xml version="1.0" encoding="utf-8"?>
-<w:webSettings xmlns:mc="http://schemas.openxmlformats.org/markup-compatibility/2006" xmlns:r="http://schemas.openxmlformats.org/officeDocument/2006/relationships" xmlns:w="http://schemas.openxmlformats.org/wordprocessingml/2006/main" xmlns:w14="http://schemas.microsoft.com/office/word/2010/wordml" xmlns:w15="http://schemas.microsoft.com/office/word/2012/wordml" xmlns:w16cid="http://schemas.microsoft.com/office/word/2016/wordml/cid" xmlns:w16se="http://schemas.microsoft.com/office/word/2015/wordml/symex" mc:Ignorable="w14 w15 w16se w16cid">
+<w:webSettings xmlns:mc="http://schemas.openxmlformats.org/markup-compatibility/2006" xmlns:r="http://schemas.openxmlformats.org/officeDocument/2006/relationships" xmlns:w="http://schemas.openxmlformats.org/wordprocessingml/2006/main" xmlns:w14="http://schemas.microsoft.com/office/word/2010/wordml" xmlns:w15="http://schemas.microsoft.com/office/word/2012/wordml" xmlns:w16se="http://schemas.microsoft.com/office/word/2015/wordml/symex" mc:Ignorable="w14 w15 w16se">
   <w:optimizeForBrowser/>
 </w:webSettings>
 </file>
@@ -13689,7 +14287,7 @@
 </file>
 
 <file path=customXml/itemProps1.xml><?xml version="1.0" encoding="utf-8"?>
-<ds:datastoreItem xmlns:ds="http://schemas.openxmlformats.org/officeDocument/2006/customXml" ds:itemID="{07C21B97-37E0-43C9-A63B-BBFD47F314F5}">
+<ds:datastoreItem xmlns:ds="http://schemas.openxmlformats.org/officeDocument/2006/customXml" ds:itemID="{48A48761-40BA-4AD6-8768-EDF9A9851D37}">
   <ds:schemaRefs>
     <ds:schemaRef ds:uri="http://schemas.openxmlformats.org/officeDocument/2006/bibliography"/>
   </ds:schemaRefs>

</xml_diff>